<commit_message>
Adicionando tratamento de erros
</commit_message>
<xml_diff>
--- a/minha anotacoes/Angular secao 2.docx
+++ b/minha anotacoes/Angular secao 2.docx
@@ -1,6 +1,6 @@
 
 <file path=word/document.xml><?xml version="1.0" encoding="utf-8"?>
-<w:document xmlns:wpc="http://schemas.microsoft.com/office/word/2010/wordprocessingCanvas" xmlns:mc="http://schemas.openxmlformats.org/markup-compatibility/2006" xmlns:o="urn:schemas-microsoft-com:office:office" xmlns:r="http://schemas.openxmlformats.org/officeDocument/2006/relationships" xmlns:m="http://schemas.openxmlformats.org/officeDocument/2006/math" xmlns:v="urn:schemas-microsoft-com:vml" xmlns:wp14="http://schemas.microsoft.com/office/word/2010/wordprocessingDrawing" xmlns:wp="http://schemas.openxmlformats.org/drawingml/2006/wordprocessingDrawing" xmlns:w10="urn:schemas-microsoft-com:office:word" xmlns:w="http://schemas.openxmlformats.org/wordprocessingml/2006/main" xmlns:w14="http://schemas.microsoft.com/office/word/2010/wordml" xmlns:w15="http://schemas.microsoft.com/office/word/2012/wordml" xmlns:wpg="http://schemas.microsoft.com/office/word/2010/wordprocessingGroup" xmlns:wpi="http://schemas.microsoft.com/office/word/2010/wordprocessingInk" xmlns:wne="http://schemas.microsoft.com/office/word/2006/wordml" xmlns:wps="http://schemas.microsoft.com/office/word/2010/wordprocessingShape" mc:Ignorable="w14 w15 wp14">
+<w:document xmlns:wpc="http://schemas.microsoft.com/office/word/2010/wordprocessingCanvas" xmlns:cx="http://schemas.microsoft.com/office/drawing/2014/chartex" xmlns:mc="http://schemas.openxmlformats.org/markup-compatibility/2006" xmlns:o="urn:schemas-microsoft-com:office:office" xmlns:r="http://schemas.openxmlformats.org/officeDocument/2006/relationships" xmlns:m="http://schemas.openxmlformats.org/officeDocument/2006/math" xmlns:v="urn:schemas-microsoft-com:vml" xmlns:wp14="http://schemas.microsoft.com/office/word/2010/wordprocessingDrawing" xmlns:wp="http://schemas.openxmlformats.org/drawingml/2006/wordprocessingDrawing" xmlns:w10="urn:schemas-microsoft-com:office:word" xmlns:w="http://schemas.openxmlformats.org/wordprocessingml/2006/main" xmlns:w14="http://schemas.microsoft.com/office/word/2010/wordml" xmlns:w15="http://schemas.microsoft.com/office/word/2012/wordml" xmlns:w16se="http://schemas.microsoft.com/office/word/2015/wordml/symex" xmlns:wpg="http://schemas.microsoft.com/office/word/2010/wordprocessingGroup" xmlns:wpi="http://schemas.microsoft.com/office/word/2010/wordprocessingInk" xmlns:wne="http://schemas.microsoft.com/office/word/2006/wordml" xmlns:wps="http://schemas.microsoft.com/office/word/2010/wordprocessingShape" mc:Ignorable="w14 w15 w16se wp14">
   <w:body>
     <w:p>
       <w:pPr>
@@ -6172,7 +6172,13 @@
         <w:spacing w:line="240" w:lineRule="auto"/>
       </w:pPr>
       <w:r>
-        <w:t>Copiei o restaurants para fim explicativos.</w:t>
+        <w:t xml:space="preserve">Copiei o restaurants </w:t>
+      </w:r>
+      <w:r>
+        <w:t>para fins explicativos</w:t>
+      </w:r>
+      <w:r>
+        <w:t>.</w:t>
       </w:r>
     </w:p>
     <w:p>
@@ -6224,6 +6230,1342 @@
       </w:r>
       <w:r>
         <w:t>É ISTO por HOJE.</w:t>
+      </w:r>
+    </w:p>
+    <w:p>
+      <w:pPr>
+        <w:pBdr>
+          <w:bottom w:val="double" w:sz="6" w:space="1" w:color="auto"/>
+        </w:pBdr>
+        <w:spacing w:line="240" w:lineRule="auto"/>
+      </w:pPr>
+    </w:p>
+    <w:p>
+      <w:pPr>
+        <w:spacing w:line="240" w:lineRule="auto"/>
+      </w:pPr>
+    </w:p>
+    <w:p>
+      <w:pPr>
+        <w:spacing w:line="240" w:lineRule="auto"/>
+      </w:pPr>
+    </w:p>
+    <w:p>
+      <w:pPr>
+        <w:spacing w:line="240" w:lineRule="auto"/>
+      </w:pPr>
+    </w:p>
+    <w:p>
+      <w:pPr>
+        <w:spacing w:line="240" w:lineRule="auto"/>
+        <w:rPr>
+          <w:b/>
+        </w:rPr>
+      </w:pPr>
+      <w:r>
+        <w:rPr>
+          <w:b/>
+        </w:rPr>
+        <w:lastRenderedPageBreak/>
+        <w:t>Tratamento erros com o operador Catch</w:t>
+      </w:r>
+    </w:p>
+    <w:p>
+      <w:pPr>
+        <w:spacing w:line="240" w:lineRule="auto"/>
+      </w:pPr>
+    </w:p>
+    <w:p>
+      <w:pPr>
+        <w:spacing w:line="240" w:lineRule="auto"/>
+      </w:pPr>
+      <w:r>
+        <w:t xml:space="preserve">Essa aula tratará a manipulação de erros e o operador catch dos observables </w:t>
+      </w:r>
+    </w:p>
+    <w:p>
+      <w:pPr>
+        <w:spacing w:line="240" w:lineRule="auto"/>
+      </w:pPr>
+      <w:r>
+        <w:t>Quando é trabalhado com observable geralmente não fazemos uma ação e sim uma configuração.</w:t>
+      </w:r>
+    </w:p>
+    <w:p>
+      <w:pPr>
+        <w:spacing w:line="240" w:lineRule="auto"/>
+      </w:pPr>
+      <w:r>
+        <w:t xml:space="preserve">Por exemplo, se der uma olhada </w:t>
+      </w:r>
+      <w:r>
+        <w:t>no serviço criado, o método get não executa uma ação, ele só configura o que será acessado e como será mapeado, a ação só irá ocorrer quando alguém se inscrever.</w:t>
+      </w:r>
+    </w:p>
+    <w:p>
+      <w:pPr>
+        <w:spacing w:line="240" w:lineRule="auto"/>
+      </w:pPr>
+      <w:r>
+        <w:t>Os outros serviços serão basicamente iguais a esse. A ação só é executada quando os componentes ou outros em alguma outra parte da aplicação chamar o método subscribe do observable.</w:t>
+      </w:r>
+    </w:p>
+    <w:p>
+      <w:pPr>
+        <w:spacing w:line="240" w:lineRule="auto"/>
+      </w:pPr>
+      <w:r>
+        <w:t xml:space="preserve">Existem duas formas de tratar erros no angular. Uma é implementado a interface ErrorHandler e criando uma classe que faz um tratamento de erro global e declarando essa classe como um provider da aplicação. A outra é utilizar o operador catch do </w:t>
+      </w:r>
+      <w:r>
+        <w:t>observable</w:t>
+      </w:r>
+      <w:r>
+        <w:t xml:space="preserve"> </w:t>
+      </w:r>
+    </w:p>
+    <w:p>
+      <w:pPr>
+        <w:spacing w:line="240" w:lineRule="auto"/>
+      </w:pPr>
+    </w:p>
+    <w:p>
+      <w:pPr>
+        <w:spacing w:line="240" w:lineRule="auto"/>
+      </w:pPr>
+      <w:r>
+        <w:t>Para utilizar esse operador, primeiro ele deve ser importado da seguinte forma:</w:t>
+      </w:r>
+    </w:p>
+    <w:p>
+      <w:pPr>
+        <w:spacing w:line="240" w:lineRule="auto"/>
+      </w:pPr>
+    </w:p>
+    <w:p>
+      <w:pPr>
+        <w:shd w:val="clear" w:color="auto" w:fill="1E1E1E"/>
+        <w:spacing w:line="285" w:lineRule="atLeast"/>
+        <w:rPr>
+          <w:rFonts w:ascii="Consolas" w:eastAsia="Times New Roman" w:hAnsi="Consolas" w:cs="Times New Roman"/>
+          <w:color w:val="D4D4D4"/>
+          <w:sz w:val="21"/>
+          <w:szCs w:val="21"/>
+        </w:rPr>
+      </w:pPr>
+      <w:r>
+        <w:rPr>
+          <w:rFonts w:ascii="Consolas" w:eastAsia="Times New Roman" w:hAnsi="Consolas" w:cs="Times New Roman"/>
+          <w:color w:val="C586C0"/>
+          <w:sz w:val="21"/>
+          <w:szCs w:val="21"/>
+        </w:rPr>
+        <w:t>import</w:t>
+      </w:r>
+      <w:r>
+        <w:rPr>
+          <w:rFonts w:ascii="Consolas" w:eastAsia="Times New Roman" w:hAnsi="Consolas" w:cs="Times New Roman"/>
+          <w:color w:val="D4D4D4"/>
+          <w:sz w:val="21"/>
+          <w:szCs w:val="21"/>
+        </w:rPr>
+        <w:t xml:space="preserve"> </w:t>
+      </w:r>
+      <w:r>
+        <w:rPr>
+          <w:rFonts w:ascii="Consolas" w:eastAsia="Times New Roman" w:hAnsi="Consolas" w:cs="Times New Roman"/>
+          <w:color w:val="CE9178"/>
+          <w:sz w:val="21"/>
+          <w:szCs w:val="21"/>
+        </w:rPr>
+        <w:t>'rxjs/add/operator/catch'</w:t>
+      </w:r>
+    </w:p>
+    <w:p>
+      <w:pPr>
+        <w:spacing w:line="240" w:lineRule="auto"/>
+      </w:pPr>
+    </w:p>
+    <w:p>
+      <w:pPr>
+        <w:spacing w:line="240" w:lineRule="auto"/>
+      </w:pPr>
+      <w:r>
+        <w:t>E usar esse método catch na classe de serviços. Esse método recebe uma função que recebe um response e retorna um observable. Quando houver um erro, esse observable irá ser fechado. Na hora de tratar o erro, o desenvolvedor irá ter uma chance de logar o erro, devolvendo um outro observable, decidindo se irá ser trocado para uma outra sequência ou vai ser disparado o erro.</w:t>
+      </w:r>
+    </w:p>
+    <w:p>
+      <w:pPr>
+        <w:spacing w:line="240" w:lineRule="auto"/>
+      </w:pPr>
+      <w:r>
+        <w:t>Como essa função irá ser usada em vários pontos, será criada uma classe estática em outro arquivo, pois nos outros métodos e serviços também será usado esse tratamento de erros básico.</w:t>
+      </w:r>
+    </w:p>
+    <w:p>
+      <w:pPr>
+        <w:spacing w:line="240" w:lineRule="auto"/>
+      </w:pPr>
+    </w:p>
+    <w:p>
+      <w:pPr>
+        <w:spacing w:line="240" w:lineRule="auto"/>
+      </w:pPr>
+      <w:r>
+        <w:t>Será criado uma classe no diretório raiz de nome app.error-handler.ts, com o seguinte código:</w:t>
+      </w:r>
+    </w:p>
+    <w:p>
+      <w:pPr>
+        <w:spacing w:line="240" w:lineRule="auto"/>
+      </w:pPr>
+    </w:p>
+    <w:p>
+      <w:pPr>
+        <w:shd w:val="clear" w:color="auto" w:fill="1E1E1E"/>
+        <w:spacing w:line="285" w:lineRule="atLeast"/>
+        <w:rPr>
+          <w:rFonts w:ascii="Consolas" w:eastAsia="Times New Roman" w:hAnsi="Consolas" w:cs="Times New Roman"/>
+          <w:color w:val="D4D4D4"/>
+          <w:sz w:val="21"/>
+          <w:szCs w:val="21"/>
+        </w:rPr>
+      </w:pPr>
+      <w:r>
+        <w:rPr>
+          <w:rFonts w:ascii="Consolas" w:eastAsia="Times New Roman" w:hAnsi="Consolas" w:cs="Times New Roman"/>
+          <w:color w:val="C586C0"/>
+          <w:sz w:val="21"/>
+          <w:szCs w:val="21"/>
+        </w:rPr>
+        <w:t>import</w:t>
+      </w:r>
+      <w:r>
+        <w:rPr>
+          <w:rFonts w:ascii="Consolas" w:eastAsia="Times New Roman" w:hAnsi="Consolas" w:cs="Times New Roman"/>
+          <w:color w:val="D4D4D4"/>
+          <w:sz w:val="21"/>
+          <w:szCs w:val="21"/>
+        </w:rPr>
+        <w:t xml:space="preserve"> { </w:t>
+      </w:r>
+      <w:r>
+        <w:rPr>
+          <w:rFonts w:ascii="Consolas" w:eastAsia="Times New Roman" w:hAnsi="Consolas" w:cs="Times New Roman"/>
+          <w:color w:val="9CDCFE"/>
+          <w:sz w:val="21"/>
+          <w:szCs w:val="21"/>
+        </w:rPr>
+        <w:t>Response</w:t>
+      </w:r>
+      <w:r>
+        <w:rPr>
+          <w:rFonts w:ascii="Consolas" w:eastAsia="Times New Roman" w:hAnsi="Consolas" w:cs="Times New Roman"/>
+          <w:color w:val="D4D4D4"/>
+          <w:sz w:val="21"/>
+          <w:szCs w:val="21"/>
+        </w:rPr>
+        <w:t xml:space="preserve"> } </w:t>
+      </w:r>
+      <w:r>
+        <w:rPr>
+          <w:rFonts w:ascii="Consolas" w:eastAsia="Times New Roman" w:hAnsi="Consolas" w:cs="Times New Roman"/>
+          <w:color w:val="C586C0"/>
+          <w:sz w:val="21"/>
+          <w:szCs w:val="21"/>
+        </w:rPr>
+        <w:t>from</w:t>
+      </w:r>
+      <w:r>
+        <w:rPr>
+          <w:rFonts w:ascii="Consolas" w:eastAsia="Times New Roman" w:hAnsi="Consolas" w:cs="Times New Roman"/>
+          <w:color w:val="D4D4D4"/>
+          <w:sz w:val="21"/>
+          <w:szCs w:val="21"/>
+        </w:rPr>
+        <w:t xml:space="preserve"> </w:t>
+      </w:r>
+      <w:r>
+        <w:rPr>
+          <w:rFonts w:ascii="Consolas" w:eastAsia="Times New Roman" w:hAnsi="Consolas" w:cs="Times New Roman"/>
+          <w:color w:val="CE9178"/>
+          <w:sz w:val="21"/>
+          <w:szCs w:val="21"/>
+        </w:rPr>
+        <w:t>"@angular/http"</w:t>
+      </w:r>
+      <w:r>
+        <w:rPr>
+          <w:rFonts w:ascii="Consolas" w:eastAsia="Times New Roman" w:hAnsi="Consolas" w:cs="Times New Roman"/>
+          <w:color w:val="D4D4D4"/>
+          <w:sz w:val="21"/>
+          <w:szCs w:val="21"/>
+        </w:rPr>
+        <w:t>;</w:t>
+      </w:r>
+    </w:p>
+    <w:p>
+      <w:pPr>
+        <w:shd w:val="clear" w:color="auto" w:fill="1E1E1E"/>
+        <w:spacing w:line="285" w:lineRule="atLeast"/>
+        <w:rPr>
+          <w:rFonts w:ascii="Consolas" w:eastAsia="Times New Roman" w:hAnsi="Consolas" w:cs="Times New Roman"/>
+          <w:color w:val="D4D4D4"/>
+          <w:sz w:val="21"/>
+          <w:szCs w:val="21"/>
+        </w:rPr>
+      </w:pPr>
+      <w:r>
+        <w:rPr>
+          <w:rFonts w:ascii="Consolas" w:eastAsia="Times New Roman" w:hAnsi="Consolas" w:cs="Times New Roman"/>
+          <w:color w:val="C586C0"/>
+          <w:sz w:val="21"/>
+          <w:szCs w:val="21"/>
+        </w:rPr>
+        <w:t>import</w:t>
+      </w:r>
+      <w:r>
+        <w:rPr>
+          <w:rFonts w:ascii="Consolas" w:eastAsia="Times New Roman" w:hAnsi="Consolas" w:cs="Times New Roman"/>
+          <w:color w:val="D4D4D4"/>
+          <w:sz w:val="21"/>
+          <w:szCs w:val="21"/>
+        </w:rPr>
+        <w:t xml:space="preserve"> { </w:t>
+      </w:r>
+      <w:r>
+        <w:rPr>
+          <w:rFonts w:ascii="Consolas" w:eastAsia="Times New Roman" w:hAnsi="Consolas" w:cs="Times New Roman"/>
+          <w:color w:val="9CDCFE"/>
+          <w:sz w:val="21"/>
+          <w:szCs w:val="21"/>
+        </w:rPr>
+        <w:t>Observable</w:t>
+      </w:r>
+      <w:r>
+        <w:rPr>
+          <w:rFonts w:ascii="Consolas" w:eastAsia="Times New Roman" w:hAnsi="Consolas" w:cs="Times New Roman"/>
+          <w:color w:val="D4D4D4"/>
+          <w:sz w:val="21"/>
+          <w:szCs w:val="21"/>
+        </w:rPr>
+        <w:t xml:space="preserve"> } </w:t>
+      </w:r>
+      <w:r>
+        <w:rPr>
+          <w:rFonts w:ascii="Consolas" w:eastAsia="Times New Roman" w:hAnsi="Consolas" w:cs="Times New Roman"/>
+          <w:color w:val="C586C0"/>
+          <w:sz w:val="21"/>
+          <w:szCs w:val="21"/>
+        </w:rPr>
+        <w:t>from</w:t>
+      </w:r>
+      <w:r>
+        <w:rPr>
+          <w:rFonts w:ascii="Consolas" w:eastAsia="Times New Roman" w:hAnsi="Consolas" w:cs="Times New Roman"/>
+          <w:color w:val="D4D4D4"/>
+          <w:sz w:val="21"/>
+          <w:szCs w:val="21"/>
+        </w:rPr>
+        <w:t xml:space="preserve"> </w:t>
+      </w:r>
+      <w:r>
+        <w:rPr>
+          <w:rFonts w:ascii="Consolas" w:eastAsia="Times New Roman" w:hAnsi="Consolas" w:cs="Times New Roman"/>
+          <w:color w:val="CE9178"/>
+          <w:sz w:val="21"/>
+          <w:szCs w:val="21"/>
+        </w:rPr>
+        <w:t>"rxjs/Observable"</w:t>
+      </w:r>
+      <w:r>
+        <w:rPr>
+          <w:rFonts w:ascii="Consolas" w:eastAsia="Times New Roman" w:hAnsi="Consolas" w:cs="Times New Roman"/>
+          <w:color w:val="D4D4D4"/>
+          <w:sz w:val="21"/>
+          <w:szCs w:val="21"/>
+        </w:rPr>
+        <w:t>;</w:t>
+      </w:r>
+    </w:p>
+    <w:p>
+      <w:pPr>
+        <w:shd w:val="clear" w:color="auto" w:fill="1E1E1E"/>
+        <w:spacing w:line="285" w:lineRule="atLeast"/>
+        <w:rPr>
+          <w:rFonts w:ascii="Consolas" w:eastAsia="Times New Roman" w:hAnsi="Consolas" w:cs="Times New Roman"/>
+          <w:color w:val="D4D4D4"/>
+          <w:sz w:val="21"/>
+          <w:szCs w:val="21"/>
+        </w:rPr>
+      </w:pPr>
+    </w:p>
+    <w:p>
+      <w:pPr>
+        <w:shd w:val="clear" w:color="auto" w:fill="1E1E1E"/>
+        <w:spacing w:line="285" w:lineRule="atLeast"/>
+        <w:rPr>
+          <w:rFonts w:ascii="Consolas" w:eastAsia="Times New Roman" w:hAnsi="Consolas" w:cs="Times New Roman"/>
+          <w:color w:val="D4D4D4"/>
+          <w:sz w:val="21"/>
+          <w:szCs w:val="21"/>
+        </w:rPr>
+      </w:pPr>
+      <w:r>
+        <w:rPr>
+          <w:rFonts w:ascii="Consolas" w:eastAsia="Times New Roman" w:hAnsi="Consolas" w:cs="Times New Roman"/>
+          <w:color w:val="C586C0"/>
+          <w:sz w:val="21"/>
+          <w:szCs w:val="21"/>
+        </w:rPr>
+        <w:t>export</w:t>
+      </w:r>
+      <w:r>
+        <w:rPr>
+          <w:rFonts w:ascii="Consolas" w:eastAsia="Times New Roman" w:hAnsi="Consolas" w:cs="Times New Roman"/>
+          <w:color w:val="D4D4D4"/>
+          <w:sz w:val="21"/>
+          <w:szCs w:val="21"/>
+        </w:rPr>
+        <w:t xml:space="preserve"> </w:t>
+      </w:r>
+      <w:r>
+        <w:rPr>
+          <w:rFonts w:ascii="Consolas" w:eastAsia="Times New Roman" w:hAnsi="Consolas" w:cs="Times New Roman"/>
+          <w:color w:val="569CD6"/>
+          <w:sz w:val="21"/>
+          <w:szCs w:val="21"/>
+        </w:rPr>
+        <w:t>class</w:t>
+      </w:r>
+      <w:r>
+        <w:rPr>
+          <w:rFonts w:ascii="Consolas" w:eastAsia="Times New Roman" w:hAnsi="Consolas" w:cs="Times New Roman"/>
+          <w:color w:val="D4D4D4"/>
+          <w:sz w:val="21"/>
+          <w:szCs w:val="21"/>
+        </w:rPr>
+        <w:t xml:space="preserve"> </w:t>
+      </w:r>
+      <w:r>
+        <w:rPr>
+          <w:rFonts w:ascii="Consolas" w:eastAsia="Times New Roman" w:hAnsi="Consolas" w:cs="Times New Roman"/>
+          <w:color w:val="4EC9B0"/>
+          <w:sz w:val="21"/>
+          <w:szCs w:val="21"/>
+        </w:rPr>
+        <w:t>ErrorHandler</w:t>
+      </w:r>
+      <w:r>
+        <w:rPr>
+          <w:rFonts w:ascii="Consolas" w:eastAsia="Times New Roman" w:hAnsi="Consolas" w:cs="Times New Roman"/>
+          <w:color w:val="D4D4D4"/>
+          <w:sz w:val="21"/>
+          <w:szCs w:val="21"/>
+        </w:rPr>
+        <w:t xml:space="preserve"> {</w:t>
+      </w:r>
+    </w:p>
+    <w:p>
+      <w:pPr>
+        <w:shd w:val="clear" w:color="auto" w:fill="1E1E1E"/>
+        <w:spacing w:line="285" w:lineRule="atLeast"/>
+        <w:rPr>
+          <w:rFonts w:ascii="Consolas" w:eastAsia="Times New Roman" w:hAnsi="Consolas" w:cs="Times New Roman"/>
+          <w:color w:val="D4D4D4"/>
+          <w:sz w:val="21"/>
+          <w:szCs w:val="21"/>
+        </w:rPr>
+      </w:pPr>
+      <w:r>
+        <w:rPr>
+          <w:rFonts w:ascii="Consolas" w:eastAsia="Times New Roman" w:hAnsi="Consolas" w:cs="Times New Roman"/>
+          <w:color w:val="D4D4D4"/>
+          <w:sz w:val="21"/>
+          <w:szCs w:val="21"/>
+        </w:rPr>
+        <w:t xml:space="preserve">    </w:t>
+      </w:r>
+      <w:r>
+        <w:rPr>
+          <w:rFonts w:ascii="Consolas" w:eastAsia="Times New Roman" w:hAnsi="Consolas" w:cs="Times New Roman"/>
+          <w:color w:val="569CD6"/>
+          <w:sz w:val="21"/>
+          <w:szCs w:val="21"/>
+        </w:rPr>
+        <w:t>static</w:t>
+      </w:r>
+      <w:r>
+        <w:rPr>
+          <w:rFonts w:ascii="Consolas" w:eastAsia="Times New Roman" w:hAnsi="Consolas" w:cs="Times New Roman"/>
+          <w:color w:val="D4D4D4"/>
+          <w:sz w:val="21"/>
+          <w:szCs w:val="21"/>
+        </w:rPr>
+        <w:t xml:space="preserve"> </w:t>
+      </w:r>
+      <w:r>
+        <w:rPr>
+          <w:rFonts w:ascii="Consolas" w:eastAsia="Times New Roman" w:hAnsi="Consolas" w:cs="Times New Roman"/>
+          <w:color w:val="DCDCAA"/>
+          <w:sz w:val="21"/>
+          <w:szCs w:val="21"/>
+        </w:rPr>
+        <w:t>handleError</w:t>
+      </w:r>
+      <w:r>
+        <w:rPr>
+          <w:rFonts w:ascii="Consolas" w:eastAsia="Times New Roman" w:hAnsi="Consolas" w:cs="Times New Roman"/>
+          <w:color w:val="D4D4D4"/>
+          <w:sz w:val="21"/>
+          <w:szCs w:val="21"/>
+        </w:rPr>
+        <w:t>(</w:t>
+      </w:r>
+      <w:r>
+        <w:rPr>
+          <w:rFonts w:ascii="Consolas" w:eastAsia="Times New Roman" w:hAnsi="Consolas" w:cs="Times New Roman"/>
+          <w:color w:val="9CDCFE"/>
+          <w:sz w:val="21"/>
+          <w:szCs w:val="21"/>
+        </w:rPr>
+        <w:t>error</w:t>
+      </w:r>
+      <w:r>
+        <w:rPr>
+          <w:rFonts w:ascii="Consolas" w:eastAsia="Times New Roman" w:hAnsi="Consolas" w:cs="Times New Roman"/>
+          <w:color w:val="D4D4D4"/>
+          <w:sz w:val="21"/>
+          <w:szCs w:val="21"/>
+        </w:rPr>
+        <w:t xml:space="preserve">: </w:t>
+      </w:r>
+      <w:r>
+        <w:rPr>
+          <w:rFonts w:ascii="Consolas" w:eastAsia="Times New Roman" w:hAnsi="Consolas" w:cs="Times New Roman"/>
+          <w:color w:val="4EC9B0"/>
+          <w:sz w:val="21"/>
+          <w:szCs w:val="21"/>
+        </w:rPr>
+        <w:t>Response</w:t>
+      </w:r>
+      <w:r>
+        <w:rPr>
+          <w:rFonts w:ascii="Consolas" w:eastAsia="Times New Roman" w:hAnsi="Consolas" w:cs="Times New Roman"/>
+          <w:color w:val="D4D4D4"/>
+          <w:sz w:val="21"/>
+          <w:szCs w:val="21"/>
+        </w:rPr>
+        <w:t xml:space="preserve"> | </w:t>
+      </w:r>
+      <w:r>
+        <w:rPr>
+          <w:rFonts w:ascii="Consolas" w:eastAsia="Times New Roman" w:hAnsi="Consolas" w:cs="Times New Roman"/>
+          <w:color w:val="4EC9B0"/>
+          <w:sz w:val="21"/>
+          <w:szCs w:val="21"/>
+        </w:rPr>
+        <w:t>any</w:t>
+      </w:r>
+      <w:r>
+        <w:rPr>
+          <w:rFonts w:ascii="Consolas" w:eastAsia="Times New Roman" w:hAnsi="Consolas" w:cs="Times New Roman"/>
+          <w:color w:val="D4D4D4"/>
+          <w:sz w:val="21"/>
+          <w:szCs w:val="21"/>
+        </w:rPr>
+        <w:t>) {</w:t>
+      </w:r>
+    </w:p>
+    <w:p>
+      <w:pPr>
+        <w:shd w:val="clear" w:color="auto" w:fill="1E1E1E"/>
+        <w:spacing w:line="285" w:lineRule="atLeast"/>
+        <w:rPr>
+          <w:rFonts w:ascii="Consolas" w:eastAsia="Times New Roman" w:hAnsi="Consolas" w:cs="Times New Roman"/>
+          <w:color w:val="D4D4D4"/>
+          <w:sz w:val="21"/>
+          <w:szCs w:val="21"/>
+        </w:rPr>
+      </w:pPr>
+      <w:r>
+        <w:rPr>
+          <w:rFonts w:ascii="Consolas" w:eastAsia="Times New Roman" w:hAnsi="Consolas" w:cs="Times New Roman"/>
+          <w:color w:val="D4D4D4"/>
+          <w:sz w:val="21"/>
+          <w:szCs w:val="21"/>
+        </w:rPr>
+        <w:t xml:space="preserve">        </w:t>
+      </w:r>
+      <w:r>
+        <w:rPr>
+          <w:rFonts w:ascii="Consolas" w:eastAsia="Times New Roman" w:hAnsi="Consolas" w:cs="Times New Roman"/>
+          <w:color w:val="569CD6"/>
+          <w:sz w:val="21"/>
+          <w:szCs w:val="21"/>
+        </w:rPr>
+        <w:t>let</w:t>
+      </w:r>
+      <w:r>
+        <w:rPr>
+          <w:rFonts w:ascii="Consolas" w:eastAsia="Times New Roman" w:hAnsi="Consolas" w:cs="Times New Roman"/>
+          <w:color w:val="D4D4D4"/>
+          <w:sz w:val="21"/>
+          <w:szCs w:val="21"/>
+        </w:rPr>
+        <w:t xml:space="preserve"> </w:t>
+      </w:r>
+      <w:r>
+        <w:rPr>
+          <w:rFonts w:ascii="Consolas" w:eastAsia="Times New Roman" w:hAnsi="Consolas" w:cs="Times New Roman"/>
+          <w:color w:val="9CDCFE"/>
+          <w:sz w:val="21"/>
+          <w:szCs w:val="21"/>
+        </w:rPr>
+        <w:t>errorMessage</w:t>
+      </w:r>
+      <w:r>
+        <w:rPr>
+          <w:rFonts w:ascii="Consolas" w:eastAsia="Times New Roman" w:hAnsi="Consolas" w:cs="Times New Roman"/>
+          <w:color w:val="D4D4D4"/>
+          <w:sz w:val="21"/>
+          <w:szCs w:val="21"/>
+        </w:rPr>
+        <w:t xml:space="preserve">: </w:t>
+      </w:r>
+      <w:r>
+        <w:rPr>
+          <w:rFonts w:ascii="Consolas" w:eastAsia="Times New Roman" w:hAnsi="Consolas" w:cs="Times New Roman"/>
+          <w:color w:val="4EC9B0"/>
+          <w:sz w:val="21"/>
+          <w:szCs w:val="21"/>
+        </w:rPr>
+        <w:t>string</w:t>
+      </w:r>
+      <w:r>
+        <w:rPr>
+          <w:rFonts w:ascii="Consolas" w:eastAsia="Times New Roman" w:hAnsi="Consolas" w:cs="Times New Roman"/>
+          <w:color w:val="D4D4D4"/>
+          <w:sz w:val="21"/>
+          <w:szCs w:val="21"/>
+        </w:rPr>
+        <w:t>;</w:t>
+      </w:r>
+    </w:p>
+    <w:p>
+      <w:pPr>
+        <w:shd w:val="clear" w:color="auto" w:fill="1E1E1E"/>
+        <w:spacing w:line="285" w:lineRule="atLeast"/>
+        <w:rPr>
+          <w:rFonts w:ascii="Consolas" w:eastAsia="Times New Roman" w:hAnsi="Consolas" w:cs="Times New Roman"/>
+          <w:color w:val="D4D4D4"/>
+          <w:sz w:val="21"/>
+          <w:szCs w:val="21"/>
+        </w:rPr>
+      </w:pPr>
+    </w:p>
+    <w:p>
+      <w:pPr>
+        <w:shd w:val="clear" w:color="auto" w:fill="1E1E1E"/>
+        <w:spacing w:line="285" w:lineRule="atLeast"/>
+        <w:rPr>
+          <w:rFonts w:ascii="Consolas" w:eastAsia="Times New Roman" w:hAnsi="Consolas" w:cs="Times New Roman"/>
+          <w:color w:val="D4D4D4"/>
+          <w:sz w:val="21"/>
+          <w:szCs w:val="21"/>
+        </w:rPr>
+      </w:pPr>
+      <w:r>
+        <w:rPr>
+          <w:rFonts w:ascii="Consolas" w:eastAsia="Times New Roman" w:hAnsi="Consolas" w:cs="Times New Roman"/>
+          <w:color w:val="D4D4D4"/>
+          <w:sz w:val="21"/>
+          <w:szCs w:val="21"/>
+        </w:rPr>
+        <w:t xml:space="preserve">        </w:t>
+      </w:r>
+      <w:r>
+        <w:rPr>
+          <w:rFonts w:ascii="Consolas" w:eastAsia="Times New Roman" w:hAnsi="Consolas" w:cs="Times New Roman"/>
+          <w:color w:val="C586C0"/>
+          <w:sz w:val="21"/>
+          <w:szCs w:val="21"/>
+        </w:rPr>
+        <w:t>if</w:t>
+      </w:r>
+      <w:r>
+        <w:rPr>
+          <w:rFonts w:ascii="Consolas" w:eastAsia="Times New Roman" w:hAnsi="Consolas" w:cs="Times New Roman"/>
+          <w:color w:val="D4D4D4"/>
+          <w:sz w:val="21"/>
+          <w:szCs w:val="21"/>
+        </w:rPr>
+        <w:t xml:space="preserve"> (</w:t>
+      </w:r>
+      <w:r>
+        <w:rPr>
+          <w:rFonts w:ascii="Consolas" w:eastAsia="Times New Roman" w:hAnsi="Consolas" w:cs="Times New Roman"/>
+          <w:color w:val="9CDCFE"/>
+          <w:sz w:val="21"/>
+          <w:szCs w:val="21"/>
+        </w:rPr>
+        <w:t>error</w:t>
+      </w:r>
+      <w:r>
+        <w:rPr>
+          <w:rFonts w:ascii="Consolas" w:eastAsia="Times New Roman" w:hAnsi="Consolas" w:cs="Times New Roman"/>
+          <w:color w:val="D4D4D4"/>
+          <w:sz w:val="21"/>
+          <w:szCs w:val="21"/>
+        </w:rPr>
+        <w:t xml:space="preserve"> </w:t>
+      </w:r>
+      <w:r>
+        <w:rPr>
+          <w:rFonts w:ascii="Consolas" w:eastAsia="Times New Roman" w:hAnsi="Consolas" w:cs="Times New Roman"/>
+          <w:color w:val="569CD6"/>
+          <w:sz w:val="21"/>
+          <w:szCs w:val="21"/>
+        </w:rPr>
+        <w:t>instanceof</w:t>
+      </w:r>
+      <w:r>
+        <w:rPr>
+          <w:rFonts w:ascii="Consolas" w:eastAsia="Times New Roman" w:hAnsi="Consolas" w:cs="Times New Roman"/>
+          <w:color w:val="D4D4D4"/>
+          <w:sz w:val="21"/>
+          <w:szCs w:val="21"/>
+        </w:rPr>
+        <w:t xml:space="preserve"> </w:t>
+      </w:r>
+      <w:r>
+        <w:rPr>
+          <w:rFonts w:ascii="Consolas" w:eastAsia="Times New Roman" w:hAnsi="Consolas" w:cs="Times New Roman"/>
+          <w:color w:val="4EC9B0"/>
+          <w:sz w:val="21"/>
+          <w:szCs w:val="21"/>
+        </w:rPr>
+        <w:t>Response</w:t>
+      </w:r>
+      <w:r>
+        <w:rPr>
+          <w:rFonts w:ascii="Consolas" w:eastAsia="Times New Roman" w:hAnsi="Consolas" w:cs="Times New Roman"/>
+          <w:color w:val="D4D4D4"/>
+          <w:sz w:val="21"/>
+          <w:szCs w:val="21"/>
+        </w:rPr>
+        <w:t>) {</w:t>
+      </w:r>
+    </w:p>
+    <w:p>
+      <w:pPr>
+        <w:shd w:val="clear" w:color="auto" w:fill="1E1E1E"/>
+        <w:spacing w:line="285" w:lineRule="atLeast"/>
+        <w:rPr>
+          <w:rFonts w:ascii="Consolas" w:eastAsia="Times New Roman" w:hAnsi="Consolas" w:cs="Times New Roman"/>
+          <w:color w:val="D4D4D4"/>
+          <w:sz w:val="21"/>
+          <w:szCs w:val="21"/>
+        </w:rPr>
+      </w:pPr>
+      <w:r>
+        <w:rPr>
+          <w:rFonts w:ascii="Consolas" w:eastAsia="Times New Roman" w:hAnsi="Consolas" w:cs="Times New Roman"/>
+          <w:color w:val="D4D4D4"/>
+          <w:sz w:val="21"/>
+          <w:szCs w:val="21"/>
+        </w:rPr>
+        <w:t xml:space="preserve">            </w:t>
+      </w:r>
+      <w:r>
+        <w:rPr>
+          <w:rFonts w:ascii="Consolas" w:eastAsia="Times New Roman" w:hAnsi="Consolas" w:cs="Times New Roman"/>
+          <w:color w:val="9CDCFE"/>
+          <w:sz w:val="21"/>
+          <w:szCs w:val="21"/>
+        </w:rPr>
+        <w:t>errorMessage</w:t>
+      </w:r>
+      <w:r>
+        <w:rPr>
+          <w:rFonts w:ascii="Consolas" w:eastAsia="Times New Roman" w:hAnsi="Consolas" w:cs="Times New Roman"/>
+          <w:color w:val="D4D4D4"/>
+          <w:sz w:val="21"/>
+          <w:szCs w:val="21"/>
+        </w:rPr>
+        <w:t xml:space="preserve"> = </w:t>
+      </w:r>
+      <w:r>
+        <w:rPr>
+          <w:rFonts w:ascii="Consolas" w:eastAsia="Times New Roman" w:hAnsi="Consolas" w:cs="Times New Roman"/>
+          <w:color w:val="CE9178"/>
+          <w:sz w:val="21"/>
+          <w:szCs w:val="21"/>
+        </w:rPr>
+        <w:t xml:space="preserve">`Erro </w:t>
+      </w:r>
+      <w:r>
+        <w:rPr>
+          <w:rFonts w:ascii="Consolas" w:eastAsia="Times New Roman" w:hAnsi="Consolas" w:cs="Times New Roman"/>
+          <w:color w:val="569CD6"/>
+          <w:sz w:val="21"/>
+          <w:szCs w:val="21"/>
+        </w:rPr>
+        <w:t>${</w:t>
+      </w:r>
+      <w:r>
+        <w:rPr>
+          <w:rFonts w:ascii="Consolas" w:eastAsia="Times New Roman" w:hAnsi="Consolas" w:cs="Times New Roman"/>
+          <w:color w:val="9CDCFE"/>
+          <w:sz w:val="21"/>
+          <w:szCs w:val="21"/>
+        </w:rPr>
+        <w:t>error</w:t>
+      </w:r>
+      <w:r>
+        <w:rPr>
+          <w:rFonts w:ascii="Consolas" w:eastAsia="Times New Roman" w:hAnsi="Consolas" w:cs="Times New Roman"/>
+          <w:color w:val="D4D4D4"/>
+          <w:sz w:val="21"/>
+          <w:szCs w:val="21"/>
+        </w:rPr>
+        <w:t>.</w:t>
+      </w:r>
+      <w:r>
+        <w:rPr>
+          <w:rFonts w:ascii="Consolas" w:eastAsia="Times New Roman" w:hAnsi="Consolas" w:cs="Times New Roman"/>
+          <w:color w:val="9CDCFE"/>
+          <w:sz w:val="21"/>
+          <w:szCs w:val="21"/>
+        </w:rPr>
+        <w:t>status</w:t>
+      </w:r>
+      <w:r>
+        <w:rPr>
+          <w:rFonts w:ascii="Consolas" w:eastAsia="Times New Roman" w:hAnsi="Consolas" w:cs="Times New Roman"/>
+          <w:color w:val="569CD6"/>
+          <w:sz w:val="21"/>
+          <w:szCs w:val="21"/>
+        </w:rPr>
+        <w:t>}</w:t>
+      </w:r>
+      <w:r>
+        <w:rPr>
+          <w:rFonts w:ascii="Consolas" w:eastAsia="Times New Roman" w:hAnsi="Consolas" w:cs="Times New Roman"/>
+          <w:color w:val="CE9178"/>
+          <w:sz w:val="21"/>
+          <w:szCs w:val="21"/>
+        </w:rPr>
+        <w:t xml:space="preserve"> ao acessar a URL </w:t>
+      </w:r>
+      <w:r>
+        <w:rPr>
+          <w:rFonts w:ascii="Consolas" w:eastAsia="Times New Roman" w:hAnsi="Consolas" w:cs="Times New Roman"/>
+          <w:color w:val="569CD6"/>
+          <w:sz w:val="21"/>
+          <w:szCs w:val="21"/>
+        </w:rPr>
+        <w:t>${</w:t>
+      </w:r>
+      <w:r>
+        <w:rPr>
+          <w:rFonts w:ascii="Consolas" w:eastAsia="Times New Roman" w:hAnsi="Consolas" w:cs="Times New Roman"/>
+          <w:color w:val="9CDCFE"/>
+          <w:sz w:val="21"/>
+          <w:szCs w:val="21"/>
+        </w:rPr>
+        <w:t>error</w:t>
+      </w:r>
+      <w:r>
+        <w:rPr>
+          <w:rFonts w:ascii="Consolas" w:eastAsia="Times New Roman" w:hAnsi="Consolas" w:cs="Times New Roman"/>
+          <w:color w:val="D4D4D4"/>
+          <w:sz w:val="21"/>
+          <w:szCs w:val="21"/>
+        </w:rPr>
+        <w:t>.</w:t>
+      </w:r>
+      <w:r>
+        <w:rPr>
+          <w:rFonts w:ascii="Consolas" w:eastAsia="Times New Roman" w:hAnsi="Consolas" w:cs="Times New Roman"/>
+          <w:color w:val="9CDCFE"/>
+          <w:sz w:val="21"/>
+          <w:szCs w:val="21"/>
+        </w:rPr>
+        <w:t>url</w:t>
+      </w:r>
+      <w:r>
+        <w:rPr>
+          <w:rFonts w:ascii="Consolas" w:eastAsia="Times New Roman" w:hAnsi="Consolas" w:cs="Times New Roman"/>
+          <w:color w:val="569CD6"/>
+          <w:sz w:val="21"/>
+          <w:szCs w:val="21"/>
+        </w:rPr>
+        <w:t>}</w:t>
+      </w:r>
+      <w:r>
+        <w:rPr>
+          <w:rFonts w:ascii="Consolas" w:eastAsia="Times New Roman" w:hAnsi="Consolas" w:cs="Times New Roman"/>
+          <w:color w:val="CE9178"/>
+          <w:sz w:val="21"/>
+          <w:szCs w:val="21"/>
+        </w:rPr>
+        <w:t xml:space="preserve"> - </w:t>
+      </w:r>
+      <w:r>
+        <w:rPr>
+          <w:rFonts w:ascii="Consolas" w:eastAsia="Times New Roman" w:hAnsi="Consolas" w:cs="Times New Roman"/>
+          <w:color w:val="569CD6"/>
+          <w:sz w:val="21"/>
+          <w:szCs w:val="21"/>
+        </w:rPr>
+        <w:t>${</w:t>
+      </w:r>
+      <w:r>
+        <w:rPr>
+          <w:rFonts w:ascii="Consolas" w:eastAsia="Times New Roman" w:hAnsi="Consolas" w:cs="Times New Roman"/>
+          <w:color w:val="9CDCFE"/>
+          <w:sz w:val="21"/>
+          <w:szCs w:val="21"/>
+        </w:rPr>
+        <w:t>error</w:t>
+      </w:r>
+      <w:r>
+        <w:rPr>
+          <w:rFonts w:ascii="Consolas" w:eastAsia="Times New Roman" w:hAnsi="Consolas" w:cs="Times New Roman"/>
+          <w:color w:val="D4D4D4"/>
+          <w:sz w:val="21"/>
+          <w:szCs w:val="21"/>
+        </w:rPr>
+        <w:t>.</w:t>
+      </w:r>
+      <w:r>
+        <w:rPr>
+          <w:rFonts w:ascii="Consolas" w:eastAsia="Times New Roman" w:hAnsi="Consolas" w:cs="Times New Roman"/>
+          <w:color w:val="9CDCFE"/>
+          <w:sz w:val="21"/>
+          <w:szCs w:val="21"/>
+        </w:rPr>
+        <w:t>statusText</w:t>
+      </w:r>
+      <w:r>
+        <w:rPr>
+          <w:rFonts w:ascii="Consolas" w:eastAsia="Times New Roman" w:hAnsi="Consolas" w:cs="Times New Roman"/>
+          <w:color w:val="569CD6"/>
+          <w:sz w:val="21"/>
+          <w:szCs w:val="21"/>
+        </w:rPr>
+        <w:t>}</w:t>
+      </w:r>
+      <w:r>
+        <w:rPr>
+          <w:rFonts w:ascii="Consolas" w:eastAsia="Times New Roman" w:hAnsi="Consolas" w:cs="Times New Roman"/>
+          <w:color w:val="CE9178"/>
+          <w:sz w:val="21"/>
+          <w:szCs w:val="21"/>
+        </w:rPr>
+        <w:t>`</w:t>
+      </w:r>
+      <w:r>
+        <w:rPr>
+          <w:rFonts w:ascii="Consolas" w:eastAsia="Times New Roman" w:hAnsi="Consolas" w:cs="Times New Roman"/>
+          <w:color w:val="D4D4D4"/>
+          <w:sz w:val="21"/>
+          <w:szCs w:val="21"/>
+        </w:rPr>
+        <w:t>;</w:t>
+      </w:r>
+    </w:p>
+    <w:p>
+      <w:pPr>
+        <w:shd w:val="clear" w:color="auto" w:fill="1E1E1E"/>
+        <w:spacing w:line="285" w:lineRule="atLeast"/>
+        <w:rPr>
+          <w:rFonts w:ascii="Consolas" w:eastAsia="Times New Roman" w:hAnsi="Consolas" w:cs="Times New Roman"/>
+          <w:color w:val="D4D4D4"/>
+          <w:sz w:val="21"/>
+          <w:szCs w:val="21"/>
+        </w:rPr>
+      </w:pPr>
+      <w:r>
+        <w:rPr>
+          <w:rFonts w:ascii="Consolas" w:eastAsia="Times New Roman" w:hAnsi="Consolas" w:cs="Times New Roman"/>
+          <w:color w:val="D4D4D4"/>
+          <w:sz w:val="21"/>
+          <w:szCs w:val="21"/>
+        </w:rPr>
+        <w:t xml:space="preserve">        } </w:t>
+      </w:r>
+      <w:r>
+        <w:rPr>
+          <w:rFonts w:ascii="Consolas" w:eastAsia="Times New Roman" w:hAnsi="Consolas" w:cs="Times New Roman"/>
+          <w:color w:val="C586C0"/>
+          <w:sz w:val="21"/>
+          <w:szCs w:val="21"/>
+        </w:rPr>
+        <w:t>else</w:t>
+      </w:r>
+      <w:r>
+        <w:rPr>
+          <w:rFonts w:ascii="Consolas" w:eastAsia="Times New Roman" w:hAnsi="Consolas" w:cs="Times New Roman"/>
+          <w:color w:val="D4D4D4"/>
+          <w:sz w:val="21"/>
+          <w:szCs w:val="21"/>
+        </w:rPr>
+        <w:t xml:space="preserve"> {</w:t>
+      </w:r>
+    </w:p>
+    <w:p>
+      <w:pPr>
+        <w:shd w:val="clear" w:color="auto" w:fill="1E1E1E"/>
+        <w:spacing w:line="285" w:lineRule="atLeast"/>
+        <w:rPr>
+          <w:rFonts w:ascii="Consolas" w:eastAsia="Times New Roman" w:hAnsi="Consolas" w:cs="Times New Roman"/>
+          <w:color w:val="D4D4D4"/>
+          <w:sz w:val="21"/>
+          <w:szCs w:val="21"/>
+        </w:rPr>
+      </w:pPr>
+      <w:r>
+        <w:rPr>
+          <w:rFonts w:ascii="Consolas" w:eastAsia="Times New Roman" w:hAnsi="Consolas" w:cs="Times New Roman"/>
+          <w:color w:val="D4D4D4"/>
+          <w:sz w:val="21"/>
+          <w:szCs w:val="21"/>
+        </w:rPr>
+        <w:t xml:space="preserve">            </w:t>
+      </w:r>
+      <w:r>
+        <w:rPr>
+          <w:rFonts w:ascii="Consolas" w:eastAsia="Times New Roman" w:hAnsi="Consolas" w:cs="Times New Roman"/>
+          <w:color w:val="9CDCFE"/>
+          <w:sz w:val="21"/>
+          <w:szCs w:val="21"/>
+        </w:rPr>
+        <w:t>errorMessage</w:t>
+      </w:r>
+      <w:r>
+        <w:rPr>
+          <w:rFonts w:ascii="Consolas" w:eastAsia="Times New Roman" w:hAnsi="Consolas" w:cs="Times New Roman"/>
+          <w:color w:val="D4D4D4"/>
+          <w:sz w:val="21"/>
+          <w:szCs w:val="21"/>
+        </w:rPr>
+        <w:t xml:space="preserve"> = </w:t>
+      </w:r>
+      <w:r>
+        <w:rPr>
+          <w:rFonts w:ascii="Consolas" w:eastAsia="Times New Roman" w:hAnsi="Consolas" w:cs="Times New Roman"/>
+          <w:color w:val="9CDCFE"/>
+          <w:sz w:val="21"/>
+          <w:szCs w:val="21"/>
+        </w:rPr>
+        <w:t>error</w:t>
+      </w:r>
+      <w:r>
+        <w:rPr>
+          <w:rFonts w:ascii="Consolas" w:eastAsia="Times New Roman" w:hAnsi="Consolas" w:cs="Times New Roman"/>
+          <w:color w:val="D4D4D4"/>
+          <w:sz w:val="21"/>
+          <w:szCs w:val="21"/>
+        </w:rPr>
+        <w:t>.</w:t>
+      </w:r>
+      <w:r>
+        <w:rPr>
+          <w:rFonts w:ascii="Consolas" w:eastAsia="Times New Roman" w:hAnsi="Consolas" w:cs="Times New Roman"/>
+          <w:color w:val="DCDCAA"/>
+          <w:sz w:val="21"/>
+          <w:szCs w:val="21"/>
+        </w:rPr>
+        <w:t>toString</w:t>
+      </w:r>
+      <w:r>
+        <w:rPr>
+          <w:rFonts w:ascii="Consolas" w:eastAsia="Times New Roman" w:hAnsi="Consolas" w:cs="Times New Roman"/>
+          <w:color w:val="D4D4D4"/>
+          <w:sz w:val="21"/>
+          <w:szCs w:val="21"/>
+        </w:rPr>
+        <w:t>();</w:t>
+      </w:r>
+    </w:p>
+    <w:p>
+      <w:pPr>
+        <w:shd w:val="clear" w:color="auto" w:fill="1E1E1E"/>
+        <w:spacing w:line="285" w:lineRule="atLeast"/>
+        <w:rPr>
+          <w:rFonts w:ascii="Consolas" w:eastAsia="Times New Roman" w:hAnsi="Consolas" w:cs="Times New Roman"/>
+          <w:color w:val="D4D4D4"/>
+          <w:sz w:val="21"/>
+          <w:szCs w:val="21"/>
+        </w:rPr>
+      </w:pPr>
+      <w:r>
+        <w:rPr>
+          <w:rFonts w:ascii="Consolas" w:eastAsia="Times New Roman" w:hAnsi="Consolas" w:cs="Times New Roman"/>
+          <w:color w:val="D4D4D4"/>
+          <w:sz w:val="21"/>
+          <w:szCs w:val="21"/>
+        </w:rPr>
+        <w:t xml:space="preserve">        }</w:t>
+      </w:r>
+    </w:p>
+    <w:p>
+      <w:pPr>
+        <w:shd w:val="clear" w:color="auto" w:fill="1E1E1E"/>
+        <w:spacing w:line="285" w:lineRule="atLeast"/>
+        <w:rPr>
+          <w:rFonts w:ascii="Consolas" w:eastAsia="Times New Roman" w:hAnsi="Consolas" w:cs="Times New Roman"/>
+          <w:color w:val="D4D4D4"/>
+          <w:sz w:val="21"/>
+          <w:szCs w:val="21"/>
+        </w:rPr>
+      </w:pPr>
+    </w:p>
+    <w:p>
+      <w:pPr>
+        <w:shd w:val="clear" w:color="auto" w:fill="1E1E1E"/>
+        <w:spacing w:line="285" w:lineRule="atLeast"/>
+        <w:rPr>
+          <w:rFonts w:ascii="Consolas" w:eastAsia="Times New Roman" w:hAnsi="Consolas" w:cs="Times New Roman"/>
+          <w:color w:val="D4D4D4"/>
+          <w:sz w:val="21"/>
+          <w:szCs w:val="21"/>
+        </w:rPr>
+      </w:pPr>
+      <w:r>
+        <w:rPr>
+          <w:rFonts w:ascii="Consolas" w:eastAsia="Times New Roman" w:hAnsi="Consolas" w:cs="Times New Roman"/>
+          <w:color w:val="D4D4D4"/>
+          <w:sz w:val="21"/>
+          <w:szCs w:val="21"/>
+        </w:rPr>
+        <w:t xml:space="preserve">        </w:t>
+      </w:r>
+      <w:r>
+        <w:rPr>
+          <w:rFonts w:ascii="Consolas" w:eastAsia="Times New Roman" w:hAnsi="Consolas" w:cs="Times New Roman"/>
+          <w:color w:val="4EC9B0"/>
+          <w:sz w:val="21"/>
+          <w:szCs w:val="21"/>
+        </w:rPr>
+        <w:t>console</w:t>
+      </w:r>
+      <w:r>
+        <w:rPr>
+          <w:rFonts w:ascii="Consolas" w:eastAsia="Times New Roman" w:hAnsi="Consolas" w:cs="Times New Roman"/>
+          <w:color w:val="D4D4D4"/>
+          <w:sz w:val="21"/>
+          <w:szCs w:val="21"/>
+        </w:rPr>
+        <w:t>.</w:t>
+      </w:r>
+      <w:r>
+        <w:rPr>
+          <w:rFonts w:ascii="Consolas" w:eastAsia="Times New Roman" w:hAnsi="Consolas" w:cs="Times New Roman"/>
+          <w:color w:val="DCDCAA"/>
+          <w:sz w:val="21"/>
+          <w:szCs w:val="21"/>
+        </w:rPr>
+        <w:t>log</w:t>
+      </w:r>
+      <w:r>
+        <w:rPr>
+          <w:rFonts w:ascii="Consolas" w:eastAsia="Times New Roman" w:hAnsi="Consolas" w:cs="Times New Roman"/>
+          <w:color w:val="D4D4D4"/>
+          <w:sz w:val="21"/>
+          <w:szCs w:val="21"/>
+        </w:rPr>
+        <w:t>(</w:t>
+      </w:r>
+      <w:r>
+        <w:rPr>
+          <w:rFonts w:ascii="Consolas" w:eastAsia="Times New Roman" w:hAnsi="Consolas" w:cs="Times New Roman"/>
+          <w:color w:val="9CDCFE"/>
+          <w:sz w:val="21"/>
+          <w:szCs w:val="21"/>
+        </w:rPr>
+        <w:t>errorMessage</w:t>
+      </w:r>
+      <w:r>
+        <w:rPr>
+          <w:rFonts w:ascii="Consolas" w:eastAsia="Times New Roman" w:hAnsi="Consolas" w:cs="Times New Roman"/>
+          <w:color w:val="D4D4D4"/>
+          <w:sz w:val="21"/>
+          <w:szCs w:val="21"/>
+        </w:rPr>
+        <w:t>);</w:t>
+      </w:r>
+    </w:p>
+    <w:p>
+      <w:pPr>
+        <w:shd w:val="clear" w:color="auto" w:fill="1E1E1E"/>
+        <w:spacing w:line="285" w:lineRule="atLeast"/>
+        <w:rPr>
+          <w:rFonts w:ascii="Consolas" w:eastAsia="Times New Roman" w:hAnsi="Consolas" w:cs="Times New Roman"/>
+          <w:color w:val="D4D4D4"/>
+          <w:sz w:val="21"/>
+          <w:szCs w:val="21"/>
+        </w:rPr>
+      </w:pPr>
+      <w:r>
+        <w:rPr>
+          <w:rFonts w:ascii="Consolas" w:eastAsia="Times New Roman" w:hAnsi="Consolas" w:cs="Times New Roman"/>
+          <w:color w:val="D4D4D4"/>
+          <w:sz w:val="21"/>
+          <w:szCs w:val="21"/>
+        </w:rPr>
+        <w:t xml:space="preserve">        </w:t>
+      </w:r>
+      <w:r>
+        <w:rPr>
+          <w:rFonts w:ascii="Consolas" w:eastAsia="Times New Roman" w:hAnsi="Consolas" w:cs="Times New Roman"/>
+          <w:color w:val="C586C0"/>
+          <w:sz w:val="21"/>
+          <w:szCs w:val="21"/>
+        </w:rPr>
+        <w:t>return</w:t>
+      </w:r>
+      <w:r>
+        <w:rPr>
+          <w:rFonts w:ascii="Consolas" w:eastAsia="Times New Roman" w:hAnsi="Consolas" w:cs="Times New Roman"/>
+          <w:color w:val="D4D4D4"/>
+          <w:sz w:val="21"/>
+          <w:szCs w:val="21"/>
+        </w:rPr>
+        <w:t xml:space="preserve"> </w:t>
+      </w:r>
+      <w:r>
+        <w:rPr>
+          <w:rFonts w:ascii="Consolas" w:eastAsia="Times New Roman" w:hAnsi="Consolas" w:cs="Times New Roman"/>
+          <w:color w:val="9CDCFE"/>
+          <w:sz w:val="21"/>
+          <w:szCs w:val="21"/>
+        </w:rPr>
+        <w:t>Observable</w:t>
+      </w:r>
+      <w:r>
+        <w:rPr>
+          <w:rFonts w:ascii="Consolas" w:eastAsia="Times New Roman" w:hAnsi="Consolas" w:cs="Times New Roman"/>
+          <w:color w:val="D4D4D4"/>
+          <w:sz w:val="21"/>
+          <w:szCs w:val="21"/>
+        </w:rPr>
+        <w:t>.</w:t>
+      </w:r>
+      <w:r>
+        <w:rPr>
+          <w:rFonts w:ascii="Consolas" w:eastAsia="Times New Roman" w:hAnsi="Consolas" w:cs="Times New Roman"/>
+          <w:color w:val="DCDCAA"/>
+          <w:sz w:val="21"/>
+          <w:szCs w:val="21"/>
+        </w:rPr>
+        <w:t>throw</w:t>
+      </w:r>
+      <w:r>
+        <w:rPr>
+          <w:rFonts w:ascii="Consolas" w:eastAsia="Times New Roman" w:hAnsi="Consolas" w:cs="Times New Roman"/>
+          <w:color w:val="D4D4D4"/>
+          <w:sz w:val="21"/>
+          <w:szCs w:val="21"/>
+        </w:rPr>
+        <w:t>(</w:t>
+      </w:r>
+      <w:r>
+        <w:rPr>
+          <w:rFonts w:ascii="Consolas" w:eastAsia="Times New Roman" w:hAnsi="Consolas" w:cs="Times New Roman"/>
+          <w:color w:val="9CDCFE"/>
+          <w:sz w:val="21"/>
+          <w:szCs w:val="21"/>
+        </w:rPr>
+        <w:t>errorMessage</w:t>
+      </w:r>
+      <w:r>
+        <w:rPr>
+          <w:rFonts w:ascii="Consolas" w:eastAsia="Times New Roman" w:hAnsi="Consolas" w:cs="Times New Roman"/>
+          <w:color w:val="D4D4D4"/>
+          <w:sz w:val="21"/>
+          <w:szCs w:val="21"/>
+        </w:rPr>
+        <w:t>);</w:t>
+      </w:r>
+    </w:p>
+    <w:p>
+      <w:pPr>
+        <w:shd w:val="clear" w:color="auto" w:fill="1E1E1E"/>
+        <w:spacing w:line="285" w:lineRule="atLeast"/>
+        <w:rPr>
+          <w:rFonts w:ascii="Consolas" w:eastAsia="Times New Roman" w:hAnsi="Consolas" w:cs="Times New Roman"/>
+          <w:color w:val="D4D4D4"/>
+          <w:sz w:val="21"/>
+          <w:szCs w:val="21"/>
+        </w:rPr>
+      </w:pPr>
+      <w:r>
+        <w:rPr>
+          <w:rFonts w:ascii="Consolas" w:eastAsia="Times New Roman" w:hAnsi="Consolas" w:cs="Times New Roman"/>
+          <w:color w:val="D4D4D4"/>
+          <w:sz w:val="21"/>
+          <w:szCs w:val="21"/>
+        </w:rPr>
+        <w:t xml:space="preserve">    }</w:t>
+      </w:r>
+    </w:p>
+    <w:p>
+      <w:pPr>
+        <w:shd w:val="clear" w:color="auto" w:fill="1E1E1E"/>
+        <w:spacing w:line="285" w:lineRule="atLeast"/>
+        <w:rPr>
+          <w:rFonts w:ascii="Consolas" w:eastAsia="Times New Roman" w:hAnsi="Consolas" w:cs="Times New Roman"/>
+          <w:color w:val="D4D4D4"/>
+          <w:sz w:val="21"/>
+          <w:szCs w:val="21"/>
+        </w:rPr>
+      </w:pPr>
+      <w:r>
+        <w:rPr>
+          <w:rFonts w:ascii="Consolas" w:eastAsia="Times New Roman" w:hAnsi="Consolas" w:cs="Times New Roman"/>
+          <w:color w:val="D4D4D4"/>
+          <w:sz w:val="21"/>
+          <w:szCs w:val="21"/>
+        </w:rPr>
+        <w:t>}</w:t>
+      </w:r>
+    </w:p>
+    <w:p>
+      <w:pPr>
+        <w:spacing w:line="240" w:lineRule="auto"/>
+      </w:pPr>
+    </w:p>
+    <w:p>
+      <w:pPr>
+        <w:spacing w:line="240" w:lineRule="auto"/>
+      </w:pPr>
+      <w:r>
+        <w:t xml:space="preserve">Nessa classe, é possível ver um método estático e essa mensagem é logada. </w:t>
+      </w:r>
+    </w:p>
+    <w:p>
+      <w:pPr>
+        <w:spacing w:line="240" w:lineRule="auto"/>
+      </w:pPr>
+      <w:r>
+        <w:t>E possível observar que esse método retorna um observable com a mensagem construída.</w:t>
+      </w:r>
+    </w:p>
+    <w:p>
+      <w:pPr>
+        <w:spacing w:line="240" w:lineRule="auto"/>
+      </w:pPr>
+    </w:p>
+    <w:p>
+      <w:pPr>
+        <w:spacing w:line="240" w:lineRule="auto"/>
+      </w:pPr>
+      <w:r>
+        <w:lastRenderedPageBreak/>
+        <w:t>É possível testar essa funcionalidade trocando o endereço no serviço.</w:t>
       </w:r>
       <w:bookmarkStart w:id="1" w:name="_GoBack"/>
       <w:bookmarkEnd w:id="1"/>
@@ -6239,7 +7581,7 @@
 </file>
 
 <file path=word/styles.xml><?xml version="1.0" encoding="utf-8"?>
-<w:styles xmlns:mc="http://schemas.openxmlformats.org/markup-compatibility/2006" xmlns:r="http://schemas.openxmlformats.org/officeDocument/2006/relationships" xmlns:w="http://schemas.openxmlformats.org/wordprocessingml/2006/main" xmlns:w14="http://schemas.microsoft.com/office/word/2010/wordml" xmlns:w15="http://schemas.microsoft.com/office/word/2012/wordml" mc:Ignorable="w14 w15">
+<w:styles xmlns:mc="http://schemas.openxmlformats.org/markup-compatibility/2006" xmlns:r="http://schemas.openxmlformats.org/officeDocument/2006/relationships" xmlns:w="http://schemas.openxmlformats.org/wordprocessingml/2006/main" xmlns:w14="http://schemas.microsoft.com/office/word/2010/wordml" xmlns:w15="http://schemas.microsoft.com/office/word/2012/wordml" xmlns:w16se="http://schemas.microsoft.com/office/word/2015/wordml/symex" mc:Ignorable="w14 w15 w16se">
   <w:docDefaults>
     <w:rPrDefault>
       <w:rPr>

</xml_diff>

<commit_message>
Algumas anotações sobre rotas parametrizadas
</commit_message>
<xml_diff>
--- a/minha anotacoes/Angular secao 2.docx
+++ b/minha anotacoes/Angular secao 2.docx
@@ -327,7 +327,15 @@
     </w:p>
     <w:p/>
     <w:p>
-      <w:r>
+      <w:pPr>
+        <w:rPr>
+          <w:b/>
+        </w:rPr>
+      </w:pPr>
+      <w:r>
+        <w:rPr>
+          <w:b/>
+        </w:rPr>
         <w:t>&lt;a routerLink=”/restaurants”&gt; Restaurantes &lt;/a&gt;</w:t>
       </w:r>
     </w:p>
@@ -339,7 +347,15 @@
     </w:p>
     <w:p/>
     <w:p>
-      <w:r>
+      <w:pPr>
+        <w:rPr>
+          <w:b/>
+        </w:rPr>
+      </w:pPr>
+      <w:r>
+        <w:rPr>
+          <w:b/>
+        </w:rPr>
         <w:t>&lt;a [routerLink]=”[‘/restaurants’]”&gt; Restaurantes &lt;/a&gt;</w:t>
       </w:r>
     </w:p>
@@ -6515,78 +6531,6 @@
           <w:szCs w:val="21"/>
         </w:rPr>
       </w:pPr>
-      <w:r>
-        <w:rPr>
-          <w:rFonts w:ascii="Consolas" w:eastAsia="Times New Roman" w:hAnsi="Consolas" w:cs="Times New Roman"/>
-          <w:color w:val="C586C0"/>
-          <w:sz w:val="21"/>
-          <w:szCs w:val="21"/>
-        </w:rPr>
-        <w:t>import</w:t>
-      </w:r>
-      <w:r>
-        <w:rPr>
-          <w:rFonts w:ascii="Consolas" w:eastAsia="Times New Roman" w:hAnsi="Consolas" w:cs="Times New Roman"/>
-          <w:color w:val="D4D4D4"/>
-          <w:sz w:val="21"/>
-          <w:szCs w:val="21"/>
-        </w:rPr>
-        <w:t xml:space="preserve"> { </w:t>
-      </w:r>
-      <w:r>
-        <w:rPr>
-          <w:rFonts w:ascii="Consolas" w:eastAsia="Times New Roman" w:hAnsi="Consolas" w:cs="Times New Roman"/>
-          <w:color w:val="9CDCFE"/>
-          <w:sz w:val="21"/>
-          <w:szCs w:val="21"/>
-        </w:rPr>
-        <w:t>Observable</w:t>
-      </w:r>
-      <w:r>
-        <w:rPr>
-          <w:rFonts w:ascii="Consolas" w:eastAsia="Times New Roman" w:hAnsi="Consolas" w:cs="Times New Roman"/>
-          <w:color w:val="D4D4D4"/>
-          <w:sz w:val="21"/>
-          <w:szCs w:val="21"/>
-        </w:rPr>
-        <w:t xml:space="preserve"> } </w:t>
-      </w:r>
-      <w:r>
-        <w:rPr>
-          <w:rFonts w:ascii="Consolas" w:eastAsia="Times New Roman" w:hAnsi="Consolas" w:cs="Times New Roman"/>
-          <w:color w:val="C586C0"/>
-          <w:sz w:val="21"/>
-          <w:szCs w:val="21"/>
-        </w:rPr>
-        <w:t>from</w:t>
-      </w:r>
-      <w:r>
-        <w:rPr>
-          <w:rFonts w:ascii="Consolas" w:eastAsia="Times New Roman" w:hAnsi="Consolas" w:cs="Times New Roman"/>
-          <w:color w:val="D4D4D4"/>
-          <w:sz w:val="21"/>
-          <w:szCs w:val="21"/>
-        </w:rPr>
-        <w:t xml:space="preserve"> </w:t>
-      </w:r>
-      <w:r>
-        <w:rPr>
-          <w:rFonts w:ascii="Consolas" w:eastAsia="Times New Roman" w:hAnsi="Consolas" w:cs="Times New Roman"/>
-          <w:color w:val="CE9178"/>
-          <w:sz w:val="21"/>
-          <w:szCs w:val="21"/>
-        </w:rPr>
-        <w:t>"rxjs/Observable"</w:t>
-      </w:r>
-      <w:r>
-        <w:rPr>
-          <w:rFonts w:ascii="Consolas" w:eastAsia="Times New Roman" w:hAnsi="Consolas" w:cs="Times New Roman"/>
-          <w:color w:val="D4D4D4"/>
-          <w:sz w:val="21"/>
-          <w:szCs w:val="21"/>
-        </w:rPr>
-        <w:t>;</w:t>
-      </w:r>
     </w:p>
     <w:p>
       <w:pPr>
@@ -6599,6 +6543,78 @@
           <w:szCs w:val="21"/>
         </w:rPr>
       </w:pPr>
+      <w:r>
+        <w:rPr>
+          <w:rFonts w:ascii="Consolas" w:eastAsia="Times New Roman" w:hAnsi="Consolas" w:cs="Times New Roman"/>
+          <w:color w:val="C586C0"/>
+          <w:sz w:val="21"/>
+          <w:szCs w:val="21"/>
+        </w:rPr>
+        <w:t>import</w:t>
+      </w:r>
+      <w:r>
+        <w:rPr>
+          <w:rFonts w:ascii="Consolas" w:eastAsia="Times New Roman" w:hAnsi="Consolas" w:cs="Times New Roman"/>
+          <w:color w:val="D4D4D4"/>
+          <w:sz w:val="21"/>
+          <w:szCs w:val="21"/>
+        </w:rPr>
+        <w:t xml:space="preserve"> { </w:t>
+      </w:r>
+      <w:r>
+        <w:rPr>
+          <w:rFonts w:ascii="Consolas" w:eastAsia="Times New Roman" w:hAnsi="Consolas" w:cs="Times New Roman"/>
+          <w:color w:val="9CDCFE"/>
+          <w:sz w:val="21"/>
+          <w:szCs w:val="21"/>
+        </w:rPr>
+        <w:t>Observable</w:t>
+      </w:r>
+      <w:r>
+        <w:rPr>
+          <w:rFonts w:ascii="Consolas" w:eastAsia="Times New Roman" w:hAnsi="Consolas" w:cs="Times New Roman"/>
+          <w:color w:val="D4D4D4"/>
+          <w:sz w:val="21"/>
+          <w:szCs w:val="21"/>
+        </w:rPr>
+        <w:t xml:space="preserve"> } </w:t>
+      </w:r>
+      <w:r>
+        <w:rPr>
+          <w:rFonts w:ascii="Consolas" w:eastAsia="Times New Roman" w:hAnsi="Consolas" w:cs="Times New Roman"/>
+          <w:color w:val="C586C0"/>
+          <w:sz w:val="21"/>
+          <w:szCs w:val="21"/>
+        </w:rPr>
+        <w:t>from</w:t>
+      </w:r>
+      <w:r>
+        <w:rPr>
+          <w:rFonts w:ascii="Consolas" w:eastAsia="Times New Roman" w:hAnsi="Consolas" w:cs="Times New Roman"/>
+          <w:color w:val="D4D4D4"/>
+          <w:sz w:val="21"/>
+          <w:szCs w:val="21"/>
+        </w:rPr>
+        <w:t xml:space="preserve"> </w:t>
+      </w:r>
+      <w:r>
+        <w:rPr>
+          <w:rFonts w:ascii="Consolas" w:eastAsia="Times New Roman" w:hAnsi="Consolas" w:cs="Times New Roman"/>
+          <w:color w:val="CE9178"/>
+          <w:sz w:val="21"/>
+          <w:szCs w:val="21"/>
+        </w:rPr>
+        <w:t>"rxjs/Observable"</w:t>
+      </w:r>
+      <w:r>
+        <w:rPr>
+          <w:rFonts w:ascii="Consolas" w:eastAsia="Times New Roman" w:hAnsi="Consolas" w:cs="Times New Roman"/>
+          <w:color w:val="D4D4D4"/>
+          <w:sz w:val="21"/>
+          <w:szCs w:val="21"/>
+        </w:rPr>
+        <w:t>;</w:t>
+      </w:r>
     </w:p>
     <w:p>
       <w:pPr>
@@ -6618,7 +6634,7 @@
           <w:sz w:val="21"/>
           <w:szCs w:val="21"/>
         </w:rPr>
-        <w:t>export</w:t>
+        <w:t>import</w:t>
       </w:r>
       <w:r>
         <w:rPr>
@@ -6632,38 +6648,20 @@
       <w:r>
         <w:rPr>
           <w:rFonts w:ascii="Consolas" w:eastAsia="Times New Roman" w:hAnsi="Consolas" w:cs="Times New Roman"/>
-          <w:color w:val="569CD6"/>
-          <w:sz w:val="21"/>
-          <w:szCs w:val="21"/>
-        </w:rPr>
-        <w:t>class</w:t>
-      </w:r>
-      <w:r>
-        <w:rPr>
-          <w:rFonts w:ascii="Consolas" w:eastAsia="Times New Roman" w:hAnsi="Consolas" w:cs="Times New Roman"/>
-          <w:color w:val="D4D4D4"/>
-          <w:sz w:val="21"/>
-          <w:szCs w:val="21"/>
-        </w:rPr>
-        <w:t xml:space="preserve"> </w:t>
-      </w:r>
-      <w:r>
-        <w:rPr>
-          <w:rFonts w:ascii="Consolas" w:eastAsia="Times New Roman" w:hAnsi="Consolas" w:cs="Times New Roman"/>
-          <w:color w:val="4EC9B0"/>
-          <w:sz w:val="21"/>
-          <w:szCs w:val="21"/>
-        </w:rPr>
-        <w:t>ErrorHandler</w:t>
-      </w:r>
-      <w:r>
-        <w:rPr>
-          <w:rFonts w:ascii="Consolas" w:eastAsia="Times New Roman" w:hAnsi="Consolas" w:cs="Times New Roman"/>
-          <w:color w:val="D4D4D4"/>
-          <w:sz w:val="21"/>
-          <w:szCs w:val="21"/>
-        </w:rPr>
-        <w:t xml:space="preserve"> {</w:t>
+          <w:color w:val="CE9178"/>
+          <w:sz w:val="21"/>
+          <w:szCs w:val="21"/>
+        </w:rPr>
+        <w:t>'rxjs/add/observable/throw'</w:t>
+      </w:r>
+      <w:r>
+        <w:rPr>
+          <w:rFonts w:ascii="Consolas" w:eastAsia="Times New Roman" w:hAnsi="Consolas" w:cs="Times New Roman"/>
+          <w:color w:val="D4D4D4"/>
+          <w:sz w:val="21"/>
+          <w:szCs w:val="21"/>
+        </w:rPr>
+        <w:t>;</w:t>
       </w:r>
     </w:p>
     <w:p>
@@ -6677,105 +6675,6 @@
           <w:szCs w:val="21"/>
         </w:rPr>
       </w:pPr>
-      <w:r>
-        <w:rPr>
-          <w:rFonts w:ascii="Consolas" w:eastAsia="Times New Roman" w:hAnsi="Consolas" w:cs="Times New Roman"/>
-          <w:color w:val="D4D4D4"/>
-          <w:sz w:val="21"/>
-          <w:szCs w:val="21"/>
-        </w:rPr>
-        <w:t xml:space="preserve">    </w:t>
-      </w:r>
-      <w:r>
-        <w:rPr>
-          <w:rFonts w:ascii="Consolas" w:eastAsia="Times New Roman" w:hAnsi="Consolas" w:cs="Times New Roman"/>
-          <w:color w:val="569CD6"/>
-          <w:sz w:val="21"/>
-          <w:szCs w:val="21"/>
-        </w:rPr>
-        <w:t>static</w:t>
-      </w:r>
-      <w:r>
-        <w:rPr>
-          <w:rFonts w:ascii="Consolas" w:eastAsia="Times New Roman" w:hAnsi="Consolas" w:cs="Times New Roman"/>
-          <w:color w:val="D4D4D4"/>
-          <w:sz w:val="21"/>
-          <w:szCs w:val="21"/>
-        </w:rPr>
-        <w:t xml:space="preserve"> </w:t>
-      </w:r>
-      <w:r>
-        <w:rPr>
-          <w:rFonts w:ascii="Consolas" w:eastAsia="Times New Roman" w:hAnsi="Consolas" w:cs="Times New Roman"/>
-          <w:color w:val="DCDCAA"/>
-          <w:sz w:val="21"/>
-          <w:szCs w:val="21"/>
-        </w:rPr>
-        <w:t>handleError</w:t>
-      </w:r>
-      <w:r>
-        <w:rPr>
-          <w:rFonts w:ascii="Consolas" w:eastAsia="Times New Roman" w:hAnsi="Consolas" w:cs="Times New Roman"/>
-          <w:color w:val="D4D4D4"/>
-          <w:sz w:val="21"/>
-          <w:szCs w:val="21"/>
-        </w:rPr>
-        <w:t>(</w:t>
-      </w:r>
-      <w:r>
-        <w:rPr>
-          <w:rFonts w:ascii="Consolas" w:eastAsia="Times New Roman" w:hAnsi="Consolas" w:cs="Times New Roman"/>
-          <w:color w:val="9CDCFE"/>
-          <w:sz w:val="21"/>
-          <w:szCs w:val="21"/>
-        </w:rPr>
-        <w:t>error</w:t>
-      </w:r>
-      <w:r>
-        <w:rPr>
-          <w:rFonts w:ascii="Consolas" w:eastAsia="Times New Roman" w:hAnsi="Consolas" w:cs="Times New Roman"/>
-          <w:color w:val="D4D4D4"/>
-          <w:sz w:val="21"/>
-          <w:szCs w:val="21"/>
-        </w:rPr>
-        <w:t xml:space="preserve">: </w:t>
-      </w:r>
-      <w:r>
-        <w:rPr>
-          <w:rFonts w:ascii="Consolas" w:eastAsia="Times New Roman" w:hAnsi="Consolas" w:cs="Times New Roman"/>
-          <w:color w:val="4EC9B0"/>
-          <w:sz w:val="21"/>
-          <w:szCs w:val="21"/>
-        </w:rPr>
-        <w:t>Response</w:t>
-      </w:r>
-      <w:r>
-        <w:rPr>
-          <w:rFonts w:ascii="Consolas" w:eastAsia="Times New Roman" w:hAnsi="Consolas" w:cs="Times New Roman"/>
-          <w:color w:val="D4D4D4"/>
-          <w:sz w:val="21"/>
-          <w:szCs w:val="21"/>
-        </w:rPr>
-        <w:t xml:space="preserve"> | </w:t>
-      </w:r>
-      <w:r>
-        <w:rPr>
-          <w:rFonts w:ascii="Consolas" w:eastAsia="Times New Roman" w:hAnsi="Consolas" w:cs="Times New Roman"/>
-          <w:color w:val="4EC9B0"/>
-          <w:sz w:val="21"/>
-          <w:szCs w:val="21"/>
-        </w:rPr>
-        <w:t>any</w:t>
-      </w:r>
-      <w:r>
-        <w:rPr>
-          <w:rFonts w:ascii="Consolas" w:eastAsia="Times New Roman" w:hAnsi="Consolas" w:cs="Times New Roman"/>
-          <w:color w:val="D4D4D4"/>
-          <w:sz w:val="21"/>
-          <w:szCs w:val="21"/>
-        </w:rPr>
-        <w:t>) {</w:t>
-      </w:r>
     </w:p>
     <w:p>
       <w:pPr>
@@ -6791,11 +6690,20 @@
       <w:r>
         <w:rPr>
           <w:rFonts w:ascii="Consolas" w:eastAsia="Times New Roman" w:hAnsi="Consolas" w:cs="Times New Roman"/>
-          <w:color w:val="D4D4D4"/>
-          <w:sz w:val="21"/>
-          <w:szCs w:val="21"/>
-        </w:rPr>
-        <w:t xml:space="preserve">        </w:t>
+          <w:color w:val="C586C0"/>
+          <w:sz w:val="21"/>
+          <w:szCs w:val="21"/>
+        </w:rPr>
+        <w:t>export</w:t>
+      </w:r>
+      <w:r>
+        <w:rPr>
+          <w:rFonts w:ascii="Consolas" w:eastAsia="Times New Roman" w:hAnsi="Consolas" w:cs="Times New Roman"/>
+          <w:color w:val="D4D4D4"/>
+          <w:sz w:val="21"/>
+          <w:szCs w:val="21"/>
+        </w:rPr>
+        <w:t xml:space="preserve"> </w:t>
       </w:r>
       <w:r>
         <w:rPr>
@@ -6804,7 +6712,7 @@
           <w:sz w:val="21"/>
           <w:szCs w:val="21"/>
         </w:rPr>
-        <w:t>let</w:t>
+        <w:t>class</w:t>
       </w:r>
       <w:r>
         <w:rPr>
@@ -6818,38 +6726,20 @@
       <w:r>
         <w:rPr>
           <w:rFonts w:ascii="Consolas" w:eastAsia="Times New Roman" w:hAnsi="Consolas" w:cs="Times New Roman"/>
-          <w:color w:val="9CDCFE"/>
-          <w:sz w:val="21"/>
-          <w:szCs w:val="21"/>
-        </w:rPr>
-        <w:t>errorMessage</w:t>
-      </w:r>
-      <w:r>
-        <w:rPr>
-          <w:rFonts w:ascii="Consolas" w:eastAsia="Times New Roman" w:hAnsi="Consolas" w:cs="Times New Roman"/>
-          <w:color w:val="D4D4D4"/>
-          <w:sz w:val="21"/>
-          <w:szCs w:val="21"/>
-        </w:rPr>
-        <w:t xml:space="preserve">: </w:t>
-      </w:r>
-      <w:r>
-        <w:rPr>
-          <w:rFonts w:ascii="Consolas" w:eastAsia="Times New Roman" w:hAnsi="Consolas" w:cs="Times New Roman"/>
           <w:color w:val="4EC9B0"/>
           <w:sz w:val="21"/>
           <w:szCs w:val="21"/>
         </w:rPr>
-        <w:t>string</w:t>
-      </w:r>
-      <w:r>
-        <w:rPr>
-          <w:rFonts w:ascii="Consolas" w:eastAsia="Times New Roman" w:hAnsi="Consolas" w:cs="Times New Roman"/>
-          <w:color w:val="D4D4D4"/>
-          <w:sz w:val="21"/>
-          <w:szCs w:val="21"/>
-        </w:rPr>
-        <w:t>;</w:t>
+        <w:t>ErrorHandler</w:t>
+      </w:r>
+      <w:r>
+        <w:rPr>
+          <w:rFonts w:ascii="Consolas" w:eastAsia="Times New Roman" w:hAnsi="Consolas" w:cs="Times New Roman"/>
+          <w:color w:val="D4D4D4"/>
+          <w:sz w:val="21"/>
+          <w:szCs w:val="21"/>
+        </w:rPr>
+        <w:t xml:space="preserve"> {</w:t>
       </w:r>
     </w:p>
     <w:p>
@@ -6863,6 +6753,105 @@
           <w:szCs w:val="21"/>
         </w:rPr>
       </w:pPr>
+      <w:r>
+        <w:rPr>
+          <w:rFonts w:ascii="Consolas" w:eastAsia="Times New Roman" w:hAnsi="Consolas" w:cs="Times New Roman"/>
+          <w:color w:val="D4D4D4"/>
+          <w:sz w:val="21"/>
+          <w:szCs w:val="21"/>
+        </w:rPr>
+        <w:t xml:space="preserve">    </w:t>
+      </w:r>
+      <w:r>
+        <w:rPr>
+          <w:rFonts w:ascii="Consolas" w:eastAsia="Times New Roman" w:hAnsi="Consolas" w:cs="Times New Roman"/>
+          <w:color w:val="569CD6"/>
+          <w:sz w:val="21"/>
+          <w:szCs w:val="21"/>
+        </w:rPr>
+        <w:t>static</w:t>
+      </w:r>
+      <w:r>
+        <w:rPr>
+          <w:rFonts w:ascii="Consolas" w:eastAsia="Times New Roman" w:hAnsi="Consolas" w:cs="Times New Roman"/>
+          <w:color w:val="D4D4D4"/>
+          <w:sz w:val="21"/>
+          <w:szCs w:val="21"/>
+        </w:rPr>
+        <w:t xml:space="preserve"> </w:t>
+      </w:r>
+      <w:r>
+        <w:rPr>
+          <w:rFonts w:ascii="Consolas" w:eastAsia="Times New Roman" w:hAnsi="Consolas" w:cs="Times New Roman"/>
+          <w:color w:val="DCDCAA"/>
+          <w:sz w:val="21"/>
+          <w:szCs w:val="21"/>
+        </w:rPr>
+        <w:t>handleError</w:t>
+      </w:r>
+      <w:r>
+        <w:rPr>
+          <w:rFonts w:ascii="Consolas" w:eastAsia="Times New Roman" w:hAnsi="Consolas" w:cs="Times New Roman"/>
+          <w:color w:val="D4D4D4"/>
+          <w:sz w:val="21"/>
+          <w:szCs w:val="21"/>
+        </w:rPr>
+        <w:t>(</w:t>
+      </w:r>
+      <w:r>
+        <w:rPr>
+          <w:rFonts w:ascii="Consolas" w:eastAsia="Times New Roman" w:hAnsi="Consolas" w:cs="Times New Roman"/>
+          <w:color w:val="9CDCFE"/>
+          <w:sz w:val="21"/>
+          <w:szCs w:val="21"/>
+        </w:rPr>
+        <w:t>error</w:t>
+      </w:r>
+      <w:r>
+        <w:rPr>
+          <w:rFonts w:ascii="Consolas" w:eastAsia="Times New Roman" w:hAnsi="Consolas" w:cs="Times New Roman"/>
+          <w:color w:val="D4D4D4"/>
+          <w:sz w:val="21"/>
+          <w:szCs w:val="21"/>
+        </w:rPr>
+        <w:t xml:space="preserve">: </w:t>
+      </w:r>
+      <w:r>
+        <w:rPr>
+          <w:rFonts w:ascii="Consolas" w:eastAsia="Times New Roman" w:hAnsi="Consolas" w:cs="Times New Roman"/>
+          <w:color w:val="4EC9B0"/>
+          <w:sz w:val="21"/>
+          <w:szCs w:val="21"/>
+        </w:rPr>
+        <w:t>Response</w:t>
+      </w:r>
+      <w:r>
+        <w:rPr>
+          <w:rFonts w:ascii="Consolas" w:eastAsia="Times New Roman" w:hAnsi="Consolas" w:cs="Times New Roman"/>
+          <w:color w:val="D4D4D4"/>
+          <w:sz w:val="21"/>
+          <w:szCs w:val="21"/>
+        </w:rPr>
+        <w:t xml:space="preserve"> | </w:t>
+      </w:r>
+      <w:r>
+        <w:rPr>
+          <w:rFonts w:ascii="Consolas" w:eastAsia="Times New Roman" w:hAnsi="Consolas" w:cs="Times New Roman"/>
+          <w:color w:val="4EC9B0"/>
+          <w:sz w:val="21"/>
+          <w:szCs w:val="21"/>
+        </w:rPr>
+        <w:t>any</w:t>
+      </w:r>
+      <w:r>
+        <w:rPr>
+          <w:rFonts w:ascii="Consolas" w:eastAsia="Times New Roman" w:hAnsi="Consolas" w:cs="Times New Roman"/>
+          <w:color w:val="D4D4D4"/>
+          <w:sz w:val="21"/>
+          <w:szCs w:val="21"/>
+        </w:rPr>
+        <w:t>) {</w:t>
+      </w:r>
     </w:p>
     <w:p>
       <w:pPr>
@@ -6887,20 +6876,20 @@
       <w:r>
         <w:rPr>
           <w:rFonts w:ascii="Consolas" w:eastAsia="Times New Roman" w:hAnsi="Consolas" w:cs="Times New Roman"/>
-          <w:color w:val="C586C0"/>
-          <w:sz w:val="21"/>
-          <w:szCs w:val="21"/>
-        </w:rPr>
-        <w:t>if</w:t>
-      </w:r>
-      <w:r>
-        <w:rPr>
-          <w:rFonts w:ascii="Consolas" w:eastAsia="Times New Roman" w:hAnsi="Consolas" w:cs="Times New Roman"/>
-          <w:color w:val="D4D4D4"/>
-          <w:sz w:val="21"/>
-          <w:szCs w:val="21"/>
-        </w:rPr>
-        <w:t xml:space="preserve"> (</w:t>
+          <w:color w:val="569CD6"/>
+          <w:sz w:val="21"/>
+          <w:szCs w:val="21"/>
+        </w:rPr>
+        <w:t>let</w:t>
+      </w:r>
+      <w:r>
+        <w:rPr>
+          <w:rFonts w:ascii="Consolas" w:eastAsia="Times New Roman" w:hAnsi="Consolas" w:cs="Times New Roman"/>
+          <w:color w:val="D4D4D4"/>
+          <w:sz w:val="21"/>
+          <w:szCs w:val="21"/>
+        </w:rPr>
+        <w:t xml:space="preserve"> </w:t>
       </w:r>
       <w:r>
         <w:rPr>
@@ -6909,34 +6898,16 @@
           <w:sz w:val="21"/>
           <w:szCs w:val="21"/>
         </w:rPr>
-        <w:t>error</w:t>
-      </w:r>
-      <w:r>
-        <w:rPr>
-          <w:rFonts w:ascii="Consolas" w:eastAsia="Times New Roman" w:hAnsi="Consolas" w:cs="Times New Roman"/>
-          <w:color w:val="D4D4D4"/>
-          <w:sz w:val="21"/>
-          <w:szCs w:val="21"/>
-        </w:rPr>
-        <w:t xml:space="preserve"> </w:t>
-      </w:r>
-      <w:r>
-        <w:rPr>
-          <w:rFonts w:ascii="Consolas" w:eastAsia="Times New Roman" w:hAnsi="Consolas" w:cs="Times New Roman"/>
-          <w:color w:val="569CD6"/>
-          <w:sz w:val="21"/>
-          <w:szCs w:val="21"/>
-        </w:rPr>
-        <w:t>instanceof</w:t>
-      </w:r>
-      <w:r>
-        <w:rPr>
-          <w:rFonts w:ascii="Consolas" w:eastAsia="Times New Roman" w:hAnsi="Consolas" w:cs="Times New Roman"/>
-          <w:color w:val="D4D4D4"/>
-          <w:sz w:val="21"/>
-          <w:szCs w:val="21"/>
-        </w:rPr>
-        <w:t xml:space="preserve"> </w:t>
+        <w:t>errorMessage</w:t>
+      </w:r>
+      <w:r>
+        <w:rPr>
+          <w:rFonts w:ascii="Consolas" w:eastAsia="Times New Roman" w:hAnsi="Consolas" w:cs="Times New Roman"/>
+          <w:color w:val="D4D4D4"/>
+          <w:sz w:val="21"/>
+          <w:szCs w:val="21"/>
+        </w:rPr>
+        <w:t xml:space="preserve">: </w:t>
       </w:r>
       <w:r>
         <w:rPr>
@@ -6945,16 +6916,16 @@
           <w:sz w:val="21"/>
           <w:szCs w:val="21"/>
         </w:rPr>
-        <w:t>Response</w:t>
-      </w:r>
-      <w:r>
-        <w:rPr>
-          <w:rFonts w:ascii="Consolas" w:eastAsia="Times New Roman" w:hAnsi="Consolas" w:cs="Times New Roman"/>
-          <w:color w:val="D4D4D4"/>
-          <w:sz w:val="21"/>
-          <w:szCs w:val="21"/>
-        </w:rPr>
-        <w:t>) {</w:t>
+        <w:t>string</w:t>
+      </w:r>
+      <w:r>
+        <w:rPr>
+          <w:rFonts w:ascii="Consolas" w:eastAsia="Times New Roman" w:hAnsi="Consolas" w:cs="Times New Roman"/>
+          <w:color w:val="D4D4D4"/>
+          <w:sz w:val="21"/>
+          <w:szCs w:val="21"/>
+        </w:rPr>
+        <w:t>;</w:t>
       </w:r>
     </w:p>
     <w:p>
@@ -6968,213 +6939,6 @@
           <w:szCs w:val="21"/>
         </w:rPr>
       </w:pPr>
-      <w:r>
-        <w:rPr>
-          <w:rFonts w:ascii="Consolas" w:eastAsia="Times New Roman" w:hAnsi="Consolas" w:cs="Times New Roman"/>
-          <w:color w:val="D4D4D4"/>
-          <w:sz w:val="21"/>
-          <w:szCs w:val="21"/>
-        </w:rPr>
-        <w:t xml:space="preserve">            </w:t>
-      </w:r>
-      <w:r>
-        <w:rPr>
-          <w:rFonts w:ascii="Consolas" w:eastAsia="Times New Roman" w:hAnsi="Consolas" w:cs="Times New Roman"/>
-          <w:color w:val="9CDCFE"/>
-          <w:sz w:val="21"/>
-          <w:szCs w:val="21"/>
-        </w:rPr>
-        <w:t>errorMessage</w:t>
-      </w:r>
-      <w:r>
-        <w:rPr>
-          <w:rFonts w:ascii="Consolas" w:eastAsia="Times New Roman" w:hAnsi="Consolas" w:cs="Times New Roman"/>
-          <w:color w:val="D4D4D4"/>
-          <w:sz w:val="21"/>
-          <w:szCs w:val="21"/>
-        </w:rPr>
-        <w:t xml:space="preserve"> = </w:t>
-      </w:r>
-      <w:r>
-        <w:rPr>
-          <w:rFonts w:ascii="Consolas" w:eastAsia="Times New Roman" w:hAnsi="Consolas" w:cs="Times New Roman"/>
-          <w:color w:val="CE9178"/>
-          <w:sz w:val="21"/>
-          <w:szCs w:val="21"/>
-        </w:rPr>
-        <w:t xml:space="preserve">`Erro </w:t>
-      </w:r>
-      <w:r>
-        <w:rPr>
-          <w:rFonts w:ascii="Consolas" w:eastAsia="Times New Roman" w:hAnsi="Consolas" w:cs="Times New Roman"/>
-          <w:color w:val="569CD6"/>
-          <w:sz w:val="21"/>
-          <w:szCs w:val="21"/>
-        </w:rPr>
-        <w:t>${</w:t>
-      </w:r>
-      <w:r>
-        <w:rPr>
-          <w:rFonts w:ascii="Consolas" w:eastAsia="Times New Roman" w:hAnsi="Consolas" w:cs="Times New Roman"/>
-          <w:color w:val="9CDCFE"/>
-          <w:sz w:val="21"/>
-          <w:szCs w:val="21"/>
-        </w:rPr>
-        <w:t>error</w:t>
-      </w:r>
-      <w:r>
-        <w:rPr>
-          <w:rFonts w:ascii="Consolas" w:eastAsia="Times New Roman" w:hAnsi="Consolas" w:cs="Times New Roman"/>
-          <w:color w:val="D4D4D4"/>
-          <w:sz w:val="21"/>
-          <w:szCs w:val="21"/>
-        </w:rPr>
-        <w:t>.</w:t>
-      </w:r>
-      <w:r>
-        <w:rPr>
-          <w:rFonts w:ascii="Consolas" w:eastAsia="Times New Roman" w:hAnsi="Consolas" w:cs="Times New Roman"/>
-          <w:color w:val="9CDCFE"/>
-          <w:sz w:val="21"/>
-          <w:szCs w:val="21"/>
-        </w:rPr>
-        <w:t>status</w:t>
-      </w:r>
-      <w:r>
-        <w:rPr>
-          <w:rFonts w:ascii="Consolas" w:eastAsia="Times New Roman" w:hAnsi="Consolas" w:cs="Times New Roman"/>
-          <w:color w:val="569CD6"/>
-          <w:sz w:val="21"/>
-          <w:szCs w:val="21"/>
-        </w:rPr>
-        <w:t>}</w:t>
-      </w:r>
-      <w:r>
-        <w:rPr>
-          <w:rFonts w:ascii="Consolas" w:eastAsia="Times New Roman" w:hAnsi="Consolas" w:cs="Times New Roman"/>
-          <w:color w:val="CE9178"/>
-          <w:sz w:val="21"/>
-          <w:szCs w:val="21"/>
-        </w:rPr>
-        <w:t xml:space="preserve"> ao acessar a URL </w:t>
-      </w:r>
-      <w:r>
-        <w:rPr>
-          <w:rFonts w:ascii="Consolas" w:eastAsia="Times New Roman" w:hAnsi="Consolas" w:cs="Times New Roman"/>
-          <w:color w:val="569CD6"/>
-          <w:sz w:val="21"/>
-          <w:szCs w:val="21"/>
-        </w:rPr>
-        <w:t>${</w:t>
-      </w:r>
-      <w:r>
-        <w:rPr>
-          <w:rFonts w:ascii="Consolas" w:eastAsia="Times New Roman" w:hAnsi="Consolas" w:cs="Times New Roman"/>
-          <w:color w:val="9CDCFE"/>
-          <w:sz w:val="21"/>
-          <w:szCs w:val="21"/>
-        </w:rPr>
-        <w:t>error</w:t>
-      </w:r>
-      <w:r>
-        <w:rPr>
-          <w:rFonts w:ascii="Consolas" w:eastAsia="Times New Roman" w:hAnsi="Consolas" w:cs="Times New Roman"/>
-          <w:color w:val="D4D4D4"/>
-          <w:sz w:val="21"/>
-          <w:szCs w:val="21"/>
-        </w:rPr>
-        <w:t>.</w:t>
-      </w:r>
-      <w:r>
-        <w:rPr>
-          <w:rFonts w:ascii="Consolas" w:eastAsia="Times New Roman" w:hAnsi="Consolas" w:cs="Times New Roman"/>
-          <w:color w:val="9CDCFE"/>
-          <w:sz w:val="21"/>
-          <w:szCs w:val="21"/>
-        </w:rPr>
-        <w:t>url</w:t>
-      </w:r>
-      <w:r>
-        <w:rPr>
-          <w:rFonts w:ascii="Consolas" w:eastAsia="Times New Roman" w:hAnsi="Consolas" w:cs="Times New Roman"/>
-          <w:color w:val="569CD6"/>
-          <w:sz w:val="21"/>
-          <w:szCs w:val="21"/>
-        </w:rPr>
-        <w:t>}</w:t>
-      </w:r>
-      <w:r>
-        <w:rPr>
-          <w:rFonts w:ascii="Consolas" w:eastAsia="Times New Roman" w:hAnsi="Consolas" w:cs="Times New Roman"/>
-          <w:color w:val="CE9178"/>
-          <w:sz w:val="21"/>
-          <w:szCs w:val="21"/>
-        </w:rPr>
-        <w:t xml:space="preserve"> - </w:t>
-      </w:r>
-      <w:r>
-        <w:rPr>
-          <w:rFonts w:ascii="Consolas" w:eastAsia="Times New Roman" w:hAnsi="Consolas" w:cs="Times New Roman"/>
-          <w:color w:val="569CD6"/>
-          <w:sz w:val="21"/>
-          <w:szCs w:val="21"/>
-        </w:rPr>
-        <w:t>${</w:t>
-      </w:r>
-      <w:r>
-        <w:rPr>
-          <w:rFonts w:ascii="Consolas" w:eastAsia="Times New Roman" w:hAnsi="Consolas" w:cs="Times New Roman"/>
-          <w:color w:val="9CDCFE"/>
-          <w:sz w:val="21"/>
-          <w:szCs w:val="21"/>
-        </w:rPr>
-        <w:t>error</w:t>
-      </w:r>
-      <w:r>
-        <w:rPr>
-          <w:rFonts w:ascii="Consolas" w:eastAsia="Times New Roman" w:hAnsi="Consolas" w:cs="Times New Roman"/>
-          <w:color w:val="D4D4D4"/>
-          <w:sz w:val="21"/>
-          <w:szCs w:val="21"/>
-        </w:rPr>
-        <w:t>.</w:t>
-      </w:r>
-      <w:r>
-        <w:rPr>
-          <w:rFonts w:ascii="Consolas" w:eastAsia="Times New Roman" w:hAnsi="Consolas" w:cs="Times New Roman"/>
-          <w:color w:val="9CDCFE"/>
-          <w:sz w:val="21"/>
-          <w:szCs w:val="21"/>
-        </w:rPr>
-        <w:t>statusText</w:t>
-      </w:r>
-      <w:r>
-        <w:rPr>
-          <w:rFonts w:ascii="Consolas" w:eastAsia="Times New Roman" w:hAnsi="Consolas" w:cs="Times New Roman"/>
-          <w:color w:val="569CD6"/>
-          <w:sz w:val="21"/>
-          <w:szCs w:val="21"/>
-        </w:rPr>
-        <w:t>}</w:t>
-      </w:r>
-      <w:r>
-        <w:rPr>
-          <w:rFonts w:ascii="Consolas" w:eastAsia="Times New Roman" w:hAnsi="Consolas" w:cs="Times New Roman"/>
-          <w:color w:val="CE9178"/>
-          <w:sz w:val="21"/>
-          <w:szCs w:val="21"/>
-        </w:rPr>
-        <w:t>`</w:t>
-      </w:r>
-      <w:r>
-        <w:rPr>
-          <w:rFonts w:ascii="Consolas" w:eastAsia="Times New Roman" w:hAnsi="Consolas" w:cs="Times New Roman"/>
-          <w:color w:val="D4D4D4"/>
-          <w:sz w:val="21"/>
-          <w:szCs w:val="21"/>
-        </w:rPr>
-        <w:t>;</w:t>
-      </w:r>
     </w:p>
     <w:p>
       <w:pPr>
@@ -7194,7 +6958,7 @@
           <w:sz w:val="21"/>
           <w:szCs w:val="21"/>
         </w:rPr>
-        <w:t xml:space="preserve">        } </w:t>
+        <w:t xml:space="preserve">        </w:t>
       </w:r>
       <w:r>
         <w:rPr>
@@ -7203,16 +6967,70 @@
           <w:sz w:val="21"/>
           <w:szCs w:val="21"/>
         </w:rPr>
-        <w:t>else</w:t>
-      </w:r>
-      <w:r>
-        <w:rPr>
-          <w:rFonts w:ascii="Consolas" w:eastAsia="Times New Roman" w:hAnsi="Consolas" w:cs="Times New Roman"/>
-          <w:color w:val="D4D4D4"/>
-          <w:sz w:val="21"/>
-          <w:szCs w:val="21"/>
-        </w:rPr>
-        <w:t xml:space="preserve"> {</w:t>
+        <w:t>if</w:t>
+      </w:r>
+      <w:r>
+        <w:rPr>
+          <w:rFonts w:ascii="Consolas" w:eastAsia="Times New Roman" w:hAnsi="Consolas" w:cs="Times New Roman"/>
+          <w:color w:val="D4D4D4"/>
+          <w:sz w:val="21"/>
+          <w:szCs w:val="21"/>
+        </w:rPr>
+        <w:t xml:space="preserve"> (</w:t>
+      </w:r>
+      <w:r>
+        <w:rPr>
+          <w:rFonts w:ascii="Consolas" w:eastAsia="Times New Roman" w:hAnsi="Consolas" w:cs="Times New Roman"/>
+          <w:color w:val="9CDCFE"/>
+          <w:sz w:val="21"/>
+          <w:szCs w:val="21"/>
+        </w:rPr>
+        <w:t>error</w:t>
+      </w:r>
+      <w:r>
+        <w:rPr>
+          <w:rFonts w:ascii="Consolas" w:eastAsia="Times New Roman" w:hAnsi="Consolas" w:cs="Times New Roman"/>
+          <w:color w:val="D4D4D4"/>
+          <w:sz w:val="21"/>
+          <w:szCs w:val="21"/>
+        </w:rPr>
+        <w:t xml:space="preserve"> </w:t>
+      </w:r>
+      <w:r>
+        <w:rPr>
+          <w:rFonts w:ascii="Consolas" w:eastAsia="Times New Roman" w:hAnsi="Consolas" w:cs="Times New Roman"/>
+          <w:color w:val="569CD6"/>
+          <w:sz w:val="21"/>
+          <w:szCs w:val="21"/>
+        </w:rPr>
+        <w:t>instanceof</w:t>
+      </w:r>
+      <w:r>
+        <w:rPr>
+          <w:rFonts w:ascii="Consolas" w:eastAsia="Times New Roman" w:hAnsi="Consolas" w:cs="Times New Roman"/>
+          <w:color w:val="D4D4D4"/>
+          <w:sz w:val="21"/>
+          <w:szCs w:val="21"/>
+        </w:rPr>
+        <w:t xml:space="preserve"> </w:t>
+      </w:r>
+      <w:r>
+        <w:rPr>
+          <w:rFonts w:ascii="Consolas" w:eastAsia="Times New Roman" w:hAnsi="Consolas" w:cs="Times New Roman"/>
+          <w:color w:val="4EC9B0"/>
+          <w:sz w:val="21"/>
+          <w:szCs w:val="21"/>
+        </w:rPr>
+        <w:t>Response</w:t>
+      </w:r>
+      <w:r>
+        <w:rPr>
+          <w:rFonts w:ascii="Consolas" w:eastAsia="Times New Roman" w:hAnsi="Consolas" w:cs="Times New Roman"/>
+          <w:color w:val="D4D4D4"/>
+          <w:sz w:val="21"/>
+          <w:szCs w:val="21"/>
+        </w:rPr>
+        <w:t>) {</w:t>
       </w:r>
     </w:p>
     <w:p>
@@ -7256,6 +7074,24 @@
       <w:r>
         <w:rPr>
           <w:rFonts w:ascii="Consolas" w:eastAsia="Times New Roman" w:hAnsi="Consolas" w:cs="Times New Roman"/>
+          <w:color w:val="CE9178"/>
+          <w:sz w:val="21"/>
+          <w:szCs w:val="21"/>
+        </w:rPr>
+        <w:t xml:space="preserve">`Erro </w:t>
+      </w:r>
+      <w:r>
+        <w:rPr>
+          <w:rFonts w:ascii="Consolas" w:eastAsia="Times New Roman" w:hAnsi="Consolas" w:cs="Times New Roman"/>
+          <w:color w:val="569CD6"/>
+          <w:sz w:val="21"/>
+          <w:szCs w:val="21"/>
+        </w:rPr>
+        <w:t>${</w:t>
+      </w:r>
+      <w:r>
+        <w:rPr>
+          <w:rFonts w:ascii="Consolas" w:eastAsia="Times New Roman" w:hAnsi="Consolas" w:cs="Times New Roman"/>
           <w:color w:val="9CDCFE"/>
           <w:sz w:val="21"/>
           <w:szCs w:val="21"/>
@@ -7274,20 +7110,146 @@
       <w:r>
         <w:rPr>
           <w:rFonts w:ascii="Consolas" w:eastAsia="Times New Roman" w:hAnsi="Consolas" w:cs="Times New Roman"/>
-          <w:color w:val="DCDCAA"/>
-          <w:sz w:val="21"/>
-          <w:szCs w:val="21"/>
-        </w:rPr>
-        <w:t>toString</w:t>
-      </w:r>
-      <w:r>
-        <w:rPr>
-          <w:rFonts w:ascii="Consolas" w:eastAsia="Times New Roman" w:hAnsi="Consolas" w:cs="Times New Roman"/>
-          <w:color w:val="D4D4D4"/>
-          <w:sz w:val="21"/>
-          <w:szCs w:val="21"/>
-        </w:rPr>
-        <w:t>();</w:t>
+          <w:color w:val="9CDCFE"/>
+          <w:sz w:val="21"/>
+          <w:szCs w:val="21"/>
+        </w:rPr>
+        <w:t>status</w:t>
+      </w:r>
+      <w:r>
+        <w:rPr>
+          <w:rFonts w:ascii="Consolas" w:eastAsia="Times New Roman" w:hAnsi="Consolas" w:cs="Times New Roman"/>
+          <w:color w:val="569CD6"/>
+          <w:sz w:val="21"/>
+          <w:szCs w:val="21"/>
+        </w:rPr>
+        <w:t>}</w:t>
+      </w:r>
+      <w:r>
+        <w:rPr>
+          <w:rFonts w:ascii="Consolas" w:eastAsia="Times New Roman" w:hAnsi="Consolas" w:cs="Times New Roman"/>
+          <w:color w:val="CE9178"/>
+          <w:sz w:val="21"/>
+          <w:szCs w:val="21"/>
+        </w:rPr>
+        <w:t xml:space="preserve"> ao acessar a URL </w:t>
+      </w:r>
+      <w:r>
+        <w:rPr>
+          <w:rFonts w:ascii="Consolas" w:eastAsia="Times New Roman" w:hAnsi="Consolas" w:cs="Times New Roman"/>
+          <w:color w:val="569CD6"/>
+          <w:sz w:val="21"/>
+          <w:szCs w:val="21"/>
+        </w:rPr>
+        <w:t>${</w:t>
+      </w:r>
+      <w:r>
+        <w:rPr>
+          <w:rFonts w:ascii="Consolas" w:eastAsia="Times New Roman" w:hAnsi="Consolas" w:cs="Times New Roman"/>
+          <w:color w:val="9CDCFE"/>
+          <w:sz w:val="21"/>
+          <w:szCs w:val="21"/>
+        </w:rPr>
+        <w:t>error</w:t>
+      </w:r>
+      <w:r>
+        <w:rPr>
+          <w:rFonts w:ascii="Consolas" w:eastAsia="Times New Roman" w:hAnsi="Consolas" w:cs="Times New Roman"/>
+          <w:color w:val="D4D4D4"/>
+          <w:sz w:val="21"/>
+          <w:szCs w:val="21"/>
+        </w:rPr>
+        <w:t>.</w:t>
+      </w:r>
+      <w:r>
+        <w:rPr>
+          <w:rFonts w:ascii="Consolas" w:eastAsia="Times New Roman" w:hAnsi="Consolas" w:cs="Times New Roman"/>
+          <w:color w:val="9CDCFE"/>
+          <w:sz w:val="21"/>
+          <w:szCs w:val="21"/>
+        </w:rPr>
+        <w:t>url</w:t>
+      </w:r>
+      <w:r>
+        <w:rPr>
+          <w:rFonts w:ascii="Consolas" w:eastAsia="Times New Roman" w:hAnsi="Consolas" w:cs="Times New Roman"/>
+          <w:color w:val="569CD6"/>
+          <w:sz w:val="21"/>
+          <w:szCs w:val="21"/>
+        </w:rPr>
+        <w:t>}</w:t>
+      </w:r>
+      <w:r>
+        <w:rPr>
+          <w:rFonts w:ascii="Consolas" w:eastAsia="Times New Roman" w:hAnsi="Consolas" w:cs="Times New Roman"/>
+          <w:color w:val="CE9178"/>
+          <w:sz w:val="21"/>
+          <w:szCs w:val="21"/>
+        </w:rPr>
+        <w:t xml:space="preserve"> - </w:t>
+      </w:r>
+      <w:r>
+        <w:rPr>
+          <w:rFonts w:ascii="Consolas" w:eastAsia="Times New Roman" w:hAnsi="Consolas" w:cs="Times New Roman"/>
+          <w:color w:val="569CD6"/>
+          <w:sz w:val="21"/>
+          <w:szCs w:val="21"/>
+        </w:rPr>
+        <w:t>${</w:t>
+      </w:r>
+      <w:r>
+        <w:rPr>
+          <w:rFonts w:ascii="Consolas" w:eastAsia="Times New Roman" w:hAnsi="Consolas" w:cs="Times New Roman"/>
+          <w:color w:val="9CDCFE"/>
+          <w:sz w:val="21"/>
+          <w:szCs w:val="21"/>
+        </w:rPr>
+        <w:t>error</w:t>
+      </w:r>
+      <w:r>
+        <w:rPr>
+          <w:rFonts w:ascii="Consolas" w:eastAsia="Times New Roman" w:hAnsi="Consolas" w:cs="Times New Roman"/>
+          <w:color w:val="D4D4D4"/>
+          <w:sz w:val="21"/>
+          <w:szCs w:val="21"/>
+        </w:rPr>
+        <w:t>.</w:t>
+      </w:r>
+      <w:r>
+        <w:rPr>
+          <w:rFonts w:ascii="Consolas" w:eastAsia="Times New Roman" w:hAnsi="Consolas" w:cs="Times New Roman"/>
+          <w:color w:val="9CDCFE"/>
+          <w:sz w:val="21"/>
+          <w:szCs w:val="21"/>
+        </w:rPr>
+        <w:t>statusText</w:t>
+      </w:r>
+      <w:r>
+        <w:rPr>
+          <w:rFonts w:ascii="Consolas" w:eastAsia="Times New Roman" w:hAnsi="Consolas" w:cs="Times New Roman"/>
+          <w:color w:val="569CD6"/>
+          <w:sz w:val="21"/>
+          <w:szCs w:val="21"/>
+        </w:rPr>
+        <w:t>}</w:t>
+      </w:r>
+      <w:r>
+        <w:rPr>
+          <w:rFonts w:ascii="Consolas" w:eastAsia="Times New Roman" w:hAnsi="Consolas" w:cs="Times New Roman"/>
+          <w:color w:val="CE9178"/>
+          <w:sz w:val="21"/>
+          <w:szCs w:val="21"/>
+        </w:rPr>
+        <w:t>`</w:t>
+      </w:r>
+      <w:r>
+        <w:rPr>
+          <w:rFonts w:ascii="Consolas" w:eastAsia="Times New Roman" w:hAnsi="Consolas" w:cs="Times New Roman"/>
+          <w:color w:val="D4D4D4"/>
+          <w:sz w:val="21"/>
+          <w:szCs w:val="21"/>
+        </w:rPr>
+        <w:t>;</w:t>
       </w:r>
     </w:p>
     <w:p>
@@ -7308,7 +7270,25 @@
           <w:sz w:val="21"/>
           <w:szCs w:val="21"/>
         </w:rPr>
-        <w:t xml:space="preserve">        }</w:t>
+        <w:t xml:space="preserve">        } </w:t>
+      </w:r>
+      <w:r>
+        <w:rPr>
+          <w:rFonts w:ascii="Consolas" w:eastAsia="Times New Roman" w:hAnsi="Consolas" w:cs="Times New Roman"/>
+          <w:color w:val="C586C0"/>
+          <w:sz w:val="21"/>
+          <w:szCs w:val="21"/>
+        </w:rPr>
+        <w:t>else</w:t>
+      </w:r>
+      <w:r>
+        <w:rPr>
+          <w:rFonts w:ascii="Consolas" w:eastAsia="Times New Roman" w:hAnsi="Consolas" w:cs="Times New Roman"/>
+          <w:color w:val="D4D4D4"/>
+          <w:sz w:val="21"/>
+          <w:szCs w:val="21"/>
+        </w:rPr>
+        <w:t xml:space="preserve"> {</w:t>
       </w:r>
     </w:p>
     <w:p>
@@ -7322,6 +7302,69 @@
           <w:szCs w:val="21"/>
         </w:rPr>
       </w:pPr>
+      <w:r>
+        <w:rPr>
+          <w:rFonts w:ascii="Consolas" w:eastAsia="Times New Roman" w:hAnsi="Consolas" w:cs="Times New Roman"/>
+          <w:color w:val="D4D4D4"/>
+          <w:sz w:val="21"/>
+          <w:szCs w:val="21"/>
+        </w:rPr>
+        <w:t xml:space="preserve">            </w:t>
+      </w:r>
+      <w:r>
+        <w:rPr>
+          <w:rFonts w:ascii="Consolas" w:eastAsia="Times New Roman" w:hAnsi="Consolas" w:cs="Times New Roman"/>
+          <w:color w:val="9CDCFE"/>
+          <w:sz w:val="21"/>
+          <w:szCs w:val="21"/>
+        </w:rPr>
+        <w:t>errorMessage</w:t>
+      </w:r>
+      <w:r>
+        <w:rPr>
+          <w:rFonts w:ascii="Consolas" w:eastAsia="Times New Roman" w:hAnsi="Consolas" w:cs="Times New Roman"/>
+          <w:color w:val="D4D4D4"/>
+          <w:sz w:val="21"/>
+          <w:szCs w:val="21"/>
+        </w:rPr>
+        <w:t xml:space="preserve"> = </w:t>
+      </w:r>
+      <w:r>
+        <w:rPr>
+          <w:rFonts w:ascii="Consolas" w:eastAsia="Times New Roman" w:hAnsi="Consolas" w:cs="Times New Roman"/>
+          <w:color w:val="9CDCFE"/>
+          <w:sz w:val="21"/>
+          <w:szCs w:val="21"/>
+        </w:rPr>
+        <w:t>error</w:t>
+      </w:r>
+      <w:r>
+        <w:rPr>
+          <w:rFonts w:ascii="Consolas" w:eastAsia="Times New Roman" w:hAnsi="Consolas" w:cs="Times New Roman"/>
+          <w:color w:val="D4D4D4"/>
+          <w:sz w:val="21"/>
+          <w:szCs w:val="21"/>
+        </w:rPr>
+        <w:t>.</w:t>
+      </w:r>
+      <w:r>
+        <w:rPr>
+          <w:rFonts w:ascii="Consolas" w:eastAsia="Times New Roman" w:hAnsi="Consolas" w:cs="Times New Roman"/>
+          <w:color w:val="DCDCAA"/>
+          <w:sz w:val="21"/>
+          <w:szCs w:val="21"/>
+        </w:rPr>
+        <w:t>toString</w:t>
+      </w:r>
+      <w:r>
+        <w:rPr>
+          <w:rFonts w:ascii="Consolas" w:eastAsia="Times New Roman" w:hAnsi="Consolas" w:cs="Times New Roman"/>
+          <w:color w:val="D4D4D4"/>
+          <w:sz w:val="21"/>
+          <w:szCs w:val="21"/>
+        </w:rPr>
+        <w:t>();</w:t>
+      </w:r>
     </w:p>
     <w:p>
       <w:pPr>
@@ -7341,61 +7384,7 @@
           <w:sz w:val="21"/>
           <w:szCs w:val="21"/>
         </w:rPr>
-        <w:t xml:space="preserve">        </w:t>
-      </w:r>
-      <w:r>
-        <w:rPr>
-          <w:rFonts w:ascii="Consolas" w:eastAsia="Times New Roman" w:hAnsi="Consolas" w:cs="Times New Roman"/>
-          <w:color w:val="4EC9B0"/>
-          <w:sz w:val="21"/>
-          <w:szCs w:val="21"/>
-        </w:rPr>
-        <w:t>console</w:t>
-      </w:r>
-      <w:r>
-        <w:rPr>
-          <w:rFonts w:ascii="Consolas" w:eastAsia="Times New Roman" w:hAnsi="Consolas" w:cs="Times New Roman"/>
-          <w:color w:val="D4D4D4"/>
-          <w:sz w:val="21"/>
-          <w:szCs w:val="21"/>
-        </w:rPr>
-        <w:t>.</w:t>
-      </w:r>
-      <w:r>
-        <w:rPr>
-          <w:rFonts w:ascii="Consolas" w:eastAsia="Times New Roman" w:hAnsi="Consolas" w:cs="Times New Roman"/>
-          <w:color w:val="DCDCAA"/>
-          <w:sz w:val="21"/>
-          <w:szCs w:val="21"/>
-        </w:rPr>
-        <w:t>log</w:t>
-      </w:r>
-      <w:r>
-        <w:rPr>
-          <w:rFonts w:ascii="Consolas" w:eastAsia="Times New Roman" w:hAnsi="Consolas" w:cs="Times New Roman"/>
-          <w:color w:val="D4D4D4"/>
-          <w:sz w:val="21"/>
-          <w:szCs w:val="21"/>
-        </w:rPr>
-        <w:t>(</w:t>
-      </w:r>
-      <w:r>
-        <w:rPr>
-          <w:rFonts w:ascii="Consolas" w:eastAsia="Times New Roman" w:hAnsi="Consolas" w:cs="Times New Roman"/>
-          <w:color w:val="9CDCFE"/>
-          <w:sz w:val="21"/>
-          <w:szCs w:val="21"/>
-        </w:rPr>
-        <w:t>errorMessage</w:t>
-      </w:r>
-      <w:r>
-        <w:rPr>
-          <w:rFonts w:ascii="Consolas" w:eastAsia="Times New Roman" w:hAnsi="Consolas" w:cs="Times New Roman"/>
-          <w:color w:val="D4D4D4"/>
-          <w:sz w:val="21"/>
-          <w:szCs w:val="21"/>
-        </w:rPr>
-        <w:t>);</w:t>
+        <w:t xml:space="preserve">        }</w:t>
       </w:r>
     </w:p>
     <w:p>
@@ -7409,87 +7398,6 @@
           <w:szCs w:val="21"/>
         </w:rPr>
       </w:pPr>
-      <w:r>
-        <w:rPr>
-          <w:rFonts w:ascii="Consolas" w:eastAsia="Times New Roman" w:hAnsi="Consolas" w:cs="Times New Roman"/>
-          <w:color w:val="D4D4D4"/>
-          <w:sz w:val="21"/>
-          <w:szCs w:val="21"/>
-        </w:rPr>
-        <w:t xml:space="preserve">        </w:t>
-      </w:r>
-      <w:r>
-        <w:rPr>
-          <w:rFonts w:ascii="Consolas" w:eastAsia="Times New Roman" w:hAnsi="Consolas" w:cs="Times New Roman"/>
-          <w:color w:val="C586C0"/>
-          <w:sz w:val="21"/>
-          <w:szCs w:val="21"/>
-        </w:rPr>
-        <w:t>return</w:t>
-      </w:r>
-      <w:r>
-        <w:rPr>
-          <w:rFonts w:ascii="Consolas" w:eastAsia="Times New Roman" w:hAnsi="Consolas" w:cs="Times New Roman"/>
-          <w:color w:val="D4D4D4"/>
-          <w:sz w:val="21"/>
-          <w:szCs w:val="21"/>
-        </w:rPr>
-        <w:t xml:space="preserve"> </w:t>
-      </w:r>
-      <w:r>
-        <w:rPr>
-          <w:rFonts w:ascii="Consolas" w:eastAsia="Times New Roman" w:hAnsi="Consolas" w:cs="Times New Roman"/>
-          <w:color w:val="9CDCFE"/>
-          <w:sz w:val="21"/>
-          <w:szCs w:val="21"/>
-        </w:rPr>
-        <w:t>Observable</w:t>
-      </w:r>
-      <w:r>
-        <w:rPr>
-          <w:rFonts w:ascii="Consolas" w:eastAsia="Times New Roman" w:hAnsi="Consolas" w:cs="Times New Roman"/>
-          <w:color w:val="D4D4D4"/>
-          <w:sz w:val="21"/>
-          <w:szCs w:val="21"/>
-        </w:rPr>
-        <w:t>.</w:t>
-      </w:r>
-      <w:r>
-        <w:rPr>
-          <w:rFonts w:ascii="Consolas" w:eastAsia="Times New Roman" w:hAnsi="Consolas" w:cs="Times New Roman"/>
-          <w:color w:val="DCDCAA"/>
-          <w:sz w:val="21"/>
-          <w:szCs w:val="21"/>
-        </w:rPr>
-        <w:t>throw</w:t>
-      </w:r>
-      <w:r>
-        <w:rPr>
-          <w:rFonts w:ascii="Consolas" w:eastAsia="Times New Roman" w:hAnsi="Consolas" w:cs="Times New Roman"/>
-          <w:color w:val="D4D4D4"/>
-          <w:sz w:val="21"/>
-          <w:szCs w:val="21"/>
-        </w:rPr>
-        <w:t>(</w:t>
-      </w:r>
-      <w:r>
-        <w:rPr>
-          <w:rFonts w:ascii="Consolas" w:eastAsia="Times New Roman" w:hAnsi="Consolas" w:cs="Times New Roman"/>
-          <w:color w:val="9CDCFE"/>
-          <w:sz w:val="21"/>
-          <w:szCs w:val="21"/>
-        </w:rPr>
-        <w:t>errorMessage</w:t>
-      </w:r>
-      <w:r>
-        <w:rPr>
-          <w:rFonts w:ascii="Consolas" w:eastAsia="Times New Roman" w:hAnsi="Consolas" w:cs="Times New Roman"/>
-          <w:color w:val="D4D4D4"/>
-          <w:sz w:val="21"/>
-          <w:szCs w:val="21"/>
-        </w:rPr>
-        <w:t>);</w:t>
-      </w:r>
     </w:p>
     <w:p>
       <w:pPr>
@@ -7509,7 +7417,61 @@
           <w:sz w:val="21"/>
           <w:szCs w:val="21"/>
         </w:rPr>
-        <w:t xml:space="preserve">    }</w:t>
+        <w:t xml:space="preserve">        </w:t>
+      </w:r>
+      <w:r>
+        <w:rPr>
+          <w:rFonts w:ascii="Consolas" w:eastAsia="Times New Roman" w:hAnsi="Consolas" w:cs="Times New Roman"/>
+          <w:color w:val="4EC9B0"/>
+          <w:sz w:val="21"/>
+          <w:szCs w:val="21"/>
+        </w:rPr>
+        <w:t>console</w:t>
+      </w:r>
+      <w:r>
+        <w:rPr>
+          <w:rFonts w:ascii="Consolas" w:eastAsia="Times New Roman" w:hAnsi="Consolas" w:cs="Times New Roman"/>
+          <w:color w:val="D4D4D4"/>
+          <w:sz w:val="21"/>
+          <w:szCs w:val="21"/>
+        </w:rPr>
+        <w:t>.</w:t>
+      </w:r>
+      <w:r>
+        <w:rPr>
+          <w:rFonts w:ascii="Consolas" w:eastAsia="Times New Roman" w:hAnsi="Consolas" w:cs="Times New Roman"/>
+          <w:color w:val="DCDCAA"/>
+          <w:sz w:val="21"/>
+          <w:szCs w:val="21"/>
+        </w:rPr>
+        <w:t>log</w:t>
+      </w:r>
+      <w:r>
+        <w:rPr>
+          <w:rFonts w:ascii="Consolas" w:eastAsia="Times New Roman" w:hAnsi="Consolas" w:cs="Times New Roman"/>
+          <w:color w:val="D4D4D4"/>
+          <w:sz w:val="21"/>
+          <w:szCs w:val="21"/>
+        </w:rPr>
+        <w:t>(</w:t>
+      </w:r>
+      <w:r>
+        <w:rPr>
+          <w:rFonts w:ascii="Consolas" w:eastAsia="Times New Roman" w:hAnsi="Consolas" w:cs="Times New Roman"/>
+          <w:color w:val="9CDCFE"/>
+          <w:sz w:val="21"/>
+          <w:szCs w:val="21"/>
+        </w:rPr>
+        <w:t>errorMessage</w:t>
+      </w:r>
+      <w:r>
+        <w:rPr>
+          <w:rFonts w:ascii="Consolas" w:eastAsia="Times New Roman" w:hAnsi="Consolas" w:cs="Times New Roman"/>
+          <w:color w:val="D4D4D4"/>
+          <w:sz w:val="21"/>
+          <w:szCs w:val="21"/>
+        </w:rPr>
+        <w:t>);</w:t>
       </w:r>
     </w:p>
     <w:p>
@@ -7530,6 +7492,120 @@
           <w:sz w:val="21"/>
           <w:szCs w:val="21"/>
         </w:rPr>
+        <w:t xml:space="preserve">        </w:t>
+      </w:r>
+      <w:r>
+        <w:rPr>
+          <w:rFonts w:ascii="Consolas" w:eastAsia="Times New Roman" w:hAnsi="Consolas" w:cs="Times New Roman"/>
+          <w:color w:val="C586C0"/>
+          <w:sz w:val="21"/>
+          <w:szCs w:val="21"/>
+        </w:rPr>
+        <w:t>return</w:t>
+      </w:r>
+      <w:r>
+        <w:rPr>
+          <w:rFonts w:ascii="Consolas" w:eastAsia="Times New Roman" w:hAnsi="Consolas" w:cs="Times New Roman"/>
+          <w:color w:val="D4D4D4"/>
+          <w:sz w:val="21"/>
+          <w:szCs w:val="21"/>
+        </w:rPr>
+        <w:t xml:space="preserve"> </w:t>
+      </w:r>
+      <w:r>
+        <w:rPr>
+          <w:rFonts w:ascii="Consolas" w:eastAsia="Times New Roman" w:hAnsi="Consolas" w:cs="Times New Roman"/>
+          <w:color w:val="9CDCFE"/>
+          <w:sz w:val="21"/>
+          <w:szCs w:val="21"/>
+        </w:rPr>
+        <w:t>Observable</w:t>
+      </w:r>
+      <w:r>
+        <w:rPr>
+          <w:rFonts w:ascii="Consolas" w:eastAsia="Times New Roman" w:hAnsi="Consolas" w:cs="Times New Roman"/>
+          <w:color w:val="D4D4D4"/>
+          <w:sz w:val="21"/>
+          <w:szCs w:val="21"/>
+        </w:rPr>
+        <w:t>.</w:t>
+      </w:r>
+      <w:r>
+        <w:rPr>
+          <w:rFonts w:ascii="Consolas" w:eastAsia="Times New Roman" w:hAnsi="Consolas" w:cs="Times New Roman"/>
+          <w:color w:val="DCDCAA"/>
+          <w:sz w:val="21"/>
+          <w:szCs w:val="21"/>
+        </w:rPr>
+        <w:t>throw</w:t>
+      </w:r>
+      <w:r>
+        <w:rPr>
+          <w:rFonts w:ascii="Consolas" w:eastAsia="Times New Roman" w:hAnsi="Consolas" w:cs="Times New Roman"/>
+          <w:color w:val="D4D4D4"/>
+          <w:sz w:val="21"/>
+          <w:szCs w:val="21"/>
+        </w:rPr>
+        <w:t>(</w:t>
+      </w:r>
+      <w:r>
+        <w:rPr>
+          <w:rFonts w:ascii="Consolas" w:eastAsia="Times New Roman" w:hAnsi="Consolas" w:cs="Times New Roman"/>
+          <w:color w:val="9CDCFE"/>
+          <w:sz w:val="21"/>
+          <w:szCs w:val="21"/>
+        </w:rPr>
+        <w:t>errorMessage</w:t>
+      </w:r>
+      <w:r>
+        <w:rPr>
+          <w:rFonts w:ascii="Consolas" w:eastAsia="Times New Roman" w:hAnsi="Consolas" w:cs="Times New Roman"/>
+          <w:color w:val="D4D4D4"/>
+          <w:sz w:val="21"/>
+          <w:szCs w:val="21"/>
+        </w:rPr>
+        <w:t>);</w:t>
+      </w:r>
+    </w:p>
+    <w:p>
+      <w:pPr>
+        <w:shd w:val="clear" w:color="auto" w:fill="1E1E1E"/>
+        <w:spacing w:line="285" w:lineRule="atLeast"/>
+        <w:rPr>
+          <w:rFonts w:ascii="Consolas" w:eastAsia="Times New Roman" w:hAnsi="Consolas" w:cs="Times New Roman"/>
+          <w:color w:val="D4D4D4"/>
+          <w:sz w:val="21"/>
+          <w:szCs w:val="21"/>
+        </w:rPr>
+      </w:pPr>
+      <w:r>
+        <w:rPr>
+          <w:rFonts w:ascii="Consolas" w:eastAsia="Times New Roman" w:hAnsi="Consolas" w:cs="Times New Roman"/>
+          <w:color w:val="D4D4D4"/>
+          <w:sz w:val="21"/>
+          <w:szCs w:val="21"/>
+        </w:rPr>
+        <w:t xml:space="preserve">    }</w:t>
+      </w:r>
+    </w:p>
+    <w:p>
+      <w:pPr>
+        <w:shd w:val="clear" w:color="auto" w:fill="1E1E1E"/>
+        <w:spacing w:line="285" w:lineRule="atLeast"/>
+        <w:rPr>
+          <w:rFonts w:ascii="Consolas" w:eastAsia="Times New Roman" w:hAnsi="Consolas" w:cs="Times New Roman"/>
+          <w:color w:val="D4D4D4"/>
+          <w:sz w:val="21"/>
+          <w:szCs w:val="21"/>
+        </w:rPr>
+      </w:pPr>
+      <w:r>
+        <w:rPr>
+          <w:rFonts w:ascii="Consolas" w:eastAsia="Times New Roman" w:hAnsi="Consolas" w:cs="Times New Roman"/>
+          <w:color w:val="D4D4D4"/>
+          <w:sz w:val="21"/>
+          <w:szCs w:val="21"/>
+        </w:rPr>
         <w:t>}</w:t>
       </w:r>
     </w:p>
@@ -7551,6 +7627,7 @@
         <w:spacing w:line="240" w:lineRule="auto"/>
       </w:pPr>
       <w:r>
+        <w:lastRenderedPageBreak/>
         <w:t>E possível observar que esse método retorna um observable com a mensagem construída.</w:t>
       </w:r>
     </w:p>
@@ -7564,8 +7641,2609 @@
         <w:spacing w:line="240" w:lineRule="auto"/>
       </w:pPr>
       <w:r>
+        <w:t>É possível testar essa funcionalidade trocando o endereço no serviço.</w:t>
+      </w:r>
+    </w:p>
+    <w:p>
+      <w:pPr>
+        <w:pBdr>
+          <w:bottom w:val="double" w:sz="6" w:space="1" w:color="auto"/>
+        </w:pBdr>
+        <w:spacing w:line="240" w:lineRule="auto"/>
+      </w:pPr>
+    </w:p>
+    <w:p>
+      <w:pPr>
+        <w:spacing w:line="240" w:lineRule="auto"/>
+      </w:pPr>
+    </w:p>
+    <w:p>
+      <w:pPr>
+        <w:spacing w:line="240" w:lineRule="auto"/>
+        <w:ind w:left="720"/>
+        <w:rPr>
+          <w:b/>
+        </w:rPr>
+      </w:pPr>
+      <w:r>
+        <w:rPr>
+          <w:b/>
+        </w:rPr>
+        <w:t>Parametrizando as Rotas</w:t>
+      </w:r>
+    </w:p>
+    <w:p>
+      <w:pPr>
+        <w:spacing w:line="240" w:lineRule="auto"/>
+        <w:rPr>
+          <w:b/>
+        </w:rPr>
+      </w:pPr>
+    </w:p>
+    <w:p>
+      <w:pPr>
+        <w:spacing w:line="240" w:lineRule="auto"/>
+        <w:rPr>
+          <w:b/>
+        </w:rPr>
+      </w:pPr>
+    </w:p>
+    <w:p>
+      <w:pPr>
+        <w:spacing w:line="240" w:lineRule="auto"/>
+      </w:pPr>
+      <w:r>
+        <w:t>Já é sabido como navegar utilizando rotas, pois já foi abordado em aulas passadas, mas em algum momento será preciso uma rota parametrizada onde parte dela vai identificar algum objeto armazenado no backend. Como pode-se ser feito isso?</w:t>
+      </w:r>
+    </w:p>
+    <w:p>
+      <w:pPr>
+        <w:spacing w:line="240" w:lineRule="auto"/>
+      </w:pPr>
+    </w:p>
+    <w:p>
+      <w:pPr>
+        <w:spacing w:line="240" w:lineRule="auto"/>
+      </w:pPr>
+      <w:r>
+        <w:t>Nas aulas passadas já foi informado que pude passar um parâmetro variável para uma rota utilizando a seguinte sintaxe:</w:t>
+      </w:r>
+    </w:p>
+    <w:p>
+      <w:pPr>
+        <w:spacing w:line="240" w:lineRule="auto"/>
+      </w:pPr>
+    </w:p>
+    <w:p>
+      <w:pPr>
+        <w:shd w:val="clear" w:color="auto" w:fill="1E1E1E"/>
+        <w:spacing w:line="285" w:lineRule="atLeast"/>
+        <w:rPr>
+          <w:rFonts w:ascii="Consolas" w:eastAsia="Times New Roman" w:hAnsi="Consolas" w:cs="Times New Roman"/>
+          <w:color w:val="D4D4D4"/>
+          <w:sz w:val="21"/>
+          <w:szCs w:val="21"/>
+        </w:rPr>
+      </w:pPr>
+      <w:r>
+        <w:rPr>
+          <w:rFonts w:ascii="Consolas" w:eastAsia="Times New Roman" w:hAnsi="Consolas" w:cs="Times New Roman"/>
+          <w:color w:val="C586C0"/>
+          <w:sz w:val="21"/>
+          <w:szCs w:val="21"/>
+        </w:rPr>
+        <w:t>export</w:t>
+      </w:r>
+      <w:r>
+        <w:rPr>
+          <w:rFonts w:ascii="Consolas" w:eastAsia="Times New Roman" w:hAnsi="Consolas" w:cs="Times New Roman"/>
+          <w:color w:val="D4D4D4"/>
+          <w:sz w:val="21"/>
+          <w:szCs w:val="21"/>
+        </w:rPr>
+        <w:t xml:space="preserve"> </w:t>
+      </w:r>
+      <w:r>
+        <w:rPr>
+          <w:rFonts w:ascii="Consolas" w:eastAsia="Times New Roman" w:hAnsi="Consolas" w:cs="Times New Roman"/>
+          <w:color w:val="569CD6"/>
+          <w:sz w:val="21"/>
+          <w:szCs w:val="21"/>
+        </w:rPr>
+        <w:t>const</w:t>
+      </w:r>
+      <w:r>
+        <w:rPr>
+          <w:rFonts w:ascii="Consolas" w:eastAsia="Times New Roman" w:hAnsi="Consolas" w:cs="Times New Roman"/>
+          <w:color w:val="D4D4D4"/>
+          <w:sz w:val="21"/>
+          <w:szCs w:val="21"/>
+        </w:rPr>
+        <w:t xml:space="preserve"> </w:t>
+      </w:r>
+      <w:r>
+        <w:rPr>
+          <w:rFonts w:ascii="Consolas" w:eastAsia="Times New Roman" w:hAnsi="Consolas" w:cs="Times New Roman"/>
+          <w:color w:val="9CDCFE"/>
+          <w:sz w:val="21"/>
+          <w:szCs w:val="21"/>
+        </w:rPr>
+        <w:t>ROUTES</w:t>
+      </w:r>
+      <w:r>
+        <w:rPr>
+          <w:rFonts w:ascii="Consolas" w:eastAsia="Times New Roman" w:hAnsi="Consolas" w:cs="Times New Roman"/>
+          <w:color w:val="D4D4D4"/>
+          <w:sz w:val="21"/>
+          <w:szCs w:val="21"/>
+        </w:rPr>
+        <w:t xml:space="preserve">: </w:t>
+      </w:r>
+      <w:r>
+        <w:rPr>
+          <w:rFonts w:ascii="Consolas" w:eastAsia="Times New Roman" w:hAnsi="Consolas" w:cs="Times New Roman"/>
+          <w:color w:val="4EC9B0"/>
+          <w:sz w:val="21"/>
+          <w:szCs w:val="21"/>
+        </w:rPr>
+        <w:t>Routes</w:t>
+      </w:r>
+      <w:r>
+        <w:rPr>
+          <w:rFonts w:ascii="Consolas" w:eastAsia="Times New Roman" w:hAnsi="Consolas" w:cs="Times New Roman"/>
+          <w:color w:val="D4D4D4"/>
+          <w:sz w:val="21"/>
+          <w:szCs w:val="21"/>
+        </w:rPr>
+        <w:t xml:space="preserve"> = [</w:t>
+      </w:r>
+    </w:p>
+    <w:p>
+      <w:pPr>
+        <w:shd w:val="clear" w:color="auto" w:fill="1E1E1E"/>
+        <w:spacing w:line="285" w:lineRule="atLeast"/>
+        <w:rPr>
+          <w:rFonts w:ascii="Consolas" w:eastAsia="Times New Roman" w:hAnsi="Consolas" w:cs="Times New Roman"/>
+          <w:color w:val="D4D4D4"/>
+          <w:sz w:val="21"/>
+          <w:szCs w:val="21"/>
+        </w:rPr>
+      </w:pPr>
+      <w:r>
+        <w:rPr>
+          <w:rFonts w:ascii="Consolas" w:eastAsia="Times New Roman" w:hAnsi="Consolas" w:cs="Times New Roman"/>
+          <w:color w:val="D4D4D4"/>
+          <w:sz w:val="21"/>
+          <w:szCs w:val="21"/>
+        </w:rPr>
+        <w:t xml:space="preserve">    { </w:t>
+      </w:r>
+      <w:r>
+        <w:rPr>
+          <w:rFonts w:ascii="Consolas" w:eastAsia="Times New Roman" w:hAnsi="Consolas" w:cs="Times New Roman"/>
+          <w:color w:val="9CDCFE"/>
+          <w:sz w:val="21"/>
+          <w:szCs w:val="21"/>
+        </w:rPr>
+        <w:t>path:</w:t>
+      </w:r>
+      <w:r>
+        <w:rPr>
+          <w:rFonts w:ascii="Consolas" w:eastAsia="Times New Roman" w:hAnsi="Consolas" w:cs="Times New Roman"/>
+          <w:color w:val="D4D4D4"/>
+          <w:sz w:val="21"/>
+          <w:szCs w:val="21"/>
+        </w:rPr>
+        <w:t xml:space="preserve"> </w:t>
+      </w:r>
+      <w:r>
+        <w:rPr>
+          <w:rFonts w:ascii="Consolas" w:eastAsia="Times New Roman" w:hAnsi="Consolas" w:cs="Times New Roman"/>
+          <w:color w:val="CE9178"/>
+          <w:sz w:val="21"/>
+          <w:szCs w:val="21"/>
+        </w:rPr>
+        <w:t>'</w:t>
+      </w:r>
+      <w:r>
+        <w:rPr>
+          <w:rFonts w:ascii="Consolas" w:eastAsia="Times New Roman" w:hAnsi="Consolas" w:cs="Times New Roman"/>
+          <w:color w:val="CE9178"/>
+          <w:sz w:val="21"/>
+          <w:szCs w:val="21"/>
+        </w:rPr>
+        <w:t>restaurant/:id</w:t>
+      </w:r>
+      <w:r>
+        <w:rPr>
+          <w:rFonts w:ascii="Consolas" w:eastAsia="Times New Roman" w:hAnsi="Consolas" w:cs="Times New Roman"/>
+          <w:color w:val="CE9178"/>
+          <w:sz w:val="21"/>
+          <w:szCs w:val="21"/>
+        </w:rPr>
+        <w:t>'</w:t>
+      </w:r>
+      <w:r>
+        <w:rPr>
+          <w:rFonts w:ascii="Consolas" w:eastAsia="Times New Roman" w:hAnsi="Consolas" w:cs="Times New Roman"/>
+          <w:color w:val="D4D4D4"/>
+          <w:sz w:val="21"/>
+          <w:szCs w:val="21"/>
+        </w:rPr>
+        <w:t xml:space="preserve">, </w:t>
+      </w:r>
+      <w:r>
+        <w:rPr>
+          <w:rFonts w:ascii="Consolas" w:eastAsia="Times New Roman" w:hAnsi="Consolas" w:cs="Times New Roman"/>
+          <w:color w:val="9CDCFE"/>
+          <w:sz w:val="21"/>
+          <w:szCs w:val="21"/>
+        </w:rPr>
+        <w:t>component:</w:t>
+      </w:r>
+      <w:r>
+        <w:rPr>
+          <w:rFonts w:ascii="Consolas" w:eastAsia="Times New Roman" w:hAnsi="Consolas" w:cs="Times New Roman"/>
+          <w:color w:val="D4D4D4"/>
+          <w:sz w:val="21"/>
+          <w:szCs w:val="21"/>
+        </w:rPr>
+        <w:t xml:space="preserve"> </w:t>
+      </w:r>
+      <w:r>
+        <w:rPr>
+          <w:rFonts w:ascii="Consolas" w:eastAsia="Times New Roman" w:hAnsi="Consolas" w:cs="Times New Roman"/>
+          <w:color w:val="9CDCFE"/>
+          <w:sz w:val="21"/>
+          <w:szCs w:val="21"/>
+        </w:rPr>
+        <w:t>Restaurant</w:t>
+      </w:r>
+      <w:r>
+        <w:rPr>
+          <w:rFonts w:ascii="Consolas" w:eastAsia="Times New Roman" w:hAnsi="Consolas" w:cs="Times New Roman"/>
+          <w:color w:val="9CDCFE"/>
+          <w:sz w:val="21"/>
+          <w:szCs w:val="21"/>
+        </w:rPr>
+        <w:t>Component</w:t>
+      </w:r>
+      <w:r>
+        <w:rPr>
+          <w:rFonts w:ascii="Consolas" w:eastAsia="Times New Roman" w:hAnsi="Consolas" w:cs="Times New Roman"/>
+          <w:color w:val="D4D4D4"/>
+          <w:sz w:val="21"/>
+          <w:szCs w:val="21"/>
+        </w:rPr>
+        <w:t xml:space="preserve"> }</w:t>
+      </w:r>
+    </w:p>
+    <w:p>
+      <w:pPr>
+        <w:shd w:val="clear" w:color="auto" w:fill="1E1E1E"/>
+        <w:spacing w:line="285" w:lineRule="atLeast"/>
+        <w:rPr>
+          <w:rFonts w:ascii="Consolas" w:eastAsia="Times New Roman" w:hAnsi="Consolas" w:cs="Times New Roman"/>
+          <w:color w:val="D4D4D4"/>
+          <w:sz w:val="21"/>
+          <w:szCs w:val="21"/>
+        </w:rPr>
+      </w:pPr>
+      <w:r>
+        <w:rPr>
+          <w:rFonts w:ascii="Consolas" w:eastAsia="Times New Roman" w:hAnsi="Consolas" w:cs="Times New Roman"/>
+          <w:color w:val="D4D4D4"/>
+          <w:sz w:val="21"/>
+          <w:szCs w:val="21"/>
+        </w:rPr>
+        <w:t>];</w:t>
+      </w:r>
+    </w:p>
+    <w:p>
+      <w:pPr>
+        <w:spacing w:line="240" w:lineRule="auto"/>
+      </w:pPr>
+    </w:p>
+    <w:p>
+      <w:pPr>
+        <w:spacing w:line="240" w:lineRule="auto"/>
+      </w:pPr>
+      <w:r>
+        <w:t>Para passar o valor para a rota, é utilizado a diretiva routerLink, que aceita um array com os parâmetros, exemplo:</w:t>
+      </w:r>
+    </w:p>
+    <w:p>
+      <w:pPr>
+        <w:spacing w:line="240" w:lineRule="auto"/>
+      </w:pPr>
+    </w:p>
+    <w:p>
+      <w:pPr>
+        <w:shd w:val="clear" w:color="auto" w:fill="1E1E1E"/>
+        <w:spacing w:line="285" w:lineRule="atLeast"/>
+        <w:rPr>
+          <w:rFonts w:ascii="Consolas" w:eastAsia="Times New Roman" w:hAnsi="Consolas" w:cs="Times New Roman"/>
+          <w:color w:val="D4D4D4"/>
+          <w:sz w:val="21"/>
+          <w:szCs w:val="21"/>
+        </w:rPr>
+      </w:pPr>
+      <w:r>
+        <w:rPr>
+          <w:rFonts w:ascii="Consolas" w:eastAsia="Times New Roman" w:hAnsi="Consolas" w:cs="Times New Roman"/>
+          <w:color w:val="808080"/>
+          <w:sz w:val="21"/>
+          <w:szCs w:val="21"/>
+        </w:rPr>
+        <w:t>&lt;</w:t>
+      </w:r>
+      <w:r>
+        <w:rPr>
+          <w:rFonts w:ascii="Consolas" w:eastAsia="Times New Roman" w:hAnsi="Consolas" w:cs="Times New Roman"/>
+          <w:color w:val="569CD6"/>
+          <w:sz w:val="21"/>
+          <w:szCs w:val="21"/>
+        </w:rPr>
+        <w:t>a</w:t>
+      </w:r>
+      <w:r>
+        <w:rPr>
+          <w:rFonts w:ascii="Consolas" w:eastAsia="Times New Roman" w:hAnsi="Consolas" w:cs="Times New Roman"/>
+          <w:color w:val="D4D4D4"/>
+          <w:sz w:val="21"/>
+          <w:szCs w:val="21"/>
+        </w:rPr>
+        <w:t xml:space="preserve"> </w:t>
+      </w:r>
+      <w:r>
+        <w:rPr>
+          <w:rFonts w:ascii="Consolas" w:eastAsia="Times New Roman" w:hAnsi="Consolas" w:cs="Times New Roman"/>
+          <w:color w:val="9CDCFE"/>
+          <w:sz w:val="21"/>
+          <w:szCs w:val="21"/>
+        </w:rPr>
+        <w:t>[routerLink]</w:t>
+      </w:r>
+      <w:r>
+        <w:rPr>
+          <w:rFonts w:ascii="Consolas" w:eastAsia="Times New Roman" w:hAnsi="Consolas" w:cs="Times New Roman"/>
+          <w:color w:val="D4D4D4"/>
+          <w:sz w:val="21"/>
+          <w:szCs w:val="21"/>
+        </w:rPr>
+        <w:t>=</w:t>
+      </w:r>
+      <w:r>
+        <w:rPr>
+          <w:rFonts w:ascii="Consolas" w:eastAsia="Times New Roman" w:hAnsi="Consolas" w:cs="Times New Roman"/>
+          <w:color w:val="CE9178"/>
+          <w:sz w:val="21"/>
+          <w:szCs w:val="21"/>
+        </w:rPr>
+        <w:t>"['/restaurants'</w:t>
+      </w:r>
+      <w:r>
+        <w:rPr>
+          <w:rFonts w:ascii="Consolas" w:eastAsia="Times New Roman" w:hAnsi="Consolas" w:cs="Times New Roman"/>
+          <w:color w:val="CE9178"/>
+          <w:sz w:val="21"/>
+          <w:szCs w:val="21"/>
+        </w:rPr>
+        <w:t>, restaurant.id</w:t>
+      </w:r>
+      <w:r>
+        <w:rPr>
+          <w:rFonts w:ascii="Consolas" w:eastAsia="Times New Roman" w:hAnsi="Consolas" w:cs="Times New Roman"/>
+          <w:color w:val="CE9178"/>
+          <w:sz w:val="21"/>
+          <w:szCs w:val="21"/>
+        </w:rPr>
+        <w:t>]"</w:t>
+      </w:r>
+      <w:r>
+        <w:rPr>
+          <w:rFonts w:ascii="Consolas" w:eastAsia="Times New Roman" w:hAnsi="Consolas" w:cs="Times New Roman"/>
+          <w:color w:val="808080"/>
+          <w:sz w:val="21"/>
+          <w:szCs w:val="21"/>
+        </w:rPr>
+        <w:t>&gt;</w:t>
+      </w:r>
+      <w:r>
+        <w:rPr>
+          <w:rFonts w:ascii="Consolas" w:eastAsia="Times New Roman" w:hAnsi="Consolas" w:cs="Times New Roman"/>
+          <w:color w:val="D4D4D4"/>
+          <w:sz w:val="21"/>
+          <w:szCs w:val="21"/>
+        </w:rPr>
+        <w:t>Ver Restaurantes</w:t>
+      </w:r>
+      <w:r>
+        <w:rPr>
+          <w:rFonts w:ascii="Consolas" w:eastAsia="Times New Roman" w:hAnsi="Consolas" w:cs="Times New Roman"/>
+          <w:color w:val="808080"/>
+          <w:sz w:val="21"/>
+          <w:szCs w:val="21"/>
+        </w:rPr>
+        <w:t>&lt;/</w:t>
+      </w:r>
+      <w:r>
+        <w:rPr>
+          <w:rFonts w:ascii="Consolas" w:eastAsia="Times New Roman" w:hAnsi="Consolas" w:cs="Times New Roman"/>
+          <w:color w:val="569CD6"/>
+          <w:sz w:val="21"/>
+          <w:szCs w:val="21"/>
+        </w:rPr>
+        <w:t>a</w:t>
+      </w:r>
+      <w:r>
+        <w:rPr>
+          <w:rFonts w:ascii="Consolas" w:eastAsia="Times New Roman" w:hAnsi="Consolas" w:cs="Times New Roman"/>
+          <w:color w:val="808080"/>
+          <w:sz w:val="21"/>
+          <w:szCs w:val="21"/>
+        </w:rPr>
+        <w:t>&gt;</w:t>
+      </w:r>
+    </w:p>
+    <w:p>
+      <w:pPr>
+        <w:spacing w:line="240" w:lineRule="auto"/>
+      </w:pPr>
+    </w:p>
+    <w:p>
+      <w:pPr>
+        <w:spacing w:line="240" w:lineRule="auto"/>
+      </w:pPr>
+      <w:r>
+        <w:t>Nesse exemplo, é possível ver que é passado o caminho /restaurants, e o angular deve concatenar com o id, sendo assim, cada parâmetro separado por virgula é separado por barra.</w:t>
+      </w:r>
+    </w:p>
+    <w:p>
+      <w:pPr>
+        <w:spacing w:line="240" w:lineRule="auto"/>
+      </w:pPr>
+    </w:p>
+    <w:p>
+      <w:pPr>
+        <w:spacing w:line="240" w:lineRule="auto"/>
+      </w:pPr>
+      <w:r>
+        <w:t>Existem duas formas de obter o valor do parâmetro:</w:t>
+      </w:r>
+    </w:p>
+    <w:p>
+      <w:pPr>
+        <w:spacing w:line="240" w:lineRule="auto"/>
+      </w:pPr>
+    </w:p>
+    <w:p>
+      <w:pPr>
+        <w:spacing w:line="240" w:lineRule="auto"/>
+      </w:pPr>
+      <w:r>
+        <w:t>Snapshot: fotografia dos parâmetros no momento que for pedido</w:t>
+      </w:r>
+    </w:p>
+    <w:p>
+      <w:pPr>
+        <w:spacing w:line="240" w:lineRule="auto"/>
+      </w:pPr>
+    </w:p>
+    <w:p>
+      <w:pPr>
+        <w:spacing w:line="240" w:lineRule="auto"/>
+      </w:pPr>
+      <w:r>
+        <w:t>Subscribe: se inscrevendo na rota e escutando a mudança de parâmetros.</w:t>
+      </w:r>
+    </w:p>
+    <w:p>
+      <w:pPr>
+        <w:spacing w:line="240" w:lineRule="auto"/>
+      </w:pPr>
+    </w:p>
+    <w:p>
+      <w:pPr>
+        <w:spacing w:line="240" w:lineRule="auto"/>
+      </w:pPr>
+      <w:r>
+        <w:t>No curso, será abordado os dois modos.</w:t>
+      </w:r>
+    </w:p>
+    <w:p>
+      <w:pPr>
+        <w:spacing w:line="240" w:lineRule="auto"/>
+      </w:pPr>
+    </w:p>
+    <w:p>
+      <w:pPr>
+        <w:spacing w:line="240" w:lineRule="auto"/>
+      </w:pPr>
+      <w:r>
+        <w:t>No caso do Snapshot é preciso injetar o objeto ActivatedRoute (já sabemos que pra injetar algo em um objeto precisamos do @Injectable() bla bla bla...). Esse objeto representa a rota ativa no momento</w:t>
+      </w:r>
+    </w:p>
+    <w:p>
+      <w:pPr>
+        <w:spacing w:line="240" w:lineRule="auto"/>
+      </w:pPr>
+    </w:p>
+    <w:p>
+      <w:pPr>
+        <w:spacing w:line="240" w:lineRule="auto"/>
+      </w:pPr>
+      <w:r>
+        <w:t>Para obter o parâmetro id a partir do snapshot, é da forma mostrada no exemplo, e a partir da posse desse valor, é possível fazer uma busca no backend para obter informação:</w:t>
+      </w:r>
+    </w:p>
+    <w:p>
+      <w:pPr>
+        <w:spacing w:line="240" w:lineRule="auto"/>
+      </w:pPr>
+    </w:p>
+    <w:p>
+      <w:pPr>
+        <w:shd w:val="clear" w:color="auto" w:fill="1E1E1E"/>
+        <w:spacing w:line="285" w:lineRule="atLeast"/>
+        <w:rPr>
+          <w:rFonts w:ascii="Consolas" w:eastAsia="Times New Roman" w:hAnsi="Consolas" w:cs="Times New Roman"/>
+          <w:color w:val="D4D4D4"/>
+          <w:sz w:val="21"/>
+          <w:szCs w:val="21"/>
+        </w:rPr>
+      </w:pPr>
+      <w:r>
+        <w:rPr>
+          <w:rFonts w:ascii="Consolas" w:eastAsia="Times New Roman" w:hAnsi="Consolas" w:cs="Times New Roman"/>
+          <w:color w:val="C586C0"/>
+          <w:sz w:val="21"/>
+          <w:szCs w:val="21"/>
+        </w:rPr>
+        <w:t>import</w:t>
+      </w:r>
+      <w:r>
+        <w:rPr>
+          <w:rFonts w:ascii="Consolas" w:eastAsia="Times New Roman" w:hAnsi="Consolas" w:cs="Times New Roman"/>
+          <w:color w:val="D4D4D4"/>
+          <w:sz w:val="21"/>
+          <w:szCs w:val="21"/>
+        </w:rPr>
+        <w:t xml:space="preserve"> { </w:t>
+      </w:r>
+      <w:r>
+        <w:rPr>
+          <w:rFonts w:ascii="Consolas" w:eastAsia="Times New Roman" w:hAnsi="Consolas" w:cs="Times New Roman"/>
+          <w:color w:val="9CDCFE"/>
+          <w:sz w:val="21"/>
+          <w:szCs w:val="21"/>
+        </w:rPr>
+        <w:t>Injectable</w:t>
+      </w:r>
+      <w:r>
+        <w:rPr>
+          <w:rFonts w:ascii="Consolas" w:eastAsia="Times New Roman" w:hAnsi="Consolas" w:cs="Times New Roman"/>
+          <w:color w:val="D4D4D4"/>
+          <w:sz w:val="21"/>
+          <w:szCs w:val="21"/>
+        </w:rPr>
+        <w:t xml:space="preserve"> } </w:t>
+      </w:r>
+      <w:r>
+        <w:rPr>
+          <w:rFonts w:ascii="Consolas" w:eastAsia="Times New Roman" w:hAnsi="Consolas" w:cs="Times New Roman"/>
+          <w:color w:val="C586C0"/>
+          <w:sz w:val="21"/>
+          <w:szCs w:val="21"/>
+        </w:rPr>
+        <w:t>from</w:t>
+      </w:r>
+      <w:r>
+        <w:rPr>
+          <w:rFonts w:ascii="Consolas" w:eastAsia="Times New Roman" w:hAnsi="Consolas" w:cs="Times New Roman"/>
+          <w:color w:val="D4D4D4"/>
+          <w:sz w:val="21"/>
+          <w:szCs w:val="21"/>
+        </w:rPr>
+        <w:t xml:space="preserve"> </w:t>
+      </w:r>
+      <w:r>
+        <w:rPr>
+          <w:rFonts w:ascii="Consolas" w:eastAsia="Times New Roman" w:hAnsi="Consolas" w:cs="Times New Roman"/>
+          <w:color w:val="CE9178"/>
+          <w:sz w:val="21"/>
+          <w:szCs w:val="21"/>
+        </w:rPr>
+        <w:t>'@angular/core'</w:t>
+      </w:r>
+      <w:r>
+        <w:rPr>
+          <w:rFonts w:ascii="Consolas" w:eastAsia="Times New Roman" w:hAnsi="Consolas" w:cs="Times New Roman"/>
+          <w:color w:val="D4D4D4"/>
+          <w:sz w:val="21"/>
+          <w:szCs w:val="21"/>
+        </w:rPr>
+        <w:t>;</w:t>
+      </w:r>
+    </w:p>
+    <w:p>
+      <w:pPr>
+        <w:shd w:val="clear" w:color="auto" w:fill="1E1E1E"/>
+        <w:spacing w:line="285" w:lineRule="atLeast"/>
+        <w:rPr>
+          <w:rFonts w:ascii="Consolas" w:eastAsia="Times New Roman" w:hAnsi="Consolas" w:cs="Times New Roman"/>
+          <w:color w:val="D4D4D4"/>
+          <w:sz w:val="21"/>
+          <w:szCs w:val="21"/>
+        </w:rPr>
+      </w:pPr>
+      <w:r>
+        <w:rPr>
+          <w:rFonts w:ascii="Consolas" w:eastAsia="Times New Roman" w:hAnsi="Consolas" w:cs="Times New Roman"/>
+          <w:color w:val="C586C0"/>
+          <w:sz w:val="21"/>
+          <w:szCs w:val="21"/>
+        </w:rPr>
+        <w:t>import</w:t>
+      </w:r>
+      <w:r>
+        <w:rPr>
+          <w:rFonts w:ascii="Consolas" w:eastAsia="Times New Roman" w:hAnsi="Consolas" w:cs="Times New Roman"/>
+          <w:color w:val="D4D4D4"/>
+          <w:sz w:val="21"/>
+          <w:szCs w:val="21"/>
+        </w:rPr>
+        <w:t xml:space="preserve"> { </w:t>
+      </w:r>
+      <w:r>
+        <w:rPr>
+          <w:rFonts w:ascii="Consolas" w:eastAsia="Times New Roman" w:hAnsi="Consolas" w:cs="Times New Roman"/>
+          <w:color w:val="9CDCFE"/>
+          <w:sz w:val="21"/>
+          <w:szCs w:val="21"/>
+        </w:rPr>
+        <w:t>OnInit</w:t>
+      </w:r>
+      <w:r>
+        <w:rPr>
+          <w:rFonts w:ascii="Consolas" w:eastAsia="Times New Roman" w:hAnsi="Consolas" w:cs="Times New Roman"/>
+          <w:color w:val="D4D4D4"/>
+          <w:sz w:val="21"/>
+          <w:szCs w:val="21"/>
+        </w:rPr>
+        <w:t xml:space="preserve"> } </w:t>
+      </w:r>
+      <w:r>
+        <w:rPr>
+          <w:rFonts w:ascii="Consolas" w:eastAsia="Times New Roman" w:hAnsi="Consolas" w:cs="Times New Roman"/>
+          <w:color w:val="C586C0"/>
+          <w:sz w:val="21"/>
+          <w:szCs w:val="21"/>
+        </w:rPr>
+        <w:t>from</w:t>
+      </w:r>
+      <w:r>
+        <w:rPr>
+          <w:rFonts w:ascii="Consolas" w:eastAsia="Times New Roman" w:hAnsi="Consolas" w:cs="Times New Roman"/>
+          <w:color w:val="D4D4D4"/>
+          <w:sz w:val="21"/>
+          <w:szCs w:val="21"/>
+        </w:rPr>
+        <w:t xml:space="preserve"> </w:t>
+      </w:r>
+      <w:r>
+        <w:rPr>
+          <w:rFonts w:ascii="Consolas" w:eastAsia="Times New Roman" w:hAnsi="Consolas" w:cs="Times New Roman"/>
+          <w:color w:val="CE9178"/>
+          <w:sz w:val="21"/>
+          <w:szCs w:val="21"/>
+        </w:rPr>
+        <w:t>'@angular/core'</w:t>
+      </w:r>
+      <w:r>
+        <w:rPr>
+          <w:rFonts w:ascii="Consolas" w:eastAsia="Times New Roman" w:hAnsi="Consolas" w:cs="Times New Roman"/>
+          <w:color w:val="D4D4D4"/>
+          <w:sz w:val="21"/>
+          <w:szCs w:val="21"/>
+        </w:rPr>
+        <w:t>;</w:t>
+      </w:r>
+    </w:p>
+    <w:p>
+      <w:pPr>
+        <w:shd w:val="clear" w:color="auto" w:fill="1E1E1E"/>
+        <w:spacing w:line="285" w:lineRule="atLeast"/>
+        <w:rPr>
+          <w:rFonts w:ascii="Consolas" w:eastAsia="Times New Roman" w:hAnsi="Consolas" w:cs="Times New Roman"/>
+          <w:color w:val="D4D4D4"/>
+          <w:sz w:val="21"/>
+          <w:szCs w:val="21"/>
+        </w:rPr>
+      </w:pPr>
+      <w:r>
+        <w:rPr>
+          <w:rFonts w:ascii="Consolas" w:eastAsia="Times New Roman" w:hAnsi="Consolas" w:cs="Times New Roman"/>
+          <w:color w:val="C586C0"/>
+          <w:sz w:val="21"/>
+          <w:szCs w:val="21"/>
+        </w:rPr>
+        <w:t>import</w:t>
+      </w:r>
+      <w:r>
+        <w:rPr>
+          <w:rFonts w:ascii="Consolas" w:eastAsia="Times New Roman" w:hAnsi="Consolas" w:cs="Times New Roman"/>
+          <w:color w:val="D4D4D4"/>
+          <w:sz w:val="21"/>
+          <w:szCs w:val="21"/>
+        </w:rPr>
+        <w:t xml:space="preserve"> { </w:t>
+      </w:r>
+      <w:r>
+        <w:rPr>
+          <w:rFonts w:ascii="Consolas" w:eastAsia="Times New Roman" w:hAnsi="Consolas" w:cs="Times New Roman"/>
+          <w:color w:val="9CDCFE"/>
+          <w:sz w:val="21"/>
+          <w:szCs w:val="21"/>
+        </w:rPr>
+        <w:t>ActivatedRoute</w:t>
+      </w:r>
+      <w:r>
+        <w:rPr>
+          <w:rFonts w:ascii="Consolas" w:eastAsia="Times New Roman" w:hAnsi="Consolas" w:cs="Times New Roman"/>
+          <w:color w:val="D4D4D4"/>
+          <w:sz w:val="21"/>
+          <w:szCs w:val="21"/>
+        </w:rPr>
+        <w:t xml:space="preserve"> } </w:t>
+      </w:r>
+      <w:r>
+        <w:rPr>
+          <w:rFonts w:ascii="Consolas" w:eastAsia="Times New Roman" w:hAnsi="Consolas" w:cs="Times New Roman"/>
+          <w:color w:val="C586C0"/>
+          <w:sz w:val="21"/>
+          <w:szCs w:val="21"/>
+        </w:rPr>
+        <w:t>from</w:t>
+      </w:r>
+      <w:r>
+        <w:rPr>
+          <w:rFonts w:ascii="Consolas" w:eastAsia="Times New Roman" w:hAnsi="Consolas" w:cs="Times New Roman"/>
+          <w:color w:val="D4D4D4"/>
+          <w:sz w:val="21"/>
+          <w:szCs w:val="21"/>
+        </w:rPr>
+        <w:t xml:space="preserve"> </w:t>
+      </w:r>
+      <w:r>
+        <w:rPr>
+          <w:rFonts w:ascii="Consolas" w:eastAsia="Times New Roman" w:hAnsi="Consolas" w:cs="Times New Roman"/>
+          <w:color w:val="CE9178"/>
+          <w:sz w:val="21"/>
+          <w:szCs w:val="21"/>
+        </w:rPr>
+        <w:t>'@angular/router'</w:t>
+      </w:r>
+      <w:r>
+        <w:rPr>
+          <w:rFonts w:ascii="Consolas" w:eastAsia="Times New Roman" w:hAnsi="Consolas" w:cs="Times New Roman"/>
+          <w:color w:val="D4D4D4"/>
+          <w:sz w:val="21"/>
+          <w:szCs w:val="21"/>
+        </w:rPr>
+        <w:t>;</w:t>
+      </w:r>
+    </w:p>
+    <w:p>
+      <w:pPr>
+        <w:shd w:val="clear" w:color="auto" w:fill="1E1E1E"/>
+        <w:spacing w:line="285" w:lineRule="atLeast"/>
+        <w:rPr>
+          <w:rFonts w:ascii="Consolas" w:eastAsia="Times New Roman" w:hAnsi="Consolas" w:cs="Times New Roman"/>
+          <w:color w:val="D4D4D4"/>
+          <w:sz w:val="21"/>
+          <w:szCs w:val="21"/>
+        </w:rPr>
+      </w:pPr>
+    </w:p>
+    <w:p>
+      <w:pPr>
+        <w:shd w:val="clear" w:color="auto" w:fill="1E1E1E"/>
+        <w:spacing w:line="285" w:lineRule="atLeast"/>
+        <w:rPr>
+          <w:rFonts w:ascii="Consolas" w:eastAsia="Times New Roman" w:hAnsi="Consolas" w:cs="Times New Roman"/>
+          <w:color w:val="D4D4D4"/>
+          <w:sz w:val="21"/>
+          <w:szCs w:val="21"/>
+        </w:rPr>
+      </w:pPr>
+      <w:r>
+        <w:rPr>
+          <w:rFonts w:ascii="Consolas" w:eastAsia="Times New Roman" w:hAnsi="Consolas" w:cs="Times New Roman"/>
+          <w:color w:val="D4D4D4"/>
+          <w:sz w:val="21"/>
+          <w:szCs w:val="21"/>
+        </w:rPr>
+        <w:t>@</w:t>
+      </w:r>
+      <w:r>
+        <w:rPr>
+          <w:rFonts w:ascii="Consolas" w:eastAsia="Times New Roman" w:hAnsi="Consolas" w:cs="Times New Roman"/>
+          <w:color w:val="DCDCAA"/>
+          <w:sz w:val="21"/>
+          <w:szCs w:val="21"/>
+        </w:rPr>
+        <w:t>Injectable</w:t>
+      </w:r>
+      <w:r>
+        <w:rPr>
+          <w:rFonts w:ascii="Consolas" w:eastAsia="Times New Roman" w:hAnsi="Consolas" w:cs="Times New Roman"/>
+          <w:color w:val="D4D4D4"/>
+          <w:sz w:val="21"/>
+          <w:szCs w:val="21"/>
+        </w:rPr>
+        <w:t>()</w:t>
+      </w:r>
+    </w:p>
+    <w:p>
+      <w:pPr>
+        <w:shd w:val="clear" w:color="auto" w:fill="1E1E1E"/>
+        <w:spacing w:line="285" w:lineRule="atLeast"/>
+        <w:rPr>
+          <w:rFonts w:ascii="Consolas" w:eastAsia="Times New Roman" w:hAnsi="Consolas" w:cs="Times New Roman"/>
+          <w:color w:val="D4D4D4"/>
+          <w:sz w:val="21"/>
+          <w:szCs w:val="21"/>
+        </w:rPr>
+      </w:pPr>
+      <w:r>
+        <w:rPr>
+          <w:rFonts w:ascii="Consolas" w:eastAsia="Times New Roman" w:hAnsi="Consolas" w:cs="Times New Roman"/>
+          <w:color w:val="C586C0"/>
+          <w:sz w:val="21"/>
+          <w:szCs w:val="21"/>
+        </w:rPr>
+        <w:t>export</w:t>
+      </w:r>
+      <w:r>
+        <w:rPr>
+          <w:rFonts w:ascii="Consolas" w:eastAsia="Times New Roman" w:hAnsi="Consolas" w:cs="Times New Roman"/>
+          <w:color w:val="D4D4D4"/>
+          <w:sz w:val="21"/>
+          <w:szCs w:val="21"/>
+        </w:rPr>
+        <w:t xml:space="preserve"> </w:t>
+      </w:r>
+      <w:r>
+        <w:rPr>
+          <w:rFonts w:ascii="Consolas" w:eastAsia="Times New Roman" w:hAnsi="Consolas" w:cs="Times New Roman"/>
+          <w:color w:val="569CD6"/>
+          <w:sz w:val="21"/>
+          <w:szCs w:val="21"/>
+        </w:rPr>
+        <w:t>class</w:t>
+      </w:r>
+      <w:r>
+        <w:rPr>
+          <w:rFonts w:ascii="Consolas" w:eastAsia="Times New Roman" w:hAnsi="Consolas" w:cs="Times New Roman"/>
+          <w:color w:val="D4D4D4"/>
+          <w:sz w:val="21"/>
+          <w:szCs w:val="21"/>
+        </w:rPr>
+        <w:t xml:space="preserve"> </w:t>
+      </w:r>
+      <w:r>
+        <w:rPr>
+          <w:rFonts w:ascii="Consolas" w:eastAsia="Times New Roman" w:hAnsi="Consolas" w:cs="Times New Roman"/>
+          <w:color w:val="4EC9B0"/>
+          <w:sz w:val="21"/>
+          <w:szCs w:val="21"/>
+        </w:rPr>
+        <w:t>MyComponent</w:t>
+      </w:r>
+      <w:r>
+        <w:rPr>
+          <w:rFonts w:ascii="Consolas" w:eastAsia="Times New Roman" w:hAnsi="Consolas" w:cs="Times New Roman"/>
+          <w:color w:val="D4D4D4"/>
+          <w:sz w:val="21"/>
+          <w:szCs w:val="21"/>
+        </w:rPr>
+        <w:t xml:space="preserve"> </w:t>
+      </w:r>
+      <w:r>
+        <w:rPr>
+          <w:rFonts w:ascii="Consolas" w:eastAsia="Times New Roman" w:hAnsi="Consolas" w:cs="Times New Roman"/>
+          <w:color w:val="569CD6"/>
+          <w:sz w:val="21"/>
+          <w:szCs w:val="21"/>
+        </w:rPr>
+        <w:t>implements</w:t>
+      </w:r>
+      <w:r>
+        <w:rPr>
+          <w:rFonts w:ascii="Consolas" w:eastAsia="Times New Roman" w:hAnsi="Consolas" w:cs="Times New Roman"/>
+          <w:color w:val="D4D4D4"/>
+          <w:sz w:val="21"/>
+          <w:szCs w:val="21"/>
+        </w:rPr>
+        <w:t xml:space="preserve"> </w:t>
+      </w:r>
+      <w:r>
+        <w:rPr>
+          <w:rFonts w:ascii="Consolas" w:eastAsia="Times New Roman" w:hAnsi="Consolas" w:cs="Times New Roman"/>
+          <w:color w:val="4EC9B0"/>
+          <w:sz w:val="21"/>
+          <w:szCs w:val="21"/>
+        </w:rPr>
+        <w:t>OnInit</w:t>
+      </w:r>
+      <w:r>
+        <w:rPr>
+          <w:rFonts w:ascii="Consolas" w:eastAsia="Times New Roman" w:hAnsi="Consolas" w:cs="Times New Roman"/>
+          <w:color w:val="D4D4D4"/>
+          <w:sz w:val="21"/>
+          <w:szCs w:val="21"/>
+        </w:rPr>
+        <w:t xml:space="preserve"> {</w:t>
+      </w:r>
+    </w:p>
+    <w:p>
+      <w:pPr>
+        <w:shd w:val="clear" w:color="auto" w:fill="1E1E1E"/>
+        <w:spacing w:line="285" w:lineRule="atLeast"/>
+        <w:rPr>
+          <w:rFonts w:ascii="Consolas" w:eastAsia="Times New Roman" w:hAnsi="Consolas" w:cs="Times New Roman"/>
+          <w:color w:val="D4D4D4"/>
+          <w:sz w:val="21"/>
+          <w:szCs w:val="21"/>
+        </w:rPr>
+      </w:pPr>
+    </w:p>
+    <w:p>
+      <w:pPr>
+        <w:shd w:val="clear" w:color="auto" w:fill="1E1E1E"/>
+        <w:spacing w:line="285" w:lineRule="atLeast"/>
+        <w:rPr>
+          <w:rFonts w:ascii="Consolas" w:eastAsia="Times New Roman" w:hAnsi="Consolas" w:cs="Times New Roman"/>
+          <w:color w:val="D4D4D4"/>
+          <w:sz w:val="21"/>
+          <w:szCs w:val="21"/>
+        </w:rPr>
+      </w:pPr>
+      <w:r>
+        <w:rPr>
+          <w:rFonts w:ascii="Consolas" w:eastAsia="Times New Roman" w:hAnsi="Consolas" w:cs="Times New Roman"/>
+          <w:color w:val="D4D4D4"/>
+          <w:sz w:val="21"/>
+          <w:szCs w:val="21"/>
+        </w:rPr>
+        <w:t xml:space="preserve">    </w:t>
+      </w:r>
+      <w:r>
+        <w:rPr>
+          <w:rFonts w:ascii="Consolas" w:eastAsia="Times New Roman" w:hAnsi="Consolas" w:cs="Times New Roman"/>
+          <w:color w:val="9CDCFE"/>
+          <w:sz w:val="21"/>
+          <w:szCs w:val="21"/>
+        </w:rPr>
+        <w:t>myObj</w:t>
+      </w:r>
+      <w:r>
+        <w:rPr>
+          <w:rFonts w:ascii="Consolas" w:eastAsia="Times New Roman" w:hAnsi="Consolas" w:cs="Times New Roman"/>
+          <w:color w:val="D4D4D4"/>
+          <w:sz w:val="21"/>
+          <w:szCs w:val="21"/>
+        </w:rPr>
+        <w:t xml:space="preserve">: </w:t>
+      </w:r>
+      <w:r>
+        <w:rPr>
+          <w:rFonts w:ascii="Consolas" w:eastAsia="Times New Roman" w:hAnsi="Consolas" w:cs="Times New Roman"/>
+          <w:color w:val="4EC9B0"/>
+          <w:sz w:val="21"/>
+          <w:szCs w:val="21"/>
+        </w:rPr>
+        <w:t>any</w:t>
+      </w:r>
+      <w:r>
+        <w:rPr>
+          <w:rFonts w:ascii="Consolas" w:eastAsia="Times New Roman" w:hAnsi="Consolas" w:cs="Times New Roman"/>
+          <w:color w:val="D4D4D4"/>
+          <w:sz w:val="21"/>
+          <w:szCs w:val="21"/>
+        </w:rPr>
+        <w:t>;</w:t>
+      </w:r>
+    </w:p>
+    <w:p>
+      <w:pPr>
+        <w:shd w:val="clear" w:color="auto" w:fill="1E1E1E"/>
+        <w:spacing w:line="285" w:lineRule="atLeast"/>
+        <w:rPr>
+          <w:rFonts w:ascii="Consolas" w:eastAsia="Times New Roman" w:hAnsi="Consolas" w:cs="Times New Roman"/>
+          <w:color w:val="D4D4D4"/>
+          <w:sz w:val="21"/>
+          <w:szCs w:val="21"/>
+        </w:rPr>
+      </w:pPr>
+    </w:p>
+    <w:p>
+      <w:pPr>
+        <w:shd w:val="clear" w:color="auto" w:fill="1E1E1E"/>
+        <w:spacing w:line="285" w:lineRule="atLeast"/>
+        <w:rPr>
+          <w:rFonts w:ascii="Consolas" w:eastAsia="Times New Roman" w:hAnsi="Consolas" w:cs="Times New Roman"/>
+          <w:color w:val="D4D4D4"/>
+          <w:sz w:val="21"/>
+          <w:szCs w:val="21"/>
+        </w:rPr>
+      </w:pPr>
+      <w:r>
+        <w:rPr>
+          <w:rFonts w:ascii="Consolas" w:eastAsia="Times New Roman" w:hAnsi="Consolas" w:cs="Times New Roman"/>
+          <w:color w:val="D4D4D4"/>
+          <w:sz w:val="21"/>
+          <w:szCs w:val="21"/>
+        </w:rPr>
+        <w:t xml:space="preserve">    </w:t>
+      </w:r>
+      <w:r>
+        <w:rPr>
+          <w:rFonts w:ascii="Consolas" w:eastAsia="Times New Roman" w:hAnsi="Consolas" w:cs="Times New Roman"/>
+          <w:color w:val="569CD6"/>
+          <w:sz w:val="21"/>
+          <w:szCs w:val="21"/>
+        </w:rPr>
+        <w:t>constructor</w:t>
+      </w:r>
+      <w:r>
+        <w:rPr>
+          <w:rFonts w:ascii="Consolas" w:eastAsia="Times New Roman" w:hAnsi="Consolas" w:cs="Times New Roman"/>
+          <w:color w:val="D4D4D4"/>
+          <w:sz w:val="21"/>
+          <w:szCs w:val="21"/>
+        </w:rPr>
+        <w:t>(</w:t>
+      </w:r>
+      <w:r>
+        <w:rPr>
+          <w:rFonts w:ascii="Consolas" w:eastAsia="Times New Roman" w:hAnsi="Consolas" w:cs="Times New Roman"/>
+          <w:color w:val="569CD6"/>
+          <w:sz w:val="21"/>
+          <w:szCs w:val="21"/>
+        </w:rPr>
+        <w:t>private</w:t>
+      </w:r>
+      <w:r>
+        <w:rPr>
+          <w:rFonts w:ascii="Consolas" w:eastAsia="Times New Roman" w:hAnsi="Consolas" w:cs="Times New Roman"/>
+          <w:color w:val="D4D4D4"/>
+          <w:sz w:val="21"/>
+          <w:szCs w:val="21"/>
+        </w:rPr>
+        <w:t xml:space="preserve"> </w:t>
+      </w:r>
+      <w:r>
+        <w:rPr>
+          <w:rFonts w:ascii="Consolas" w:eastAsia="Times New Roman" w:hAnsi="Consolas" w:cs="Times New Roman"/>
+          <w:color w:val="9CDCFE"/>
+          <w:sz w:val="21"/>
+          <w:szCs w:val="21"/>
+        </w:rPr>
+        <w:t>router</w:t>
+      </w:r>
+      <w:r>
+        <w:rPr>
+          <w:rFonts w:ascii="Consolas" w:eastAsia="Times New Roman" w:hAnsi="Consolas" w:cs="Times New Roman"/>
+          <w:color w:val="D4D4D4"/>
+          <w:sz w:val="21"/>
+          <w:szCs w:val="21"/>
+        </w:rPr>
+        <w:t xml:space="preserve">: </w:t>
+      </w:r>
+      <w:r>
+        <w:rPr>
+          <w:rFonts w:ascii="Consolas" w:eastAsia="Times New Roman" w:hAnsi="Consolas" w:cs="Times New Roman"/>
+          <w:color w:val="4EC9B0"/>
+          <w:sz w:val="21"/>
+          <w:szCs w:val="21"/>
+        </w:rPr>
+        <w:t>ActivatedRoute</w:t>
+      </w:r>
+      <w:r>
+        <w:rPr>
+          <w:rFonts w:ascii="Consolas" w:eastAsia="Times New Roman" w:hAnsi="Consolas" w:cs="Times New Roman"/>
+          <w:color w:val="D4D4D4"/>
+          <w:sz w:val="21"/>
+          <w:szCs w:val="21"/>
+        </w:rPr>
+        <w:t>) { }</w:t>
+      </w:r>
+    </w:p>
+    <w:p>
+      <w:pPr>
+        <w:shd w:val="clear" w:color="auto" w:fill="1E1E1E"/>
+        <w:spacing w:line="285" w:lineRule="atLeast"/>
+        <w:rPr>
+          <w:rFonts w:ascii="Consolas" w:eastAsia="Times New Roman" w:hAnsi="Consolas" w:cs="Times New Roman"/>
+          <w:color w:val="D4D4D4"/>
+          <w:sz w:val="21"/>
+          <w:szCs w:val="21"/>
+        </w:rPr>
+      </w:pPr>
+    </w:p>
+    <w:p>
+      <w:pPr>
+        <w:shd w:val="clear" w:color="auto" w:fill="1E1E1E"/>
+        <w:spacing w:line="285" w:lineRule="atLeast"/>
+        <w:rPr>
+          <w:rFonts w:ascii="Consolas" w:eastAsia="Times New Roman" w:hAnsi="Consolas" w:cs="Times New Roman"/>
+          <w:color w:val="D4D4D4"/>
+          <w:sz w:val="21"/>
+          <w:szCs w:val="21"/>
+        </w:rPr>
+      </w:pPr>
+      <w:r>
+        <w:rPr>
+          <w:rFonts w:ascii="Consolas" w:eastAsia="Times New Roman" w:hAnsi="Consolas" w:cs="Times New Roman"/>
+          <w:color w:val="D4D4D4"/>
+          <w:sz w:val="21"/>
+          <w:szCs w:val="21"/>
+        </w:rPr>
+        <w:t xml:space="preserve">    </w:t>
+      </w:r>
+      <w:r>
+        <w:rPr>
+          <w:rFonts w:ascii="Consolas" w:eastAsia="Times New Roman" w:hAnsi="Consolas" w:cs="Times New Roman"/>
+          <w:color w:val="DCDCAA"/>
+          <w:sz w:val="21"/>
+          <w:szCs w:val="21"/>
+        </w:rPr>
+        <w:t>ngOnInit</w:t>
+      </w:r>
+      <w:r>
+        <w:rPr>
+          <w:rFonts w:ascii="Consolas" w:eastAsia="Times New Roman" w:hAnsi="Consolas" w:cs="Times New Roman"/>
+          <w:color w:val="D4D4D4"/>
+          <w:sz w:val="21"/>
+          <w:szCs w:val="21"/>
+        </w:rPr>
+        <w:t xml:space="preserve">(): </w:t>
+      </w:r>
+      <w:r>
+        <w:rPr>
+          <w:rFonts w:ascii="Consolas" w:eastAsia="Times New Roman" w:hAnsi="Consolas" w:cs="Times New Roman"/>
+          <w:color w:val="4EC9B0"/>
+          <w:sz w:val="21"/>
+          <w:szCs w:val="21"/>
+        </w:rPr>
+        <w:t>void</w:t>
+      </w:r>
+      <w:r>
+        <w:rPr>
+          <w:rFonts w:ascii="Consolas" w:eastAsia="Times New Roman" w:hAnsi="Consolas" w:cs="Times New Roman"/>
+          <w:color w:val="D4D4D4"/>
+          <w:sz w:val="21"/>
+          <w:szCs w:val="21"/>
+        </w:rPr>
+        <w:t xml:space="preserve"> {</w:t>
+      </w:r>
+    </w:p>
+    <w:p>
+      <w:pPr>
+        <w:shd w:val="clear" w:color="auto" w:fill="1E1E1E"/>
+        <w:spacing w:line="285" w:lineRule="atLeast"/>
+        <w:rPr>
+          <w:rFonts w:ascii="Consolas" w:eastAsia="Times New Roman" w:hAnsi="Consolas" w:cs="Times New Roman"/>
+          <w:color w:val="D4D4D4"/>
+          <w:sz w:val="21"/>
+          <w:szCs w:val="21"/>
+        </w:rPr>
+      </w:pPr>
+      <w:r>
+        <w:rPr>
+          <w:rFonts w:ascii="Consolas" w:eastAsia="Times New Roman" w:hAnsi="Consolas" w:cs="Times New Roman"/>
+          <w:color w:val="D4D4D4"/>
+          <w:sz w:val="21"/>
+          <w:szCs w:val="21"/>
+        </w:rPr>
+        <w:t xml:space="preserve">        </w:t>
+      </w:r>
+      <w:r>
+        <w:rPr>
+          <w:rFonts w:ascii="Consolas" w:eastAsia="Times New Roman" w:hAnsi="Consolas" w:cs="Times New Roman"/>
+          <w:color w:val="569CD6"/>
+          <w:sz w:val="21"/>
+          <w:szCs w:val="21"/>
+        </w:rPr>
+        <w:t>const</w:t>
+      </w:r>
+      <w:r>
+        <w:rPr>
+          <w:rFonts w:ascii="Consolas" w:eastAsia="Times New Roman" w:hAnsi="Consolas" w:cs="Times New Roman"/>
+          <w:color w:val="D4D4D4"/>
+          <w:sz w:val="21"/>
+          <w:szCs w:val="21"/>
+        </w:rPr>
+        <w:t xml:space="preserve"> </w:t>
+      </w:r>
+      <w:r>
+        <w:rPr>
+          <w:rFonts w:ascii="Consolas" w:eastAsia="Times New Roman" w:hAnsi="Consolas" w:cs="Times New Roman"/>
+          <w:color w:val="9CDCFE"/>
+          <w:sz w:val="21"/>
+          <w:szCs w:val="21"/>
+        </w:rPr>
+        <w:t>id</w:t>
+      </w:r>
+      <w:r>
+        <w:rPr>
+          <w:rFonts w:ascii="Consolas" w:eastAsia="Times New Roman" w:hAnsi="Consolas" w:cs="Times New Roman"/>
+          <w:color w:val="D4D4D4"/>
+          <w:sz w:val="21"/>
+          <w:szCs w:val="21"/>
+        </w:rPr>
+        <w:t xml:space="preserve"> = </w:t>
+      </w:r>
+      <w:r>
+        <w:rPr>
+          <w:rFonts w:ascii="Consolas" w:eastAsia="Times New Roman" w:hAnsi="Consolas" w:cs="Times New Roman"/>
+          <w:color w:val="569CD6"/>
+          <w:sz w:val="21"/>
+          <w:szCs w:val="21"/>
+        </w:rPr>
+        <w:t>this</w:t>
+      </w:r>
+      <w:r>
+        <w:rPr>
+          <w:rFonts w:ascii="Consolas" w:eastAsia="Times New Roman" w:hAnsi="Consolas" w:cs="Times New Roman"/>
+          <w:color w:val="D4D4D4"/>
+          <w:sz w:val="21"/>
+          <w:szCs w:val="21"/>
+        </w:rPr>
+        <w:t>.</w:t>
+      </w:r>
+      <w:r>
+        <w:rPr>
+          <w:rFonts w:ascii="Consolas" w:eastAsia="Times New Roman" w:hAnsi="Consolas" w:cs="Times New Roman"/>
+          <w:color w:val="9CDCFE"/>
+          <w:sz w:val="21"/>
+          <w:szCs w:val="21"/>
+        </w:rPr>
+        <w:t>router</w:t>
+      </w:r>
+      <w:r>
+        <w:rPr>
+          <w:rFonts w:ascii="Consolas" w:eastAsia="Times New Roman" w:hAnsi="Consolas" w:cs="Times New Roman"/>
+          <w:color w:val="D4D4D4"/>
+          <w:sz w:val="21"/>
+          <w:szCs w:val="21"/>
+        </w:rPr>
+        <w:t>.</w:t>
+      </w:r>
+      <w:r>
+        <w:rPr>
+          <w:rFonts w:ascii="Consolas" w:eastAsia="Times New Roman" w:hAnsi="Consolas" w:cs="Times New Roman"/>
+          <w:color w:val="9CDCFE"/>
+          <w:sz w:val="21"/>
+          <w:szCs w:val="21"/>
+        </w:rPr>
+        <w:t>snapshot</w:t>
+      </w:r>
+      <w:r>
+        <w:rPr>
+          <w:rFonts w:ascii="Consolas" w:eastAsia="Times New Roman" w:hAnsi="Consolas" w:cs="Times New Roman"/>
+          <w:color w:val="D4D4D4"/>
+          <w:sz w:val="21"/>
+          <w:szCs w:val="21"/>
+        </w:rPr>
+        <w:t>.</w:t>
+      </w:r>
+      <w:r>
+        <w:rPr>
+          <w:rFonts w:ascii="Consolas" w:eastAsia="Times New Roman" w:hAnsi="Consolas" w:cs="Times New Roman"/>
+          <w:color w:val="9CDCFE"/>
+          <w:sz w:val="21"/>
+          <w:szCs w:val="21"/>
+        </w:rPr>
+        <w:t>params</w:t>
+      </w:r>
+      <w:r>
+        <w:rPr>
+          <w:rFonts w:ascii="Consolas" w:eastAsia="Times New Roman" w:hAnsi="Consolas" w:cs="Times New Roman"/>
+          <w:color w:val="D4D4D4"/>
+          <w:sz w:val="21"/>
+          <w:szCs w:val="21"/>
+        </w:rPr>
+        <w:t>[</w:t>
+      </w:r>
+      <w:r>
+        <w:rPr>
+          <w:rFonts w:ascii="Consolas" w:eastAsia="Times New Roman" w:hAnsi="Consolas" w:cs="Times New Roman"/>
+          <w:color w:val="CE9178"/>
+          <w:sz w:val="21"/>
+          <w:szCs w:val="21"/>
+        </w:rPr>
+        <w:t>'id'</w:t>
+      </w:r>
+      <w:r>
+        <w:rPr>
+          <w:rFonts w:ascii="Consolas" w:eastAsia="Times New Roman" w:hAnsi="Consolas" w:cs="Times New Roman"/>
+          <w:color w:val="D4D4D4"/>
+          <w:sz w:val="21"/>
+          <w:szCs w:val="21"/>
+        </w:rPr>
+        <w:t>];</w:t>
+      </w:r>
+    </w:p>
+    <w:p>
+      <w:pPr>
+        <w:shd w:val="clear" w:color="auto" w:fill="1E1E1E"/>
+        <w:spacing w:line="285" w:lineRule="atLeast"/>
+        <w:rPr>
+          <w:rFonts w:ascii="Consolas" w:eastAsia="Times New Roman" w:hAnsi="Consolas" w:cs="Times New Roman"/>
+          <w:color w:val="D4D4D4"/>
+          <w:sz w:val="21"/>
+          <w:szCs w:val="21"/>
+        </w:rPr>
+      </w:pPr>
+      <w:r>
+        <w:rPr>
+          <w:rFonts w:ascii="Consolas" w:eastAsia="Times New Roman" w:hAnsi="Consolas" w:cs="Times New Roman"/>
+          <w:color w:val="D4D4D4"/>
+          <w:sz w:val="21"/>
+          <w:szCs w:val="21"/>
+        </w:rPr>
+        <w:t xml:space="preserve">        </w:t>
+      </w:r>
+      <w:r>
+        <w:rPr>
+          <w:rFonts w:ascii="Consolas" w:eastAsia="Times New Roman" w:hAnsi="Consolas" w:cs="Times New Roman"/>
+          <w:color w:val="569CD6"/>
+          <w:sz w:val="21"/>
+          <w:szCs w:val="21"/>
+        </w:rPr>
+        <w:t>this</w:t>
+      </w:r>
+      <w:r>
+        <w:rPr>
+          <w:rFonts w:ascii="Consolas" w:eastAsia="Times New Roman" w:hAnsi="Consolas" w:cs="Times New Roman"/>
+          <w:color w:val="D4D4D4"/>
+          <w:sz w:val="21"/>
+          <w:szCs w:val="21"/>
+        </w:rPr>
+        <w:t>.</w:t>
+      </w:r>
+      <w:r>
+        <w:rPr>
+          <w:rFonts w:ascii="Consolas" w:eastAsia="Times New Roman" w:hAnsi="Consolas" w:cs="Times New Roman"/>
+          <w:color w:val="9CDCFE"/>
+          <w:sz w:val="21"/>
+          <w:szCs w:val="21"/>
+        </w:rPr>
+        <w:t>myObj</w:t>
+      </w:r>
+      <w:r>
+        <w:rPr>
+          <w:rFonts w:ascii="Consolas" w:eastAsia="Times New Roman" w:hAnsi="Consolas" w:cs="Times New Roman"/>
+          <w:color w:val="D4D4D4"/>
+          <w:sz w:val="21"/>
+          <w:szCs w:val="21"/>
+        </w:rPr>
+        <w:t xml:space="preserve"> = </w:t>
+      </w:r>
+      <w:r>
+        <w:rPr>
+          <w:rFonts w:ascii="Consolas" w:eastAsia="Times New Roman" w:hAnsi="Consolas" w:cs="Times New Roman"/>
+          <w:color w:val="6A9955"/>
+          <w:sz w:val="21"/>
+          <w:szCs w:val="21"/>
+        </w:rPr>
+        <w:t>// ... obtendo os dados baseado no id</w:t>
+      </w:r>
+    </w:p>
+    <w:p>
+      <w:pPr>
+        <w:shd w:val="clear" w:color="auto" w:fill="1E1E1E"/>
+        <w:spacing w:line="285" w:lineRule="atLeast"/>
+        <w:rPr>
+          <w:rFonts w:ascii="Consolas" w:eastAsia="Times New Roman" w:hAnsi="Consolas" w:cs="Times New Roman"/>
+          <w:color w:val="D4D4D4"/>
+          <w:sz w:val="21"/>
+          <w:szCs w:val="21"/>
+        </w:rPr>
+      </w:pPr>
+      <w:r>
+        <w:rPr>
+          <w:rFonts w:ascii="Consolas" w:eastAsia="Times New Roman" w:hAnsi="Consolas" w:cs="Times New Roman"/>
+          <w:color w:val="D4D4D4"/>
+          <w:sz w:val="21"/>
+          <w:szCs w:val="21"/>
+        </w:rPr>
+        <w:t xml:space="preserve">    }</w:t>
+      </w:r>
+    </w:p>
+    <w:p>
+      <w:pPr>
+        <w:shd w:val="clear" w:color="auto" w:fill="1E1E1E"/>
+        <w:spacing w:line="285" w:lineRule="atLeast"/>
+        <w:rPr>
+          <w:rFonts w:ascii="Consolas" w:eastAsia="Times New Roman" w:hAnsi="Consolas" w:cs="Times New Roman"/>
+          <w:color w:val="D4D4D4"/>
+          <w:sz w:val="21"/>
+          <w:szCs w:val="21"/>
+        </w:rPr>
+      </w:pPr>
+    </w:p>
+    <w:p>
+      <w:pPr>
+        <w:shd w:val="clear" w:color="auto" w:fill="1E1E1E"/>
+        <w:spacing w:line="285" w:lineRule="atLeast"/>
+        <w:rPr>
+          <w:rFonts w:ascii="Consolas" w:eastAsia="Times New Roman" w:hAnsi="Consolas" w:cs="Times New Roman"/>
+          <w:color w:val="D4D4D4"/>
+          <w:sz w:val="21"/>
+          <w:szCs w:val="21"/>
+        </w:rPr>
+      </w:pPr>
+      <w:r>
+        <w:rPr>
+          <w:rFonts w:ascii="Consolas" w:eastAsia="Times New Roman" w:hAnsi="Consolas" w:cs="Times New Roman"/>
+          <w:color w:val="D4D4D4"/>
+          <w:sz w:val="21"/>
+          <w:szCs w:val="21"/>
+        </w:rPr>
+        <w:t>}</w:t>
+      </w:r>
+    </w:p>
+    <w:p>
+      <w:pPr>
+        <w:spacing w:line="240" w:lineRule="auto"/>
+      </w:pPr>
+    </w:p>
+    <w:p>
+      <w:pPr>
+        <w:spacing w:line="240" w:lineRule="auto"/>
+      </w:pPr>
+      <w:r>
+        <w:t>O snapshot é muito útil quando não ligamos de a rota mudar, e o componente pode ser descartado e recarregado, sendo destruído e criado novamente. Esse é o caso mais comum e que será mais utilizado.</w:t>
+      </w:r>
+    </w:p>
+    <w:p>
+      <w:pPr>
+        <w:spacing w:line="240" w:lineRule="auto"/>
+      </w:pPr>
+      <w:r>
+        <w:t>Porém, há casos que o componente não pode ser destruído e criado novamente, será tipo que mudado sem recarregar, estilo ajax, parada doidera.</w:t>
+      </w:r>
+    </w:p>
+    <w:p>
+      <w:pPr>
+        <w:spacing w:line="240" w:lineRule="auto"/>
+      </w:pPr>
+      <w:r>
+        <w:t>Imagina o seguinte caso:</w:t>
+      </w:r>
+    </w:p>
+    <w:p>
+      <w:pPr>
+        <w:spacing w:line="240" w:lineRule="auto"/>
+      </w:pPr>
+    </w:p>
+    <w:p>
+      <w:pPr>
+        <w:spacing w:line="240" w:lineRule="auto"/>
+      </w:pPr>
+      <w:r>
+        <w:t>Existe uma página no site com uma div ocupando a parte esquerda da tela com alguns itens e outra div na parte direita da tela com itens que serão carregados de acordo com os itens da div anterior. É isto! Para isso será utilizado o subscribe. Se for reparado, as duas divs serão components e não poderão sair da tela.</w:t>
+      </w:r>
+    </w:p>
+    <w:p>
+      <w:pPr>
+        <w:spacing w:line="240" w:lineRule="auto"/>
+      </w:pPr>
+    </w:p>
+    <w:p>
+      <w:pPr>
+        <w:spacing w:line="240" w:lineRule="auto"/>
+      </w:pPr>
+      <w:r>
+        <w:t>Mas como saber que o item mudou?</w:t>
+      </w:r>
+    </w:p>
+    <w:p>
+      <w:pPr>
+        <w:spacing w:line="240" w:lineRule="auto"/>
+      </w:pPr>
+    </w:p>
+    <w:p>
+      <w:pPr>
+        <w:spacing w:line="240" w:lineRule="auto"/>
+      </w:pPr>
+      <w:r>
+        <w:t>Pra isso, devemos relembrar os princípios.</w:t>
+      </w:r>
+    </w:p>
+    <w:p>
+      <w:pPr>
+        <w:spacing w:line="240" w:lineRule="auto"/>
+      </w:pPr>
+      <w:r>
+        <w:t xml:space="preserve">Muitas coisas no angular são baseadas em reactive programming, aquele estilão que </w:t>
+      </w:r>
+      <w:r>
+        <w:t>mistura iterator com observable. Sendo assim, você se inscreve para ouvir um evento e quando ele acontece você é notificado e responde a ele. Quem fornece essa capacidade ao angular é a lib rxjs. Partes muito importantes do angular como http e rotas são implementadas em cima do padrão de reactive programming.</w:t>
+      </w:r>
+    </w:p>
+    <w:p>
+      <w:pPr>
+        <w:spacing w:line="240" w:lineRule="auto"/>
+      </w:pPr>
+    </w:p>
+    <w:p>
+      <w:pPr>
+        <w:spacing w:line="240" w:lineRule="auto"/>
+      </w:pPr>
+      <w:r>
+        <w:t>Então, voltando a pergunta. Como um componente que não sai da tela sabe que o parâmetro de rota mudou?</w:t>
+      </w:r>
+    </w:p>
+    <w:p>
+      <w:pPr>
+        <w:spacing w:line="240" w:lineRule="auto"/>
+      </w:pPr>
+      <w:r>
+        <w:t>Um componente se inscreve, a cada mudança na rota, ele reage. xD</w:t>
+      </w:r>
+    </w:p>
+    <w:p>
+      <w:pPr>
+        <w:spacing w:line="240" w:lineRule="auto"/>
+      </w:pPr>
+    </w:p>
+    <w:p>
+      <w:pPr>
+        <w:spacing w:line="240" w:lineRule="auto"/>
+      </w:pPr>
+      <w:r>
+        <w:t>Como vai ser implementado isso? Quase da mesma forma do snapshot, também será utilizado o serviço ActivatedRoute, mudará apenas a forma de capturar o id, que será com outro método.</w:t>
+      </w:r>
+    </w:p>
+    <w:p>
+      <w:pPr>
+        <w:spacing w:line="240" w:lineRule="auto"/>
+      </w:pPr>
+    </w:p>
+    <w:p>
+      <w:pPr>
+        <w:shd w:val="clear" w:color="auto" w:fill="1E1E1E"/>
+        <w:spacing w:line="285" w:lineRule="atLeast"/>
+        <w:rPr>
+          <w:rFonts w:ascii="Consolas" w:eastAsia="Times New Roman" w:hAnsi="Consolas" w:cs="Times New Roman"/>
+          <w:color w:val="D4D4D4"/>
+          <w:sz w:val="21"/>
+          <w:szCs w:val="21"/>
+        </w:rPr>
+      </w:pPr>
+      <w:r>
+        <w:rPr>
+          <w:rFonts w:ascii="Consolas" w:eastAsia="Times New Roman" w:hAnsi="Consolas" w:cs="Times New Roman"/>
+          <w:color w:val="C586C0"/>
+          <w:sz w:val="21"/>
+          <w:szCs w:val="21"/>
+        </w:rPr>
+        <w:t>import</w:t>
+      </w:r>
+      <w:r>
+        <w:rPr>
+          <w:rFonts w:ascii="Consolas" w:eastAsia="Times New Roman" w:hAnsi="Consolas" w:cs="Times New Roman"/>
+          <w:color w:val="D4D4D4"/>
+          <w:sz w:val="21"/>
+          <w:szCs w:val="21"/>
+        </w:rPr>
+        <w:t xml:space="preserve"> { </w:t>
+      </w:r>
+      <w:r>
+        <w:rPr>
+          <w:rFonts w:ascii="Consolas" w:eastAsia="Times New Roman" w:hAnsi="Consolas" w:cs="Times New Roman"/>
+          <w:color w:val="9CDCFE"/>
+          <w:sz w:val="21"/>
+          <w:szCs w:val="21"/>
+        </w:rPr>
+        <w:t>Injectable</w:t>
+      </w:r>
+      <w:r>
+        <w:rPr>
+          <w:rFonts w:ascii="Consolas" w:eastAsia="Times New Roman" w:hAnsi="Consolas" w:cs="Times New Roman"/>
+          <w:color w:val="D4D4D4"/>
+          <w:sz w:val="21"/>
+          <w:szCs w:val="21"/>
+        </w:rPr>
+        <w:t xml:space="preserve"> } </w:t>
+      </w:r>
+      <w:r>
+        <w:rPr>
+          <w:rFonts w:ascii="Consolas" w:eastAsia="Times New Roman" w:hAnsi="Consolas" w:cs="Times New Roman"/>
+          <w:color w:val="C586C0"/>
+          <w:sz w:val="21"/>
+          <w:szCs w:val="21"/>
+        </w:rPr>
+        <w:t>from</w:t>
+      </w:r>
+      <w:r>
+        <w:rPr>
+          <w:rFonts w:ascii="Consolas" w:eastAsia="Times New Roman" w:hAnsi="Consolas" w:cs="Times New Roman"/>
+          <w:color w:val="D4D4D4"/>
+          <w:sz w:val="21"/>
+          <w:szCs w:val="21"/>
+        </w:rPr>
+        <w:t xml:space="preserve"> </w:t>
+      </w:r>
+      <w:r>
+        <w:rPr>
+          <w:rFonts w:ascii="Consolas" w:eastAsia="Times New Roman" w:hAnsi="Consolas" w:cs="Times New Roman"/>
+          <w:color w:val="CE9178"/>
+          <w:sz w:val="21"/>
+          <w:szCs w:val="21"/>
+        </w:rPr>
+        <w:t>'@angular/core'</w:t>
+      </w:r>
+      <w:r>
+        <w:rPr>
+          <w:rFonts w:ascii="Consolas" w:eastAsia="Times New Roman" w:hAnsi="Consolas" w:cs="Times New Roman"/>
+          <w:color w:val="D4D4D4"/>
+          <w:sz w:val="21"/>
+          <w:szCs w:val="21"/>
+        </w:rPr>
+        <w:t>;</w:t>
+      </w:r>
+    </w:p>
+    <w:p>
+      <w:pPr>
+        <w:shd w:val="clear" w:color="auto" w:fill="1E1E1E"/>
+        <w:spacing w:line="285" w:lineRule="atLeast"/>
+        <w:rPr>
+          <w:rFonts w:ascii="Consolas" w:eastAsia="Times New Roman" w:hAnsi="Consolas" w:cs="Times New Roman"/>
+          <w:color w:val="D4D4D4"/>
+          <w:sz w:val="21"/>
+          <w:szCs w:val="21"/>
+        </w:rPr>
+      </w:pPr>
+      <w:r>
+        <w:rPr>
+          <w:rFonts w:ascii="Consolas" w:eastAsia="Times New Roman" w:hAnsi="Consolas" w:cs="Times New Roman"/>
+          <w:color w:val="C586C0"/>
+          <w:sz w:val="21"/>
+          <w:szCs w:val="21"/>
+        </w:rPr>
+        <w:t>import</w:t>
+      </w:r>
+      <w:r>
+        <w:rPr>
+          <w:rFonts w:ascii="Consolas" w:eastAsia="Times New Roman" w:hAnsi="Consolas" w:cs="Times New Roman"/>
+          <w:color w:val="D4D4D4"/>
+          <w:sz w:val="21"/>
+          <w:szCs w:val="21"/>
+        </w:rPr>
+        <w:t xml:space="preserve"> { </w:t>
+      </w:r>
+      <w:r>
+        <w:rPr>
+          <w:rFonts w:ascii="Consolas" w:eastAsia="Times New Roman" w:hAnsi="Consolas" w:cs="Times New Roman"/>
+          <w:color w:val="9CDCFE"/>
+          <w:sz w:val="21"/>
+          <w:szCs w:val="21"/>
+        </w:rPr>
+        <w:t>OnInit</w:t>
+      </w:r>
+      <w:r>
+        <w:rPr>
+          <w:rFonts w:ascii="Consolas" w:eastAsia="Times New Roman" w:hAnsi="Consolas" w:cs="Times New Roman"/>
+          <w:color w:val="D4D4D4"/>
+          <w:sz w:val="21"/>
+          <w:szCs w:val="21"/>
+        </w:rPr>
+        <w:t xml:space="preserve"> } </w:t>
+      </w:r>
+      <w:r>
+        <w:rPr>
+          <w:rFonts w:ascii="Consolas" w:eastAsia="Times New Roman" w:hAnsi="Consolas" w:cs="Times New Roman"/>
+          <w:color w:val="C586C0"/>
+          <w:sz w:val="21"/>
+          <w:szCs w:val="21"/>
+        </w:rPr>
+        <w:t>from</w:t>
+      </w:r>
+      <w:r>
+        <w:rPr>
+          <w:rFonts w:ascii="Consolas" w:eastAsia="Times New Roman" w:hAnsi="Consolas" w:cs="Times New Roman"/>
+          <w:color w:val="D4D4D4"/>
+          <w:sz w:val="21"/>
+          <w:szCs w:val="21"/>
+        </w:rPr>
+        <w:t xml:space="preserve"> </w:t>
+      </w:r>
+      <w:r>
+        <w:rPr>
+          <w:rFonts w:ascii="Consolas" w:eastAsia="Times New Roman" w:hAnsi="Consolas" w:cs="Times New Roman"/>
+          <w:color w:val="CE9178"/>
+          <w:sz w:val="21"/>
+          <w:szCs w:val="21"/>
+        </w:rPr>
+        <w:t>'@angular/core'</w:t>
+      </w:r>
+      <w:r>
+        <w:rPr>
+          <w:rFonts w:ascii="Consolas" w:eastAsia="Times New Roman" w:hAnsi="Consolas" w:cs="Times New Roman"/>
+          <w:color w:val="D4D4D4"/>
+          <w:sz w:val="21"/>
+          <w:szCs w:val="21"/>
+        </w:rPr>
+        <w:t>;</w:t>
+      </w:r>
+    </w:p>
+    <w:p>
+      <w:pPr>
+        <w:shd w:val="clear" w:color="auto" w:fill="1E1E1E"/>
+        <w:spacing w:line="285" w:lineRule="atLeast"/>
+        <w:rPr>
+          <w:rFonts w:ascii="Consolas" w:eastAsia="Times New Roman" w:hAnsi="Consolas" w:cs="Times New Roman"/>
+          <w:color w:val="D4D4D4"/>
+          <w:sz w:val="21"/>
+          <w:szCs w:val="21"/>
+        </w:rPr>
+      </w:pPr>
+      <w:r>
+        <w:rPr>
+          <w:rFonts w:ascii="Consolas" w:eastAsia="Times New Roman" w:hAnsi="Consolas" w:cs="Times New Roman"/>
+          <w:color w:val="C586C0"/>
+          <w:sz w:val="21"/>
+          <w:szCs w:val="21"/>
+        </w:rPr>
+        <w:t>import</w:t>
+      </w:r>
+      <w:r>
+        <w:rPr>
+          <w:rFonts w:ascii="Consolas" w:eastAsia="Times New Roman" w:hAnsi="Consolas" w:cs="Times New Roman"/>
+          <w:color w:val="D4D4D4"/>
+          <w:sz w:val="21"/>
+          <w:szCs w:val="21"/>
+        </w:rPr>
+        <w:t xml:space="preserve"> { </w:t>
+      </w:r>
+      <w:r>
+        <w:rPr>
+          <w:rFonts w:ascii="Consolas" w:eastAsia="Times New Roman" w:hAnsi="Consolas" w:cs="Times New Roman"/>
+          <w:color w:val="9CDCFE"/>
+          <w:sz w:val="21"/>
+          <w:szCs w:val="21"/>
+        </w:rPr>
+        <w:t>ActivatedRoute</w:t>
+      </w:r>
+      <w:r>
+        <w:rPr>
+          <w:rFonts w:ascii="Consolas" w:eastAsia="Times New Roman" w:hAnsi="Consolas" w:cs="Times New Roman"/>
+          <w:color w:val="D4D4D4"/>
+          <w:sz w:val="21"/>
+          <w:szCs w:val="21"/>
+        </w:rPr>
+        <w:t xml:space="preserve"> } </w:t>
+      </w:r>
+      <w:r>
+        <w:rPr>
+          <w:rFonts w:ascii="Consolas" w:eastAsia="Times New Roman" w:hAnsi="Consolas" w:cs="Times New Roman"/>
+          <w:color w:val="C586C0"/>
+          <w:sz w:val="21"/>
+          <w:szCs w:val="21"/>
+        </w:rPr>
+        <w:t>from</w:t>
+      </w:r>
+      <w:r>
+        <w:rPr>
+          <w:rFonts w:ascii="Consolas" w:eastAsia="Times New Roman" w:hAnsi="Consolas" w:cs="Times New Roman"/>
+          <w:color w:val="D4D4D4"/>
+          <w:sz w:val="21"/>
+          <w:szCs w:val="21"/>
+        </w:rPr>
+        <w:t xml:space="preserve"> </w:t>
+      </w:r>
+      <w:r>
+        <w:rPr>
+          <w:rFonts w:ascii="Consolas" w:eastAsia="Times New Roman" w:hAnsi="Consolas" w:cs="Times New Roman"/>
+          <w:color w:val="CE9178"/>
+          <w:sz w:val="21"/>
+          <w:szCs w:val="21"/>
+        </w:rPr>
+        <w:t>'@angular/router'</w:t>
+      </w:r>
+      <w:r>
+        <w:rPr>
+          <w:rFonts w:ascii="Consolas" w:eastAsia="Times New Roman" w:hAnsi="Consolas" w:cs="Times New Roman"/>
+          <w:color w:val="D4D4D4"/>
+          <w:sz w:val="21"/>
+          <w:szCs w:val="21"/>
+        </w:rPr>
+        <w:t>;</w:t>
+      </w:r>
+    </w:p>
+    <w:p>
+      <w:pPr>
+        <w:shd w:val="clear" w:color="auto" w:fill="1E1E1E"/>
+        <w:spacing w:line="285" w:lineRule="atLeast"/>
+        <w:rPr>
+          <w:rFonts w:ascii="Consolas" w:eastAsia="Times New Roman" w:hAnsi="Consolas" w:cs="Times New Roman"/>
+          <w:color w:val="D4D4D4"/>
+          <w:sz w:val="21"/>
+          <w:szCs w:val="21"/>
+        </w:rPr>
+      </w:pPr>
+    </w:p>
+    <w:p>
+      <w:pPr>
+        <w:shd w:val="clear" w:color="auto" w:fill="1E1E1E"/>
+        <w:spacing w:line="285" w:lineRule="atLeast"/>
+        <w:rPr>
+          <w:rFonts w:ascii="Consolas" w:eastAsia="Times New Roman" w:hAnsi="Consolas" w:cs="Times New Roman"/>
+          <w:color w:val="D4D4D4"/>
+          <w:sz w:val="21"/>
+          <w:szCs w:val="21"/>
+        </w:rPr>
+      </w:pPr>
+      <w:r>
+        <w:rPr>
+          <w:rFonts w:ascii="Consolas" w:eastAsia="Times New Roman" w:hAnsi="Consolas" w:cs="Times New Roman"/>
+          <w:color w:val="D4D4D4"/>
+          <w:sz w:val="21"/>
+          <w:szCs w:val="21"/>
+        </w:rPr>
+        <w:t>@</w:t>
+      </w:r>
+      <w:r>
+        <w:rPr>
+          <w:rFonts w:ascii="Consolas" w:eastAsia="Times New Roman" w:hAnsi="Consolas" w:cs="Times New Roman"/>
+          <w:color w:val="DCDCAA"/>
+          <w:sz w:val="21"/>
+          <w:szCs w:val="21"/>
+        </w:rPr>
+        <w:t>Injectable</w:t>
+      </w:r>
+      <w:r>
+        <w:rPr>
+          <w:rFonts w:ascii="Consolas" w:eastAsia="Times New Roman" w:hAnsi="Consolas" w:cs="Times New Roman"/>
+          <w:color w:val="D4D4D4"/>
+          <w:sz w:val="21"/>
+          <w:szCs w:val="21"/>
+        </w:rPr>
+        <w:t>()</w:t>
+      </w:r>
+    </w:p>
+    <w:p>
+      <w:pPr>
+        <w:shd w:val="clear" w:color="auto" w:fill="1E1E1E"/>
+        <w:spacing w:line="285" w:lineRule="atLeast"/>
+        <w:rPr>
+          <w:rFonts w:ascii="Consolas" w:eastAsia="Times New Roman" w:hAnsi="Consolas" w:cs="Times New Roman"/>
+          <w:color w:val="D4D4D4"/>
+          <w:sz w:val="21"/>
+          <w:szCs w:val="21"/>
+        </w:rPr>
+      </w:pPr>
+      <w:r>
+        <w:rPr>
+          <w:rFonts w:ascii="Consolas" w:eastAsia="Times New Roman" w:hAnsi="Consolas" w:cs="Times New Roman"/>
+          <w:color w:val="C586C0"/>
+          <w:sz w:val="21"/>
+          <w:szCs w:val="21"/>
+        </w:rPr>
+        <w:t>export</w:t>
+      </w:r>
+      <w:r>
+        <w:rPr>
+          <w:rFonts w:ascii="Consolas" w:eastAsia="Times New Roman" w:hAnsi="Consolas" w:cs="Times New Roman"/>
+          <w:color w:val="D4D4D4"/>
+          <w:sz w:val="21"/>
+          <w:szCs w:val="21"/>
+        </w:rPr>
+        <w:t xml:space="preserve"> </w:t>
+      </w:r>
+      <w:r>
+        <w:rPr>
+          <w:rFonts w:ascii="Consolas" w:eastAsia="Times New Roman" w:hAnsi="Consolas" w:cs="Times New Roman"/>
+          <w:color w:val="569CD6"/>
+          <w:sz w:val="21"/>
+          <w:szCs w:val="21"/>
+        </w:rPr>
+        <w:t>class</w:t>
+      </w:r>
+      <w:r>
+        <w:rPr>
+          <w:rFonts w:ascii="Consolas" w:eastAsia="Times New Roman" w:hAnsi="Consolas" w:cs="Times New Roman"/>
+          <w:color w:val="D4D4D4"/>
+          <w:sz w:val="21"/>
+          <w:szCs w:val="21"/>
+        </w:rPr>
+        <w:t xml:space="preserve"> </w:t>
+      </w:r>
+      <w:r>
+        <w:rPr>
+          <w:rFonts w:ascii="Consolas" w:eastAsia="Times New Roman" w:hAnsi="Consolas" w:cs="Times New Roman"/>
+          <w:color w:val="4EC9B0"/>
+          <w:sz w:val="21"/>
+          <w:szCs w:val="21"/>
+        </w:rPr>
+        <w:t>MyComponent</w:t>
+      </w:r>
+      <w:r>
+        <w:rPr>
+          <w:rFonts w:ascii="Consolas" w:eastAsia="Times New Roman" w:hAnsi="Consolas" w:cs="Times New Roman"/>
+          <w:color w:val="D4D4D4"/>
+          <w:sz w:val="21"/>
+          <w:szCs w:val="21"/>
+        </w:rPr>
+        <w:t xml:space="preserve"> </w:t>
+      </w:r>
+      <w:r>
+        <w:rPr>
+          <w:rFonts w:ascii="Consolas" w:eastAsia="Times New Roman" w:hAnsi="Consolas" w:cs="Times New Roman"/>
+          <w:color w:val="569CD6"/>
+          <w:sz w:val="21"/>
+          <w:szCs w:val="21"/>
+        </w:rPr>
+        <w:t>implements</w:t>
+      </w:r>
+      <w:r>
+        <w:rPr>
+          <w:rFonts w:ascii="Consolas" w:eastAsia="Times New Roman" w:hAnsi="Consolas" w:cs="Times New Roman"/>
+          <w:color w:val="D4D4D4"/>
+          <w:sz w:val="21"/>
+          <w:szCs w:val="21"/>
+        </w:rPr>
+        <w:t xml:space="preserve"> </w:t>
+      </w:r>
+      <w:r>
+        <w:rPr>
+          <w:rFonts w:ascii="Consolas" w:eastAsia="Times New Roman" w:hAnsi="Consolas" w:cs="Times New Roman"/>
+          <w:color w:val="4EC9B0"/>
+          <w:sz w:val="21"/>
+          <w:szCs w:val="21"/>
+        </w:rPr>
+        <w:t>OnInit</w:t>
+      </w:r>
+      <w:r>
+        <w:rPr>
+          <w:rFonts w:ascii="Consolas" w:eastAsia="Times New Roman" w:hAnsi="Consolas" w:cs="Times New Roman"/>
+          <w:color w:val="D4D4D4"/>
+          <w:sz w:val="21"/>
+          <w:szCs w:val="21"/>
+        </w:rPr>
+        <w:t xml:space="preserve"> {</w:t>
+      </w:r>
+    </w:p>
+    <w:p>
+      <w:pPr>
+        <w:shd w:val="clear" w:color="auto" w:fill="1E1E1E"/>
+        <w:spacing w:line="285" w:lineRule="atLeast"/>
+        <w:rPr>
+          <w:rFonts w:ascii="Consolas" w:eastAsia="Times New Roman" w:hAnsi="Consolas" w:cs="Times New Roman"/>
+          <w:color w:val="D4D4D4"/>
+          <w:sz w:val="21"/>
+          <w:szCs w:val="21"/>
+        </w:rPr>
+      </w:pPr>
+    </w:p>
+    <w:p>
+      <w:pPr>
+        <w:shd w:val="clear" w:color="auto" w:fill="1E1E1E"/>
+        <w:spacing w:line="285" w:lineRule="atLeast"/>
+        <w:rPr>
+          <w:rFonts w:ascii="Consolas" w:eastAsia="Times New Roman" w:hAnsi="Consolas" w:cs="Times New Roman"/>
+          <w:color w:val="D4D4D4"/>
+          <w:sz w:val="21"/>
+          <w:szCs w:val="21"/>
+        </w:rPr>
+      </w:pPr>
+      <w:r>
+        <w:rPr>
+          <w:rFonts w:ascii="Consolas" w:eastAsia="Times New Roman" w:hAnsi="Consolas" w:cs="Times New Roman"/>
+          <w:color w:val="D4D4D4"/>
+          <w:sz w:val="21"/>
+          <w:szCs w:val="21"/>
+        </w:rPr>
+        <w:t xml:space="preserve">    </w:t>
+      </w:r>
+      <w:r>
+        <w:rPr>
+          <w:rFonts w:ascii="Consolas" w:eastAsia="Times New Roman" w:hAnsi="Consolas" w:cs="Times New Roman"/>
+          <w:color w:val="9CDCFE"/>
+          <w:sz w:val="21"/>
+          <w:szCs w:val="21"/>
+        </w:rPr>
+        <w:t>myObj</w:t>
+      </w:r>
+      <w:r>
+        <w:rPr>
+          <w:rFonts w:ascii="Consolas" w:eastAsia="Times New Roman" w:hAnsi="Consolas" w:cs="Times New Roman"/>
+          <w:color w:val="D4D4D4"/>
+          <w:sz w:val="21"/>
+          <w:szCs w:val="21"/>
+        </w:rPr>
+        <w:t xml:space="preserve">: </w:t>
+      </w:r>
+      <w:r>
+        <w:rPr>
+          <w:rFonts w:ascii="Consolas" w:eastAsia="Times New Roman" w:hAnsi="Consolas" w:cs="Times New Roman"/>
+          <w:color w:val="4EC9B0"/>
+          <w:sz w:val="21"/>
+          <w:szCs w:val="21"/>
+        </w:rPr>
+        <w:t>any</w:t>
+      </w:r>
+      <w:r>
+        <w:rPr>
+          <w:rFonts w:ascii="Consolas" w:eastAsia="Times New Roman" w:hAnsi="Consolas" w:cs="Times New Roman"/>
+          <w:color w:val="D4D4D4"/>
+          <w:sz w:val="21"/>
+          <w:szCs w:val="21"/>
+        </w:rPr>
+        <w:t>;</w:t>
+      </w:r>
+    </w:p>
+    <w:p>
+      <w:pPr>
+        <w:shd w:val="clear" w:color="auto" w:fill="1E1E1E"/>
+        <w:spacing w:line="285" w:lineRule="atLeast"/>
+        <w:rPr>
+          <w:rFonts w:ascii="Consolas" w:eastAsia="Times New Roman" w:hAnsi="Consolas" w:cs="Times New Roman"/>
+          <w:color w:val="D4D4D4"/>
+          <w:sz w:val="21"/>
+          <w:szCs w:val="21"/>
+        </w:rPr>
+      </w:pPr>
+    </w:p>
+    <w:p>
+      <w:pPr>
+        <w:shd w:val="clear" w:color="auto" w:fill="1E1E1E"/>
+        <w:spacing w:line="285" w:lineRule="atLeast"/>
+        <w:rPr>
+          <w:rFonts w:ascii="Consolas" w:eastAsia="Times New Roman" w:hAnsi="Consolas" w:cs="Times New Roman"/>
+          <w:color w:val="D4D4D4"/>
+          <w:sz w:val="21"/>
+          <w:szCs w:val="21"/>
+        </w:rPr>
+      </w:pPr>
+      <w:r>
+        <w:rPr>
+          <w:rFonts w:ascii="Consolas" w:eastAsia="Times New Roman" w:hAnsi="Consolas" w:cs="Times New Roman"/>
+          <w:color w:val="D4D4D4"/>
+          <w:sz w:val="21"/>
+          <w:szCs w:val="21"/>
+        </w:rPr>
+        <w:t xml:space="preserve">    </w:t>
+      </w:r>
+      <w:r>
+        <w:rPr>
+          <w:rFonts w:ascii="Consolas" w:eastAsia="Times New Roman" w:hAnsi="Consolas" w:cs="Times New Roman"/>
+          <w:color w:val="569CD6"/>
+          <w:sz w:val="21"/>
+          <w:szCs w:val="21"/>
+        </w:rPr>
+        <w:t>constructor</w:t>
+      </w:r>
+      <w:r>
+        <w:rPr>
+          <w:rFonts w:ascii="Consolas" w:eastAsia="Times New Roman" w:hAnsi="Consolas" w:cs="Times New Roman"/>
+          <w:color w:val="D4D4D4"/>
+          <w:sz w:val="21"/>
+          <w:szCs w:val="21"/>
+        </w:rPr>
+        <w:t>(</w:t>
+      </w:r>
+      <w:r>
+        <w:rPr>
+          <w:rFonts w:ascii="Consolas" w:eastAsia="Times New Roman" w:hAnsi="Consolas" w:cs="Times New Roman"/>
+          <w:color w:val="569CD6"/>
+          <w:sz w:val="21"/>
+          <w:szCs w:val="21"/>
+        </w:rPr>
+        <w:t>private</w:t>
+      </w:r>
+      <w:r>
+        <w:rPr>
+          <w:rFonts w:ascii="Consolas" w:eastAsia="Times New Roman" w:hAnsi="Consolas" w:cs="Times New Roman"/>
+          <w:color w:val="D4D4D4"/>
+          <w:sz w:val="21"/>
+          <w:szCs w:val="21"/>
+        </w:rPr>
+        <w:t xml:space="preserve"> </w:t>
+      </w:r>
+      <w:r>
+        <w:rPr>
+          <w:rFonts w:ascii="Consolas" w:eastAsia="Times New Roman" w:hAnsi="Consolas" w:cs="Times New Roman"/>
+          <w:color w:val="9CDCFE"/>
+          <w:sz w:val="21"/>
+          <w:szCs w:val="21"/>
+        </w:rPr>
+        <w:t>router</w:t>
+      </w:r>
+      <w:r>
+        <w:rPr>
+          <w:rFonts w:ascii="Consolas" w:eastAsia="Times New Roman" w:hAnsi="Consolas" w:cs="Times New Roman"/>
+          <w:color w:val="D4D4D4"/>
+          <w:sz w:val="21"/>
+          <w:szCs w:val="21"/>
+        </w:rPr>
+        <w:t xml:space="preserve">: </w:t>
+      </w:r>
+      <w:r>
+        <w:rPr>
+          <w:rFonts w:ascii="Consolas" w:eastAsia="Times New Roman" w:hAnsi="Consolas" w:cs="Times New Roman"/>
+          <w:color w:val="4EC9B0"/>
+          <w:sz w:val="21"/>
+          <w:szCs w:val="21"/>
+        </w:rPr>
+        <w:t>ActivatedRoute</w:t>
+      </w:r>
+      <w:r>
+        <w:rPr>
+          <w:rFonts w:ascii="Consolas" w:eastAsia="Times New Roman" w:hAnsi="Consolas" w:cs="Times New Roman"/>
+          <w:color w:val="D4D4D4"/>
+          <w:sz w:val="21"/>
+          <w:szCs w:val="21"/>
+        </w:rPr>
+        <w:t>) { }</w:t>
+      </w:r>
+    </w:p>
+    <w:p>
+      <w:pPr>
+        <w:shd w:val="clear" w:color="auto" w:fill="1E1E1E"/>
+        <w:spacing w:line="285" w:lineRule="atLeast"/>
+        <w:rPr>
+          <w:rFonts w:ascii="Consolas" w:eastAsia="Times New Roman" w:hAnsi="Consolas" w:cs="Times New Roman"/>
+          <w:color w:val="D4D4D4"/>
+          <w:sz w:val="21"/>
+          <w:szCs w:val="21"/>
+        </w:rPr>
+      </w:pPr>
+    </w:p>
+    <w:p>
+      <w:pPr>
+        <w:shd w:val="clear" w:color="auto" w:fill="1E1E1E"/>
+        <w:spacing w:line="285" w:lineRule="atLeast"/>
+        <w:rPr>
+          <w:rFonts w:ascii="Consolas" w:eastAsia="Times New Roman" w:hAnsi="Consolas" w:cs="Times New Roman"/>
+          <w:color w:val="D4D4D4"/>
+          <w:sz w:val="21"/>
+          <w:szCs w:val="21"/>
+        </w:rPr>
+      </w:pPr>
+      <w:r>
+        <w:rPr>
+          <w:rFonts w:ascii="Consolas" w:eastAsia="Times New Roman" w:hAnsi="Consolas" w:cs="Times New Roman"/>
+          <w:color w:val="D4D4D4"/>
+          <w:sz w:val="21"/>
+          <w:szCs w:val="21"/>
+        </w:rPr>
+        <w:t xml:space="preserve">    </w:t>
+      </w:r>
+      <w:r>
+        <w:rPr>
+          <w:rFonts w:ascii="Consolas" w:eastAsia="Times New Roman" w:hAnsi="Consolas" w:cs="Times New Roman"/>
+          <w:color w:val="DCDCAA"/>
+          <w:sz w:val="21"/>
+          <w:szCs w:val="21"/>
+        </w:rPr>
+        <w:t>ngOnInit</w:t>
+      </w:r>
+      <w:r>
+        <w:rPr>
+          <w:rFonts w:ascii="Consolas" w:eastAsia="Times New Roman" w:hAnsi="Consolas" w:cs="Times New Roman"/>
+          <w:color w:val="D4D4D4"/>
+          <w:sz w:val="21"/>
+          <w:szCs w:val="21"/>
+        </w:rPr>
+        <w:t xml:space="preserve">(): </w:t>
+      </w:r>
+      <w:r>
+        <w:rPr>
+          <w:rFonts w:ascii="Consolas" w:eastAsia="Times New Roman" w:hAnsi="Consolas" w:cs="Times New Roman"/>
+          <w:color w:val="4EC9B0"/>
+          <w:sz w:val="21"/>
+          <w:szCs w:val="21"/>
+        </w:rPr>
+        <w:t>void</w:t>
+      </w:r>
+      <w:r>
+        <w:rPr>
+          <w:rFonts w:ascii="Consolas" w:eastAsia="Times New Roman" w:hAnsi="Consolas" w:cs="Times New Roman"/>
+          <w:color w:val="D4D4D4"/>
+          <w:sz w:val="21"/>
+          <w:szCs w:val="21"/>
+        </w:rPr>
+        <w:t xml:space="preserve"> {</w:t>
+      </w:r>
+    </w:p>
+    <w:p>
+      <w:pPr>
+        <w:shd w:val="clear" w:color="auto" w:fill="1E1E1E"/>
+        <w:spacing w:line="285" w:lineRule="atLeast"/>
+        <w:rPr>
+          <w:rFonts w:ascii="Consolas" w:eastAsia="Times New Roman" w:hAnsi="Consolas" w:cs="Times New Roman"/>
+          <w:color w:val="D4D4D4"/>
+          <w:sz w:val="21"/>
+          <w:szCs w:val="21"/>
+        </w:rPr>
+      </w:pPr>
+      <w:r>
+        <w:rPr>
+          <w:rFonts w:ascii="Consolas" w:eastAsia="Times New Roman" w:hAnsi="Consolas" w:cs="Times New Roman"/>
+          <w:color w:val="D4D4D4"/>
+          <w:sz w:val="21"/>
+          <w:szCs w:val="21"/>
+        </w:rPr>
+        <w:t xml:space="preserve">        </w:t>
+      </w:r>
+      <w:r>
+        <w:rPr>
+          <w:rFonts w:ascii="Consolas" w:eastAsia="Times New Roman" w:hAnsi="Consolas" w:cs="Times New Roman"/>
+          <w:color w:val="569CD6"/>
+          <w:sz w:val="21"/>
+          <w:szCs w:val="21"/>
+        </w:rPr>
+        <w:t>this</w:t>
+      </w:r>
+      <w:r>
+        <w:rPr>
+          <w:rFonts w:ascii="Consolas" w:eastAsia="Times New Roman" w:hAnsi="Consolas" w:cs="Times New Roman"/>
+          <w:color w:val="D4D4D4"/>
+          <w:sz w:val="21"/>
+          <w:szCs w:val="21"/>
+        </w:rPr>
+        <w:t>.</w:t>
+      </w:r>
+      <w:r>
+        <w:rPr>
+          <w:rFonts w:ascii="Consolas" w:eastAsia="Times New Roman" w:hAnsi="Consolas" w:cs="Times New Roman"/>
+          <w:color w:val="9CDCFE"/>
+          <w:sz w:val="21"/>
+          <w:szCs w:val="21"/>
+        </w:rPr>
+        <w:t>router</w:t>
+      </w:r>
+      <w:r>
+        <w:rPr>
+          <w:rFonts w:ascii="Consolas" w:eastAsia="Times New Roman" w:hAnsi="Consolas" w:cs="Times New Roman"/>
+          <w:color w:val="D4D4D4"/>
+          <w:sz w:val="21"/>
+          <w:szCs w:val="21"/>
+        </w:rPr>
+        <w:t>.</w:t>
+      </w:r>
+      <w:r>
+        <w:rPr>
+          <w:rFonts w:ascii="Consolas" w:eastAsia="Times New Roman" w:hAnsi="Consolas" w:cs="Times New Roman"/>
+          <w:color w:val="9CDCFE"/>
+          <w:sz w:val="21"/>
+          <w:szCs w:val="21"/>
+        </w:rPr>
+        <w:t>params</w:t>
+      </w:r>
+      <w:r>
+        <w:rPr>
+          <w:rFonts w:ascii="Consolas" w:eastAsia="Times New Roman" w:hAnsi="Consolas" w:cs="Times New Roman"/>
+          <w:color w:val="D4D4D4"/>
+          <w:sz w:val="21"/>
+          <w:szCs w:val="21"/>
+        </w:rPr>
+        <w:t>.</w:t>
+      </w:r>
+      <w:r>
+        <w:rPr>
+          <w:rFonts w:ascii="Consolas" w:eastAsia="Times New Roman" w:hAnsi="Consolas" w:cs="Times New Roman"/>
+          <w:color w:val="DCDCAA"/>
+          <w:sz w:val="21"/>
+          <w:szCs w:val="21"/>
+        </w:rPr>
+        <w:t>subscribe</w:t>
+      </w:r>
+      <w:r>
+        <w:rPr>
+          <w:rFonts w:ascii="Consolas" w:eastAsia="Times New Roman" w:hAnsi="Consolas" w:cs="Times New Roman"/>
+          <w:color w:val="D4D4D4"/>
+          <w:sz w:val="21"/>
+          <w:szCs w:val="21"/>
+        </w:rPr>
+        <w:t>(</w:t>
+      </w:r>
+      <w:r>
+        <w:rPr>
+          <w:rFonts w:ascii="Consolas" w:eastAsia="Times New Roman" w:hAnsi="Consolas" w:cs="Times New Roman"/>
+          <w:color w:val="9CDCFE"/>
+          <w:sz w:val="21"/>
+          <w:szCs w:val="21"/>
+        </w:rPr>
+        <w:t>params</w:t>
+      </w:r>
+      <w:r>
+        <w:rPr>
+          <w:rFonts w:ascii="Consolas" w:eastAsia="Times New Roman" w:hAnsi="Consolas" w:cs="Times New Roman"/>
+          <w:color w:val="D4D4D4"/>
+          <w:sz w:val="21"/>
+          <w:szCs w:val="21"/>
+        </w:rPr>
+        <w:t xml:space="preserve"> </w:t>
+      </w:r>
+      <w:r>
+        <w:rPr>
+          <w:rFonts w:ascii="Consolas" w:eastAsia="Times New Roman" w:hAnsi="Consolas" w:cs="Times New Roman"/>
+          <w:color w:val="569CD6"/>
+          <w:sz w:val="21"/>
+          <w:szCs w:val="21"/>
+        </w:rPr>
+        <w:t>=&gt;</w:t>
+      </w:r>
+      <w:r>
+        <w:rPr>
+          <w:rFonts w:ascii="Consolas" w:eastAsia="Times New Roman" w:hAnsi="Consolas" w:cs="Times New Roman"/>
+          <w:color w:val="D4D4D4"/>
+          <w:sz w:val="21"/>
+          <w:szCs w:val="21"/>
+        </w:rPr>
+        <w:t xml:space="preserve"> {</w:t>
+      </w:r>
+    </w:p>
+    <w:p>
+      <w:pPr>
+        <w:shd w:val="clear" w:color="auto" w:fill="1E1E1E"/>
+        <w:spacing w:line="285" w:lineRule="atLeast"/>
+        <w:rPr>
+          <w:rFonts w:ascii="Consolas" w:eastAsia="Times New Roman" w:hAnsi="Consolas" w:cs="Times New Roman"/>
+          <w:color w:val="D4D4D4"/>
+          <w:sz w:val="21"/>
+          <w:szCs w:val="21"/>
+        </w:rPr>
+      </w:pPr>
+      <w:r>
+        <w:rPr>
+          <w:rFonts w:ascii="Consolas" w:eastAsia="Times New Roman" w:hAnsi="Consolas" w:cs="Times New Roman"/>
+          <w:color w:val="D4D4D4"/>
+          <w:sz w:val="21"/>
+          <w:szCs w:val="21"/>
+        </w:rPr>
+        <w:t xml:space="preserve">            </w:t>
+      </w:r>
+      <w:r>
+        <w:rPr>
+          <w:rFonts w:ascii="Consolas" w:eastAsia="Times New Roman" w:hAnsi="Consolas" w:cs="Times New Roman"/>
+          <w:color w:val="569CD6"/>
+          <w:sz w:val="21"/>
+          <w:szCs w:val="21"/>
+        </w:rPr>
+        <w:t>const</w:t>
+      </w:r>
+      <w:r>
+        <w:rPr>
+          <w:rFonts w:ascii="Consolas" w:eastAsia="Times New Roman" w:hAnsi="Consolas" w:cs="Times New Roman"/>
+          <w:color w:val="D4D4D4"/>
+          <w:sz w:val="21"/>
+          <w:szCs w:val="21"/>
+        </w:rPr>
+        <w:t xml:space="preserve"> </w:t>
+      </w:r>
+      <w:r>
+        <w:rPr>
+          <w:rFonts w:ascii="Consolas" w:eastAsia="Times New Roman" w:hAnsi="Consolas" w:cs="Times New Roman"/>
+          <w:color w:val="9CDCFE"/>
+          <w:sz w:val="21"/>
+          <w:szCs w:val="21"/>
+        </w:rPr>
+        <w:t>id</w:t>
+      </w:r>
+      <w:r>
+        <w:rPr>
+          <w:rFonts w:ascii="Consolas" w:eastAsia="Times New Roman" w:hAnsi="Consolas" w:cs="Times New Roman"/>
+          <w:color w:val="D4D4D4"/>
+          <w:sz w:val="21"/>
+          <w:szCs w:val="21"/>
+        </w:rPr>
+        <w:t xml:space="preserve"> = </w:t>
+      </w:r>
+      <w:r>
+        <w:rPr>
+          <w:rFonts w:ascii="Consolas" w:eastAsia="Times New Roman" w:hAnsi="Consolas" w:cs="Times New Roman"/>
+          <w:color w:val="9CDCFE"/>
+          <w:sz w:val="21"/>
+          <w:szCs w:val="21"/>
+        </w:rPr>
+        <w:t>params</w:t>
+      </w:r>
+      <w:r>
+        <w:rPr>
+          <w:rFonts w:ascii="Consolas" w:eastAsia="Times New Roman" w:hAnsi="Consolas" w:cs="Times New Roman"/>
+          <w:color w:val="D4D4D4"/>
+          <w:sz w:val="21"/>
+          <w:szCs w:val="21"/>
+        </w:rPr>
+        <w:t>[</w:t>
+      </w:r>
+      <w:r>
+        <w:rPr>
+          <w:rFonts w:ascii="Consolas" w:eastAsia="Times New Roman" w:hAnsi="Consolas" w:cs="Times New Roman"/>
+          <w:color w:val="CE9178"/>
+          <w:sz w:val="21"/>
+          <w:szCs w:val="21"/>
+        </w:rPr>
+        <w:t>'id'</w:t>
+      </w:r>
+      <w:r>
+        <w:rPr>
+          <w:rFonts w:ascii="Consolas" w:eastAsia="Times New Roman" w:hAnsi="Consolas" w:cs="Times New Roman"/>
+          <w:color w:val="D4D4D4"/>
+          <w:sz w:val="21"/>
+          <w:szCs w:val="21"/>
+        </w:rPr>
+        <w:t>];</w:t>
+      </w:r>
+    </w:p>
+    <w:p>
+      <w:pPr>
+        <w:shd w:val="clear" w:color="auto" w:fill="1E1E1E"/>
+        <w:spacing w:line="285" w:lineRule="atLeast"/>
+        <w:rPr>
+          <w:rFonts w:ascii="Consolas" w:eastAsia="Times New Roman" w:hAnsi="Consolas" w:cs="Times New Roman"/>
+          <w:color w:val="D4D4D4"/>
+          <w:sz w:val="21"/>
+          <w:szCs w:val="21"/>
+        </w:rPr>
+      </w:pPr>
+      <w:r>
+        <w:rPr>
+          <w:rFonts w:ascii="Consolas" w:eastAsia="Times New Roman" w:hAnsi="Consolas" w:cs="Times New Roman"/>
+          <w:color w:val="D4D4D4"/>
+          <w:sz w:val="21"/>
+          <w:szCs w:val="21"/>
+        </w:rPr>
+        <w:t xml:space="preserve">            </w:t>
+      </w:r>
+      <w:r>
+        <w:rPr>
+          <w:rFonts w:ascii="Consolas" w:eastAsia="Times New Roman" w:hAnsi="Consolas" w:cs="Times New Roman"/>
+          <w:color w:val="569CD6"/>
+          <w:sz w:val="21"/>
+          <w:szCs w:val="21"/>
+        </w:rPr>
+        <w:t>this</w:t>
+      </w:r>
+      <w:r>
+        <w:rPr>
+          <w:rFonts w:ascii="Consolas" w:eastAsia="Times New Roman" w:hAnsi="Consolas" w:cs="Times New Roman"/>
+          <w:color w:val="D4D4D4"/>
+          <w:sz w:val="21"/>
+          <w:szCs w:val="21"/>
+        </w:rPr>
+        <w:t>.</w:t>
+      </w:r>
+      <w:r>
+        <w:rPr>
+          <w:rFonts w:ascii="Consolas" w:eastAsia="Times New Roman" w:hAnsi="Consolas" w:cs="Times New Roman"/>
+          <w:color w:val="9CDCFE"/>
+          <w:sz w:val="21"/>
+          <w:szCs w:val="21"/>
+        </w:rPr>
+        <w:t>myObj</w:t>
+      </w:r>
+      <w:r>
+        <w:rPr>
+          <w:rFonts w:ascii="Consolas" w:eastAsia="Times New Roman" w:hAnsi="Consolas" w:cs="Times New Roman"/>
+          <w:color w:val="D4D4D4"/>
+          <w:sz w:val="21"/>
+          <w:szCs w:val="21"/>
+        </w:rPr>
+        <w:t xml:space="preserve"> = </w:t>
+      </w:r>
+      <w:r>
+        <w:rPr>
+          <w:rFonts w:ascii="Consolas" w:eastAsia="Times New Roman" w:hAnsi="Consolas" w:cs="Times New Roman"/>
+          <w:color w:val="6A9955"/>
+          <w:sz w:val="21"/>
+          <w:szCs w:val="21"/>
+        </w:rPr>
+        <w:t>// ... obtendo os dados baseado no id</w:t>
+      </w:r>
+    </w:p>
+    <w:p>
+      <w:pPr>
+        <w:shd w:val="clear" w:color="auto" w:fill="1E1E1E"/>
+        <w:spacing w:line="285" w:lineRule="atLeast"/>
+        <w:rPr>
+          <w:rFonts w:ascii="Consolas" w:eastAsia="Times New Roman" w:hAnsi="Consolas" w:cs="Times New Roman"/>
+          <w:color w:val="D4D4D4"/>
+          <w:sz w:val="21"/>
+          <w:szCs w:val="21"/>
+        </w:rPr>
+      </w:pPr>
+      <w:r>
+        <w:rPr>
+          <w:rFonts w:ascii="Consolas" w:eastAsia="Times New Roman" w:hAnsi="Consolas" w:cs="Times New Roman"/>
+          <w:color w:val="D4D4D4"/>
+          <w:sz w:val="21"/>
+          <w:szCs w:val="21"/>
+        </w:rPr>
         <w:lastRenderedPageBreak/>
-        <w:t>É possível testar essa funcionalidade trocando o endereço no serviço.</w:t>
+        <w:t xml:space="preserve">        });</w:t>
+      </w:r>
+    </w:p>
+    <w:p>
+      <w:pPr>
+        <w:shd w:val="clear" w:color="auto" w:fill="1E1E1E"/>
+        <w:spacing w:line="285" w:lineRule="atLeast"/>
+        <w:rPr>
+          <w:rFonts w:ascii="Consolas" w:eastAsia="Times New Roman" w:hAnsi="Consolas" w:cs="Times New Roman"/>
+          <w:color w:val="D4D4D4"/>
+          <w:sz w:val="21"/>
+          <w:szCs w:val="21"/>
+        </w:rPr>
+      </w:pPr>
+      <w:r>
+        <w:rPr>
+          <w:rFonts w:ascii="Consolas" w:eastAsia="Times New Roman" w:hAnsi="Consolas" w:cs="Times New Roman"/>
+          <w:color w:val="D4D4D4"/>
+          <w:sz w:val="21"/>
+          <w:szCs w:val="21"/>
+        </w:rPr>
+        <w:t xml:space="preserve">    }</w:t>
+      </w:r>
+    </w:p>
+    <w:p>
+      <w:pPr>
+        <w:shd w:val="clear" w:color="auto" w:fill="1E1E1E"/>
+        <w:spacing w:line="285" w:lineRule="atLeast"/>
+        <w:rPr>
+          <w:rFonts w:ascii="Consolas" w:eastAsia="Times New Roman" w:hAnsi="Consolas" w:cs="Times New Roman"/>
+          <w:color w:val="D4D4D4"/>
+          <w:sz w:val="21"/>
+          <w:szCs w:val="21"/>
+        </w:rPr>
+      </w:pPr>
+    </w:p>
+    <w:p>
+      <w:pPr>
+        <w:shd w:val="clear" w:color="auto" w:fill="1E1E1E"/>
+        <w:spacing w:line="285" w:lineRule="atLeast"/>
+        <w:rPr>
+          <w:rFonts w:ascii="Consolas" w:eastAsia="Times New Roman" w:hAnsi="Consolas" w:cs="Times New Roman"/>
+          <w:color w:val="D4D4D4"/>
+          <w:sz w:val="21"/>
+          <w:szCs w:val="21"/>
+        </w:rPr>
+      </w:pPr>
+      <w:r>
+        <w:rPr>
+          <w:rFonts w:ascii="Consolas" w:eastAsia="Times New Roman" w:hAnsi="Consolas" w:cs="Times New Roman"/>
+          <w:color w:val="D4D4D4"/>
+          <w:sz w:val="21"/>
+          <w:szCs w:val="21"/>
+        </w:rPr>
+        <w:t>}</w:t>
+      </w:r>
+    </w:p>
+    <w:p>
+      <w:pPr>
+        <w:spacing w:line="240" w:lineRule="auto"/>
+        <w:rPr>
+          <w:rFonts w:ascii="Consolas" w:eastAsia="Times New Roman" w:hAnsi="Consolas" w:cs="Times New Roman"/>
+          <w:color w:val="D4D4D4"/>
+          <w:sz w:val="21"/>
+          <w:szCs w:val="21"/>
+        </w:rPr>
+      </w:pPr>
+    </w:p>
+    <w:p>
+      <w:pPr>
+        <w:spacing w:line="240" w:lineRule="auto"/>
+      </w:pPr>
+      <w:r>
+        <w:t>Através do objeto da classe ActivatedRoute, será utilizado o método params.subscribe para notificar qualquer mudança obtida da rota. Ao invés de snapshot, é utilizado o subscribe pois toda vez que a rota mudar é possível fazer uma busca pelo dado através do id gerado de forma “mais dinamica”.</w:t>
       </w:r>
       <w:bookmarkStart w:id="1" w:name="_GoBack"/>
       <w:bookmarkEnd w:id="1"/>

</xml_diff>

<commit_message>
Adicionado novos componentes e novas anotações, agora cada restaurant tem seus detalhes carregados
</commit_message>
<xml_diff>
--- a/minha anotacoes/Angular secao 2.docx
+++ b/minha anotacoes/Angular secao 2.docx
@@ -4686,7 +4686,13 @@
         </w:pBdr>
       </w:pPr>
       <w:r>
-        <w:t>Nesse exemplo o observable propaga um erro pra cima.</w:t>
+        <w:t>Nesse exemplo o observable propaga um erro p</w:t>
+      </w:r>
+      <w:r>
+        <w:t>a</w:t>
+      </w:r>
+      <w:r>
+        <w:t>ra cima.</w:t>
       </w:r>
     </w:p>
     <w:p/>
@@ -4794,7 +4800,13 @@
         <w:spacing w:line="240" w:lineRule="auto"/>
       </w:pPr>
       <w:r>
-        <w:t>Da pra perceber pelo endereço da “api” que ela fica em uma porta diferente. Ela fica na porta 3000.</w:t>
+        <w:t>Da p</w:t>
+      </w:r>
+      <w:r>
+        <w:t>aa</w:t>
+      </w:r>
+      <w:r>
+        <w:t>ra perceber pelo endereço da “api” que ela fica em uma porta diferente. Ela fica na porta 3000.</w:t>
       </w:r>
     </w:p>
     <w:p>
@@ -5225,7 +5237,19 @@
         <w:spacing w:line="240" w:lineRule="auto"/>
       </w:pPr>
       <w:r>
-        <w:t>Então, será necessário algumas adaptações para funcionar, até pq essa api trabalha de forma assinc, não sendo possível realizar verificação de tipo no momento da chamada do método.</w:t>
+        <w:t xml:space="preserve">Então, </w:t>
+      </w:r>
+      <w:r>
+        <w:t>serão</w:t>
+      </w:r>
+      <w:r>
+        <w:t xml:space="preserve"> </w:t>
+      </w:r>
+      <w:r>
+        <w:t>necessárias algumas adaptações</w:t>
+      </w:r>
+      <w:r>
+        <w:t xml:space="preserve"> para funcionar, até pq essa api trabalha de forma assinc, não sendo possível realizar verificação de tipo no momento da chamada do método.</w:t>
       </w:r>
     </w:p>
     <w:p>
@@ -5241,7 +5265,13 @@
         <w:spacing w:line="240" w:lineRule="auto"/>
       </w:pPr>
       <w:r>
-        <w:t>Obviamente que, ao adaptar o método, precisamos também importa-lo, e parece que deve ser importado direto da lib rxjs.</w:t>
+        <w:t xml:space="preserve">Obviamente que, ao adaptar o método, precisamos também </w:t>
+      </w:r>
+      <w:r>
+        <w:t>importar</w:t>
+      </w:r>
+      <w:r>
+        <w:t>, e parece que deve ser importado direto da lib rxjs.</w:t>
       </w:r>
     </w:p>
     <w:p>
@@ -5257,7 +5287,13 @@
         <w:spacing w:line="240" w:lineRule="auto"/>
       </w:pPr>
       <w:r>
-        <w:t>Checando o log do próprio visual code, pode ser visto que o que tá sendo retornado é um Observable&lt;Response&gt; e não um Observable&lt;Restaurant[]&gt;, E agora josé?</w:t>
+        <w:t xml:space="preserve">Checando o log do próprio visual code, pode ser visto que o que </w:t>
+      </w:r>
+      <w:r>
+        <w:t>está</w:t>
+      </w:r>
+      <w:r>
+        <w:t xml:space="preserve"> sendo retornado é um Observable&lt;Response&gt; e não um Observable&lt;Restaurant[]&gt;, E agora josé?</w:t>
       </w:r>
     </w:p>
     <w:p>
@@ -5355,7 +5391,13 @@
         <w:spacing w:line="240" w:lineRule="auto"/>
       </w:pPr>
       <w:r>
-        <w:t>Caralho em, poggers, mas ae, como vou usar essa birosca? Falou falou e não falou nada</w:t>
+        <w:t xml:space="preserve">Caralho </w:t>
+      </w:r>
+      <w:r>
+        <w:t>em, poggers</w:t>
+      </w:r>
+      <w:r>
+        <w:t>, mas ae, como vou usar essa birosca? Falou falou e não falou nada</w:t>
       </w:r>
     </w:p>
     <w:p>
@@ -5394,7 +5436,6 @@
           <w:sz w:val="21"/>
           <w:szCs w:val="21"/>
         </w:rPr>
-        <w:lastRenderedPageBreak/>
         <w:t xml:space="preserve">  </w:t>
       </w:r>
       <w:r>
@@ -6282,7 +6323,6 @@
         <w:rPr>
           <w:b/>
         </w:rPr>
-        <w:lastRenderedPageBreak/>
         <w:t>Tratamento erros com o operador Catch</w:t>
       </w:r>
     </w:p>
@@ -7619,6 +7659,7 @@
         <w:spacing w:line="240" w:lineRule="auto"/>
       </w:pPr>
       <w:r>
+        <w:lastRenderedPageBreak/>
         <w:t xml:space="preserve">Nessa classe, é possível ver um método estático e essa mensagem é logada. </w:t>
       </w:r>
     </w:p>
@@ -7627,7 +7668,6 @@
         <w:spacing w:line="240" w:lineRule="auto"/>
       </w:pPr>
       <w:r>
-        <w:lastRenderedPageBreak/>
         <w:t>E possível observar que esse método retorna um observable com a mensagem construída.</w:t>
       </w:r>
     </w:p>
@@ -8686,6 +8726,7 @@
           <w:sz w:val="21"/>
           <w:szCs w:val="21"/>
         </w:rPr>
+        <w:lastRenderedPageBreak/>
         <w:t xml:space="preserve">    </w:t>
       </w:r>
       <w:r>
@@ -10103,6 +10144,7 @@
           <w:sz w:val="21"/>
           <w:szCs w:val="21"/>
         </w:rPr>
+        <w:lastRenderedPageBreak/>
         <w:t xml:space="preserve">            </w:t>
       </w:r>
       <w:r>
@@ -10169,7 +10211,6 @@
           <w:sz w:val="21"/>
           <w:szCs w:val="21"/>
         </w:rPr>
-        <w:lastRenderedPageBreak/>
         <w:t xml:space="preserve">        });</w:t>
       </w:r>
     </w:p>
@@ -10243,8 +10284,1989 @@
         <w:spacing w:line="240" w:lineRule="auto"/>
       </w:pPr>
       <w:r>
-        <w:t>Através do objeto da classe ActivatedRoute, será utilizado o método params.subscribe para notificar qualquer mudança obtida da rota. Ao invés de snapshot, é utilizado o subscribe pois toda vez que a rota mudar é possível fazer uma busca pelo dado através do id gerado de forma “mais dinamica”.</w:t>
-      </w:r>
+        <w:t xml:space="preserve">Através do objeto da classe ActivatedRoute, será utilizado o método params.subscribe para notificar qualquer mudança obtida da rota. Ao invés de snapshot, é utilizado o subscribe pois toda vez que a rota mudar é possível fazer uma busca pelo dado através do id gerado de forma “mais </w:t>
+      </w:r>
+      <w:r>
+        <w:t>dinâmica</w:t>
+      </w:r>
+      <w:r>
+        <w:t>”.</w:t>
+      </w:r>
+    </w:p>
+    <w:p>
+      <w:pPr>
+        <w:pBdr>
+          <w:bottom w:val="double" w:sz="6" w:space="1" w:color="auto"/>
+        </w:pBdr>
+        <w:spacing w:line="240" w:lineRule="auto"/>
+      </w:pPr>
+    </w:p>
+    <w:p>
+      <w:pPr>
+        <w:spacing w:line="240" w:lineRule="auto"/>
+      </w:pPr>
+    </w:p>
+    <w:p>
+      <w:pPr>
+        <w:spacing w:line="240" w:lineRule="auto"/>
+        <w:rPr>
+          <w:b/>
+        </w:rPr>
+      </w:pPr>
+      <w:r>
+        <w:rPr>
+          <w:b/>
+        </w:rPr>
+        <w:t>Criado componente de detalhe de restaurante</w:t>
+      </w:r>
+    </w:p>
+    <w:p>
+      <w:pPr>
+        <w:spacing w:line="240" w:lineRule="auto"/>
+      </w:pPr>
+    </w:p>
+    <w:p>
+      <w:pPr>
+        <w:spacing w:line="240" w:lineRule="auto"/>
+      </w:pPr>
+      <w:r>
+        <w:t>Essa aula só vai ser só criar detalhe de restaurante</w:t>
+      </w:r>
+    </w:p>
+    <w:p>
+      <w:pPr>
+        <w:spacing w:line="240" w:lineRule="auto"/>
+      </w:pPr>
+    </w:p>
+    <w:p>
+      <w:pPr>
+        <w:spacing w:line="240" w:lineRule="auto"/>
+      </w:pPr>
+      <w:r>
+        <w:t>Vamos criar um componente chamado restaurant-details, copiar o conteúdo html e colar no componente, padrão.</w:t>
+      </w:r>
+    </w:p>
+    <w:p>
+      <w:pPr>
+        <w:spacing w:line="240" w:lineRule="auto"/>
+      </w:pPr>
+    </w:p>
+    <w:p>
+      <w:pPr>
+        <w:spacing w:line="240" w:lineRule="auto"/>
+      </w:pPr>
+      <w:r>
+        <w:t>Comando utilizado no terminal:</w:t>
+      </w:r>
+    </w:p>
+    <w:p>
+      <w:pPr>
+        <w:spacing w:line="240" w:lineRule="auto"/>
+      </w:pPr>
+    </w:p>
+    <w:p>
+      <w:pPr>
+        <w:spacing w:line="240" w:lineRule="auto"/>
+        <w:rPr>
+          <w:b/>
+        </w:rPr>
+      </w:pPr>
+      <w:r>
+        <w:rPr>
+          <w:b/>
+        </w:rPr>
+        <w:t>ng g c restaurant-detail --spec=false</w:t>
+      </w:r>
+    </w:p>
+    <w:p>
+      <w:pPr>
+        <w:spacing w:line="240" w:lineRule="auto"/>
+        <w:rPr>
+          <w:b/>
+        </w:rPr>
+      </w:pPr>
+    </w:p>
+    <w:p>
+      <w:pPr>
+        <w:spacing w:line="240" w:lineRule="auto"/>
+      </w:pPr>
+      <w:r>
+        <w:t>Padrão, já conhece isso.</w:t>
+      </w:r>
+    </w:p>
+    <w:p>
+      <w:pPr>
+        <w:spacing w:line="240" w:lineRule="auto"/>
+      </w:pPr>
+    </w:p>
+    <w:p>
+      <w:pPr>
+        <w:spacing w:line="240" w:lineRule="auto"/>
+      </w:pPr>
+      <w:r>
+        <w:t xml:space="preserve">Criei o componente, o que fazer? </w:t>
+      </w:r>
+    </w:p>
+    <w:p>
+      <w:pPr>
+        <w:spacing w:line="240" w:lineRule="auto"/>
+      </w:pPr>
+      <w:r>
+        <w:t>Cadastrar rota, mudar links, vamo então.</w:t>
+      </w:r>
+    </w:p>
+    <w:p>
+      <w:pPr>
+        <w:spacing w:line="240" w:lineRule="auto"/>
+      </w:pPr>
+    </w:p>
+    <w:p>
+      <w:pPr>
+        <w:spacing w:line="240" w:lineRule="auto"/>
+      </w:pPr>
+      <w:r>
+        <w:t xml:space="preserve">Como cadastrar? Modelo dinâmico, daquele jeitão que a rapaziada gosta e foi aprendido na </w:t>
+      </w:r>
+      <w:r>
+        <w:t>última</w:t>
+      </w:r>
+      <w:r>
+        <w:t xml:space="preserve"> aula</w:t>
+      </w:r>
+    </w:p>
+    <w:p>
+      <w:pPr>
+        <w:spacing w:line="240" w:lineRule="auto"/>
+      </w:pPr>
+    </w:p>
+    <w:p>
+      <w:pPr>
+        <w:shd w:val="clear" w:color="auto" w:fill="1E1E1E"/>
+        <w:spacing w:line="285" w:lineRule="atLeast"/>
+        <w:rPr>
+          <w:rFonts w:ascii="Consolas" w:eastAsia="Times New Roman" w:hAnsi="Consolas" w:cs="Times New Roman"/>
+          <w:color w:val="D4D4D4"/>
+          <w:sz w:val="21"/>
+          <w:szCs w:val="21"/>
+        </w:rPr>
+      </w:pPr>
+      <w:r>
+        <w:rPr>
+          <w:rFonts w:ascii="Consolas" w:eastAsia="Times New Roman" w:hAnsi="Consolas" w:cs="Times New Roman"/>
+          <w:color w:val="D4D4D4"/>
+          <w:sz w:val="21"/>
+          <w:szCs w:val="21"/>
+        </w:rPr>
+        <w:t xml:space="preserve">   { </w:t>
+      </w:r>
+      <w:r>
+        <w:rPr>
+          <w:rFonts w:ascii="Consolas" w:eastAsia="Times New Roman" w:hAnsi="Consolas" w:cs="Times New Roman"/>
+          <w:color w:val="9CDCFE"/>
+          <w:sz w:val="21"/>
+          <w:szCs w:val="21"/>
+        </w:rPr>
+        <w:t>path:</w:t>
+      </w:r>
+      <w:r>
+        <w:rPr>
+          <w:rFonts w:ascii="Consolas" w:eastAsia="Times New Roman" w:hAnsi="Consolas" w:cs="Times New Roman"/>
+          <w:color w:val="D4D4D4"/>
+          <w:sz w:val="21"/>
+          <w:szCs w:val="21"/>
+        </w:rPr>
+        <w:t xml:space="preserve"> </w:t>
+      </w:r>
+      <w:r>
+        <w:rPr>
+          <w:rFonts w:ascii="Consolas" w:eastAsia="Times New Roman" w:hAnsi="Consolas" w:cs="Times New Roman"/>
+          <w:color w:val="CE9178"/>
+          <w:sz w:val="21"/>
+          <w:szCs w:val="21"/>
+        </w:rPr>
+        <w:t>'restaurants/:id'</w:t>
+      </w:r>
+      <w:r>
+        <w:rPr>
+          <w:rFonts w:ascii="Consolas" w:eastAsia="Times New Roman" w:hAnsi="Consolas" w:cs="Times New Roman"/>
+          <w:color w:val="D4D4D4"/>
+          <w:sz w:val="21"/>
+          <w:szCs w:val="21"/>
+        </w:rPr>
+        <w:t xml:space="preserve">, </w:t>
+      </w:r>
+      <w:r>
+        <w:rPr>
+          <w:rFonts w:ascii="Consolas" w:eastAsia="Times New Roman" w:hAnsi="Consolas" w:cs="Times New Roman"/>
+          <w:color w:val="9CDCFE"/>
+          <w:sz w:val="21"/>
+          <w:szCs w:val="21"/>
+        </w:rPr>
+        <w:t>component:</w:t>
+      </w:r>
+      <w:r>
+        <w:rPr>
+          <w:rFonts w:ascii="Consolas" w:eastAsia="Times New Roman" w:hAnsi="Consolas" w:cs="Times New Roman"/>
+          <w:color w:val="D4D4D4"/>
+          <w:sz w:val="21"/>
+          <w:szCs w:val="21"/>
+        </w:rPr>
+        <w:t xml:space="preserve"> </w:t>
+      </w:r>
+      <w:r>
+        <w:rPr>
+          <w:rFonts w:ascii="Consolas" w:eastAsia="Times New Roman" w:hAnsi="Consolas" w:cs="Times New Roman"/>
+          <w:color w:val="9CDCFE"/>
+          <w:sz w:val="21"/>
+          <w:szCs w:val="21"/>
+        </w:rPr>
+        <w:t>RestaurantDetailComponent</w:t>
+      </w:r>
+      <w:r>
+        <w:rPr>
+          <w:rFonts w:ascii="Consolas" w:eastAsia="Times New Roman" w:hAnsi="Consolas" w:cs="Times New Roman"/>
+          <w:color w:val="D4D4D4"/>
+          <w:sz w:val="21"/>
+          <w:szCs w:val="21"/>
+        </w:rPr>
+        <w:t xml:space="preserve"> },</w:t>
+      </w:r>
+    </w:p>
+    <w:p>
+      <w:pPr>
+        <w:spacing w:line="240" w:lineRule="auto"/>
+      </w:pPr>
+    </w:p>
+    <w:p>
+      <w:pPr>
+        <w:spacing w:line="240" w:lineRule="auto"/>
+      </w:pPr>
+    </w:p>
+    <w:p>
+      <w:pPr>
+        <w:spacing w:line="240" w:lineRule="auto"/>
+      </w:pPr>
+      <w:r>
+        <w:t>Cadastrei a rota, agora vamos mudar o componente de restaurant, em um href que ficou vazio.</w:t>
+      </w:r>
+    </w:p>
+    <w:p>
+      <w:pPr>
+        <w:spacing w:line="240" w:lineRule="auto"/>
+      </w:pPr>
+    </w:p>
+    <w:p>
+      <w:pPr>
+        <w:spacing w:line="240" w:lineRule="auto"/>
+      </w:pPr>
+      <w:r>
+        <w:t>Como vai ficar?</w:t>
+      </w:r>
+    </w:p>
+    <w:p>
+      <w:pPr>
+        <w:spacing w:line="240" w:lineRule="auto"/>
+      </w:pPr>
+    </w:p>
+    <w:p>
+      <w:pPr>
+        <w:spacing w:line="240" w:lineRule="auto"/>
+      </w:pPr>
+      <w:r>
+        <w:t xml:space="preserve">Vamos ver se funciona até aqui, se sim, vamos </w:t>
+      </w:r>
+      <w:r>
+        <w:t>componentizar</w:t>
+      </w:r>
+      <w:r>
+        <w:t>.</w:t>
+      </w:r>
+    </w:p>
+    <w:p>
+      <w:pPr>
+        <w:spacing w:line="240" w:lineRule="auto"/>
+      </w:pPr>
+    </w:p>
+    <w:p>
+      <w:pPr>
+        <w:spacing w:line="240" w:lineRule="auto"/>
+      </w:pPr>
+      <w:r>
+        <w:t xml:space="preserve">SUAAAAVE MEU LINDO, agora temos que </w:t>
+      </w:r>
+      <w:r>
+        <w:t>componentizar</w:t>
+      </w:r>
+      <w:r>
+        <w:t xml:space="preserve"> o menu e as avaliações.</w:t>
+      </w:r>
+    </w:p>
+    <w:p>
+      <w:pPr>
+        <w:spacing w:line="240" w:lineRule="auto"/>
+      </w:pPr>
+    </w:p>
+    <w:p>
+      <w:pPr>
+        <w:spacing w:line="240" w:lineRule="auto"/>
+      </w:pPr>
+      <w:r>
+        <w:t>Então vamos criar um componente dentro desse componente de detalhes chamado menu.</w:t>
+      </w:r>
+    </w:p>
+    <w:p>
+      <w:pPr>
+        <w:spacing w:line="240" w:lineRule="auto"/>
+      </w:pPr>
+    </w:p>
+    <w:p>
+      <w:pPr>
+        <w:spacing w:line="240" w:lineRule="auto"/>
+      </w:pPr>
+      <w:r>
+        <w:t>Qual comando meu chegado?</w:t>
+      </w:r>
+    </w:p>
+    <w:p>
+      <w:pPr>
+        <w:spacing w:line="240" w:lineRule="auto"/>
+      </w:pPr>
+    </w:p>
+    <w:p>
+      <w:pPr>
+        <w:spacing w:line="240" w:lineRule="auto"/>
+        <w:rPr>
+          <w:b/>
+        </w:rPr>
+      </w:pPr>
+      <w:r>
+        <w:rPr>
+          <w:b/>
+        </w:rPr>
+        <w:t>ng g c restaurant-detail/menu --spec=false</w:t>
+      </w:r>
+    </w:p>
+    <w:p>
+      <w:pPr>
+        <w:spacing w:line="240" w:lineRule="auto"/>
+      </w:pPr>
+    </w:p>
+    <w:p>
+      <w:pPr>
+        <w:spacing w:line="240" w:lineRule="auto"/>
+      </w:pPr>
+      <w:r>
+        <w:t>Depois disso, ritual padrão de tirar o css e o metadado styleUrls</w:t>
+      </w:r>
+    </w:p>
+    <w:p>
+      <w:pPr>
+        <w:spacing w:line="240" w:lineRule="auto"/>
+      </w:pPr>
+    </w:p>
+    <w:p>
+      <w:pPr>
+        <w:spacing w:line="240" w:lineRule="auto"/>
+      </w:pPr>
+      <w:r>
+        <w:t>Retira o menu do componente restaurant-detail e coloca no template do menu.</w:t>
+      </w:r>
+      <w:r>
+        <w:t xml:space="preserve"> </w:t>
+      </w:r>
+    </w:p>
+    <w:p>
+      <w:pPr>
+        <w:spacing w:line="240" w:lineRule="auto"/>
+      </w:pPr>
+    </w:p>
+    <w:p>
+      <w:pPr>
+        <w:spacing w:line="240" w:lineRule="auto"/>
+      </w:pPr>
+      <w:r>
+        <w:lastRenderedPageBreak/>
+        <w:t>Depois disso também vamos criar o carrinho de compras e dos itens do menu, que se bem observado, são informações que se repetem, coisa liandra.</w:t>
+      </w:r>
+    </w:p>
+    <w:p>
+      <w:pPr>
+        <w:spacing w:line="240" w:lineRule="auto"/>
+      </w:pPr>
+    </w:p>
+    <w:p>
+      <w:pPr>
+        <w:spacing w:line="240" w:lineRule="auto"/>
+      </w:pPr>
+    </w:p>
+    <w:p>
+      <w:pPr>
+        <w:spacing w:line="240" w:lineRule="auto"/>
+        <w:rPr>
+          <w:b/>
+        </w:rPr>
+      </w:pPr>
+      <w:r>
+        <w:rPr>
+          <w:b/>
+        </w:rPr>
+        <w:t>ng g c restaurant-detail/shopping-cart --spec=false</w:t>
+      </w:r>
+    </w:p>
+    <w:p>
+      <w:pPr>
+        <w:spacing w:line="240" w:lineRule="auto"/>
+        <w:rPr>
+          <w:b/>
+        </w:rPr>
+      </w:pPr>
+      <w:r>
+        <w:rPr>
+          <w:b/>
+        </w:rPr>
+        <w:t>ng g c restaurant-detail/menu-item --spec=false</w:t>
+      </w:r>
+    </w:p>
+    <w:p>
+      <w:pPr>
+        <w:spacing w:line="240" w:lineRule="auto"/>
+        <w:rPr>
+          <w:b/>
+        </w:rPr>
+      </w:pPr>
+    </w:p>
+    <w:p>
+      <w:pPr>
+        <w:spacing w:line="240" w:lineRule="auto"/>
+      </w:pPr>
+      <w:r>
+        <w:t>Com isso feito, primeiro vamos componentizar a parte do carrinho de compras,</w:t>
+      </w:r>
+      <w:r>
+        <w:rPr>
+          <w:color w:val="222222"/>
+          <w:shd w:val="clear" w:color="auto" w:fill="FFFFFF"/>
+        </w:rPr>
+        <w:t xml:space="preserve"> </w:t>
+      </w:r>
+      <w:r>
+        <w:rPr>
+          <w:color w:val="222222"/>
+          <w:shd w:val="clear" w:color="auto" w:fill="FFFFFF"/>
+        </w:rPr>
+        <w:t>porque</w:t>
+      </w:r>
+      <w:r>
+        <w:rPr>
+          <w:color w:val="222222"/>
+          <w:shd w:val="clear" w:color="auto" w:fill="FFFFFF"/>
+        </w:rPr>
+        <w:t xml:space="preserve"> </w:t>
+      </w:r>
+      <w:r>
+        <w:t>é mais fácil.</w:t>
+      </w:r>
+    </w:p>
+    <w:p>
+      <w:pPr>
+        <w:spacing w:line="240" w:lineRule="auto"/>
+      </w:pPr>
+    </w:p>
+    <w:p>
+      <w:pPr>
+        <w:spacing w:line="240" w:lineRule="auto"/>
+      </w:pPr>
+      <w:r>
+        <w:t>Ritual padrão, copiar e colar do componente restaurant-detail.</w:t>
+      </w:r>
+      <w:r>
+        <w:t xml:space="preserve"> Não esquecer de usar a tag do carrinho de compras dentro do componente do menu. Se funcionar humilde, go next!</w:t>
+      </w:r>
+    </w:p>
+    <w:p>
+      <w:pPr>
+        <w:pBdr>
+          <w:bottom w:val="double" w:sz="6" w:space="1" w:color="auto"/>
+        </w:pBdr>
+        <w:spacing w:line="240" w:lineRule="auto"/>
+      </w:pPr>
+    </w:p>
+    <w:p>
+      <w:pPr>
+        <w:spacing w:line="240" w:lineRule="auto"/>
+      </w:pPr>
+    </w:p>
+    <w:p>
+      <w:pPr>
+        <w:spacing w:line="240" w:lineRule="auto"/>
+        <w:rPr>
+          <w:b/>
+        </w:rPr>
+      </w:pPr>
+      <w:r>
+        <w:rPr>
+          <w:b/>
+        </w:rPr>
+        <w:t>Serviço http para detalhe restaurante</w:t>
+      </w:r>
+    </w:p>
+    <w:p>
+      <w:pPr>
+        <w:spacing w:line="240" w:lineRule="auto"/>
+        <w:rPr>
+          <w:b/>
+        </w:rPr>
+      </w:pPr>
+    </w:p>
+    <w:p>
+      <w:pPr>
+        <w:spacing w:line="240" w:lineRule="auto"/>
+      </w:pPr>
+      <w:r>
+        <w:t>Como essa parte de detalhes vai ser o inferno, vamos começar pela parte de cima, preenchendo os detalhes.</w:t>
+      </w:r>
+    </w:p>
+    <w:p>
+      <w:pPr>
+        <w:spacing w:line="240" w:lineRule="auto"/>
+      </w:pPr>
+    </w:p>
+    <w:p>
+      <w:pPr>
+        <w:spacing w:line="240" w:lineRule="auto"/>
+      </w:pPr>
+      <w:r>
+        <w:t>Já temos um serviço para consultar os detalhes de um restaurante em especifico.</w:t>
+      </w:r>
+    </w:p>
+    <w:p>
+      <w:pPr>
+        <w:spacing w:line="240" w:lineRule="auto"/>
+      </w:pPr>
+    </w:p>
+    <w:p>
+      <w:pPr>
+        <w:spacing w:line="240" w:lineRule="auto"/>
+      </w:pPr>
+      <w:r>
+        <w:t>Vamos voltar no nosso serviço e vamos criar um novo método, porém, dessa vez iremos retornar um restaurant só, uma busca por id.</w:t>
+      </w:r>
+    </w:p>
+    <w:p>
+      <w:pPr>
+        <w:spacing w:line="240" w:lineRule="auto"/>
+      </w:pPr>
+    </w:p>
+    <w:p>
+      <w:pPr>
+        <w:spacing w:line="240" w:lineRule="auto"/>
+      </w:pPr>
+      <w:r>
+        <w:t>Como será feita essa busca?</w:t>
+      </w:r>
+    </w:p>
+    <w:p>
+      <w:pPr>
+        <w:spacing w:line="240" w:lineRule="auto"/>
+      </w:pPr>
+    </w:p>
+    <w:p>
+      <w:pPr>
+        <w:spacing w:line="240" w:lineRule="auto"/>
+      </w:pPr>
+      <w:r>
+        <w:t xml:space="preserve">Por essa url: </w:t>
+      </w:r>
+    </w:p>
+    <w:p>
+      <w:pPr>
+        <w:spacing w:line="240" w:lineRule="auto"/>
+      </w:pPr>
+    </w:p>
+    <w:p>
+      <w:pPr>
+        <w:shd w:val="clear" w:color="auto" w:fill="1E1E1E"/>
+        <w:spacing w:line="285" w:lineRule="atLeast"/>
+        <w:rPr>
+          <w:rFonts w:ascii="Consolas" w:eastAsia="Times New Roman" w:hAnsi="Consolas" w:cs="Times New Roman"/>
+          <w:color w:val="D4D4D4"/>
+          <w:sz w:val="21"/>
+          <w:szCs w:val="21"/>
+        </w:rPr>
+      </w:pPr>
+      <w:r>
+        <w:rPr>
+          <w:rFonts w:ascii="Consolas" w:eastAsia="Times New Roman" w:hAnsi="Consolas" w:cs="Times New Roman"/>
+          <w:color w:val="569CD6"/>
+          <w:sz w:val="21"/>
+          <w:szCs w:val="21"/>
+        </w:rPr>
+        <w:t>${</w:t>
+      </w:r>
+      <w:r>
+        <w:rPr>
+          <w:rFonts w:ascii="Consolas" w:eastAsia="Times New Roman" w:hAnsi="Consolas" w:cs="Times New Roman"/>
+          <w:color w:val="9CDCFE"/>
+          <w:sz w:val="21"/>
+          <w:szCs w:val="21"/>
+        </w:rPr>
+        <w:t>MEAT_API</w:t>
+      </w:r>
+      <w:r>
+        <w:rPr>
+          <w:rFonts w:ascii="Consolas" w:eastAsia="Times New Roman" w:hAnsi="Consolas" w:cs="Times New Roman"/>
+          <w:color w:val="569CD6"/>
+          <w:sz w:val="21"/>
+          <w:szCs w:val="21"/>
+        </w:rPr>
+        <w:t>}</w:t>
+      </w:r>
+      <w:r>
+        <w:rPr>
+          <w:rFonts w:ascii="Consolas" w:eastAsia="Times New Roman" w:hAnsi="Consolas" w:cs="Times New Roman"/>
+          <w:color w:val="CE9178"/>
+          <w:sz w:val="21"/>
+          <w:szCs w:val="21"/>
+        </w:rPr>
+        <w:t>/restaurants/</w:t>
+      </w:r>
+      <w:r>
+        <w:rPr>
+          <w:rFonts w:ascii="Consolas" w:eastAsia="Times New Roman" w:hAnsi="Consolas" w:cs="Times New Roman"/>
+          <w:color w:val="569CD6"/>
+          <w:sz w:val="21"/>
+          <w:szCs w:val="21"/>
+        </w:rPr>
+        <w:t>${</w:t>
+      </w:r>
+      <w:r>
+        <w:rPr>
+          <w:rFonts w:ascii="Consolas" w:eastAsia="Times New Roman" w:hAnsi="Consolas" w:cs="Times New Roman"/>
+          <w:color w:val="9CDCFE"/>
+          <w:sz w:val="21"/>
+          <w:szCs w:val="21"/>
+        </w:rPr>
+        <w:t>id</w:t>
+      </w:r>
+      <w:r>
+        <w:rPr>
+          <w:rFonts w:ascii="Consolas" w:eastAsia="Times New Roman" w:hAnsi="Consolas" w:cs="Times New Roman"/>
+          <w:color w:val="569CD6"/>
+          <w:sz w:val="21"/>
+          <w:szCs w:val="21"/>
+        </w:rPr>
+        <w:t>}</w:t>
+      </w:r>
+    </w:p>
+    <w:p>
+      <w:pPr>
+        <w:spacing w:line="240" w:lineRule="auto"/>
+      </w:pPr>
+    </w:p>
+    <w:p>
+      <w:pPr>
+        <w:spacing w:line="240" w:lineRule="auto"/>
+      </w:pPr>
+      <w:r>
+        <w:t>Por que isso pode ser feito? Pq o backend mocado funciona de forma igual a uma api rest, como ela deve se comportar.</w:t>
+      </w:r>
+    </w:p>
+    <w:p>
+      <w:pPr>
+        <w:spacing w:line="240" w:lineRule="auto"/>
+      </w:pPr>
+      <w:r>
+        <w:t>Se eu tenho um recurso chamado restaurants, deve ser retornado todos os restaurants. A partir do momento em que é passado um /id (barra ai di), onde esse id vária, deve ser retornado um elemento em especifico que corresponde a esse id.</w:t>
+      </w:r>
+    </w:p>
+    <w:p>
+      <w:pPr>
+        <w:spacing w:line="240" w:lineRule="auto"/>
+      </w:pPr>
+    </w:p>
+    <w:p>
+      <w:pPr>
+        <w:spacing w:line="240" w:lineRule="auto"/>
+      </w:pPr>
+      <w:r>
+        <w:t>Como ficará nosso método feito?</w:t>
+      </w:r>
+    </w:p>
+    <w:p>
+      <w:pPr>
+        <w:shd w:val="clear" w:color="auto" w:fill="1E1E1E"/>
+        <w:spacing w:line="285" w:lineRule="atLeast"/>
+        <w:rPr>
+          <w:rFonts w:ascii="Consolas" w:eastAsia="Times New Roman" w:hAnsi="Consolas" w:cs="Times New Roman"/>
+          <w:color w:val="D4D4D4"/>
+          <w:sz w:val="21"/>
+          <w:szCs w:val="21"/>
+        </w:rPr>
+      </w:pPr>
+      <w:r>
+        <w:rPr>
+          <w:rFonts w:ascii="Consolas" w:eastAsia="Times New Roman" w:hAnsi="Consolas" w:cs="Times New Roman"/>
+          <w:color w:val="D4D4D4"/>
+          <w:sz w:val="21"/>
+          <w:szCs w:val="21"/>
+        </w:rPr>
+        <w:t xml:space="preserve">  </w:t>
+      </w:r>
+      <w:r>
+        <w:rPr>
+          <w:rFonts w:ascii="Consolas" w:eastAsia="Times New Roman" w:hAnsi="Consolas" w:cs="Times New Roman"/>
+          <w:color w:val="DCDCAA"/>
+          <w:sz w:val="21"/>
+          <w:szCs w:val="21"/>
+        </w:rPr>
+        <w:t>restaurantById</w:t>
+      </w:r>
+      <w:r>
+        <w:rPr>
+          <w:rFonts w:ascii="Consolas" w:eastAsia="Times New Roman" w:hAnsi="Consolas" w:cs="Times New Roman"/>
+          <w:color w:val="D4D4D4"/>
+          <w:sz w:val="21"/>
+          <w:szCs w:val="21"/>
+        </w:rPr>
+        <w:t>(</w:t>
+      </w:r>
+      <w:r>
+        <w:rPr>
+          <w:rFonts w:ascii="Consolas" w:eastAsia="Times New Roman" w:hAnsi="Consolas" w:cs="Times New Roman"/>
+          <w:color w:val="9CDCFE"/>
+          <w:sz w:val="21"/>
+          <w:szCs w:val="21"/>
+        </w:rPr>
+        <w:t>id</w:t>
+      </w:r>
+      <w:r>
+        <w:rPr>
+          <w:rFonts w:ascii="Consolas" w:eastAsia="Times New Roman" w:hAnsi="Consolas" w:cs="Times New Roman"/>
+          <w:color w:val="D4D4D4"/>
+          <w:sz w:val="21"/>
+          <w:szCs w:val="21"/>
+        </w:rPr>
+        <w:t xml:space="preserve">: </w:t>
+      </w:r>
+      <w:r>
+        <w:rPr>
+          <w:rFonts w:ascii="Consolas" w:eastAsia="Times New Roman" w:hAnsi="Consolas" w:cs="Times New Roman"/>
+          <w:color w:val="4EC9B0"/>
+          <w:sz w:val="21"/>
+          <w:szCs w:val="21"/>
+        </w:rPr>
+        <w:t>string</w:t>
+      </w:r>
+      <w:r>
+        <w:rPr>
+          <w:rFonts w:ascii="Consolas" w:eastAsia="Times New Roman" w:hAnsi="Consolas" w:cs="Times New Roman"/>
+          <w:color w:val="D4D4D4"/>
+          <w:sz w:val="21"/>
+          <w:szCs w:val="21"/>
+        </w:rPr>
+        <w:t xml:space="preserve">): </w:t>
+      </w:r>
+      <w:r>
+        <w:rPr>
+          <w:rFonts w:ascii="Consolas" w:eastAsia="Times New Roman" w:hAnsi="Consolas" w:cs="Times New Roman"/>
+          <w:color w:val="4EC9B0"/>
+          <w:sz w:val="21"/>
+          <w:szCs w:val="21"/>
+        </w:rPr>
+        <w:t>Observable</w:t>
+      </w:r>
+      <w:r>
+        <w:rPr>
+          <w:rFonts w:ascii="Consolas" w:eastAsia="Times New Roman" w:hAnsi="Consolas" w:cs="Times New Roman"/>
+          <w:color w:val="D4D4D4"/>
+          <w:sz w:val="21"/>
+          <w:szCs w:val="21"/>
+        </w:rPr>
+        <w:t>&lt;</w:t>
+      </w:r>
+      <w:r>
+        <w:rPr>
+          <w:rFonts w:ascii="Consolas" w:eastAsia="Times New Roman" w:hAnsi="Consolas" w:cs="Times New Roman"/>
+          <w:color w:val="4EC9B0"/>
+          <w:sz w:val="21"/>
+          <w:szCs w:val="21"/>
+        </w:rPr>
+        <w:t>Restaurant</w:t>
+      </w:r>
+      <w:r>
+        <w:rPr>
+          <w:rFonts w:ascii="Consolas" w:eastAsia="Times New Roman" w:hAnsi="Consolas" w:cs="Times New Roman"/>
+          <w:color w:val="D4D4D4"/>
+          <w:sz w:val="21"/>
+          <w:szCs w:val="21"/>
+        </w:rPr>
+        <w:t>&gt;{</w:t>
+      </w:r>
+    </w:p>
+    <w:p>
+      <w:pPr>
+        <w:shd w:val="clear" w:color="auto" w:fill="1E1E1E"/>
+        <w:spacing w:line="285" w:lineRule="atLeast"/>
+        <w:rPr>
+          <w:rFonts w:ascii="Consolas" w:eastAsia="Times New Roman" w:hAnsi="Consolas" w:cs="Times New Roman"/>
+          <w:color w:val="D4D4D4"/>
+          <w:sz w:val="21"/>
+          <w:szCs w:val="21"/>
+        </w:rPr>
+      </w:pPr>
+      <w:r>
+        <w:rPr>
+          <w:rFonts w:ascii="Consolas" w:eastAsia="Times New Roman" w:hAnsi="Consolas" w:cs="Times New Roman"/>
+          <w:color w:val="D4D4D4"/>
+          <w:sz w:val="21"/>
+          <w:szCs w:val="21"/>
+        </w:rPr>
+        <w:t xml:space="preserve">    </w:t>
+      </w:r>
+      <w:r>
+        <w:rPr>
+          <w:rFonts w:ascii="Consolas" w:eastAsia="Times New Roman" w:hAnsi="Consolas" w:cs="Times New Roman"/>
+          <w:color w:val="C586C0"/>
+          <w:sz w:val="21"/>
+          <w:szCs w:val="21"/>
+        </w:rPr>
+        <w:t>return</w:t>
+      </w:r>
+      <w:r>
+        <w:rPr>
+          <w:rFonts w:ascii="Consolas" w:eastAsia="Times New Roman" w:hAnsi="Consolas" w:cs="Times New Roman"/>
+          <w:color w:val="D4D4D4"/>
+          <w:sz w:val="21"/>
+          <w:szCs w:val="21"/>
+        </w:rPr>
+        <w:t xml:space="preserve"> </w:t>
+      </w:r>
+      <w:r>
+        <w:rPr>
+          <w:rFonts w:ascii="Consolas" w:eastAsia="Times New Roman" w:hAnsi="Consolas" w:cs="Times New Roman"/>
+          <w:color w:val="569CD6"/>
+          <w:sz w:val="21"/>
+          <w:szCs w:val="21"/>
+        </w:rPr>
+        <w:t>this</w:t>
+      </w:r>
+      <w:r>
+        <w:rPr>
+          <w:rFonts w:ascii="Consolas" w:eastAsia="Times New Roman" w:hAnsi="Consolas" w:cs="Times New Roman"/>
+          <w:color w:val="D4D4D4"/>
+          <w:sz w:val="21"/>
+          <w:szCs w:val="21"/>
+        </w:rPr>
+        <w:t>.</w:t>
+      </w:r>
+      <w:r>
+        <w:rPr>
+          <w:rFonts w:ascii="Consolas" w:eastAsia="Times New Roman" w:hAnsi="Consolas" w:cs="Times New Roman"/>
+          <w:color w:val="9CDCFE"/>
+          <w:sz w:val="21"/>
+          <w:szCs w:val="21"/>
+        </w:rPr>
+        <w:t>http</w:t>
+      </w:r>
+      <w:r>
+        <w:rPr>
+          <w:rFonts w:ascii="Consolas" w:eastAsia="Times New Roman" w:hAnsi="Consolas" w:cs="Times New Roman"/>
+          <w:color w:val="D4D4D4"/>
+          <w:sz w:val="21"/>
+          <w:szCs w:val="21"/>
+        </w:rPr>
+        <w:t>.</w:t>
+      </w:r>
+      <w:r>
+        <w:rPr>
+          <w:rFonts w:ascii="Consolas" w:eastAsia="Times New Roman" w:hAnsi="Consolas" w:cs="Times New Roman"/>
+          <w:color w:val="DCDCAA"/>
+          <w:sz w:val="21"/>
+          <w:szCs w:val="21"/>
+        </w:rPr>
+        <w:t>get</w:t>
+      </w:r>
+      <w:r>
+        <w:rPr>
+          <w:rFonts w:ascii="Consolas" w:eastAsia="Times New Roman" w:hAnsi="Consolas" w:cs="Times New Roman"/>
+          <w:color w:val="D4D4D4"/>
+          <w:sz w:val="21"/>
+          <w:szCs w:val="21"/>
+        </w:rPr>
+        <w:t>(</w:t>
+      </w:r>
+      <w:r>
+        <w:rPr>
+          <w:rFonts w:ascii="Consolas" w:eastAsia="Times New Roman" w:hAnsi="Consolas" w:cs="Times New Roman"/>
+          <w:color w:val="CE9178"/>
+          <w:sz w:val="21"/>
+          <w:szCs w:val="21"/>
+        </w:rPr>
+        <w:t>`</w:t>
+      </w:r>
+      <w:r>
+        <w:rPr>
+          <w:rFonts w:ascii="Consolas" w:eastAsia="Times New Roman" w:hAnsi="Consolas" w:cs="Times New Roman"/>
+          <w:color w:val="569CD6"/>
+          <w:sz w:val="21"/>
+          <w:szCs w:val="21"/>
+        </w:rPr>
+        <w:t>${</w:t>
+      </w:r>
+      <w:r>
+        <w:rPr>
+          <w:rFonts w:ascii="Consolas" w:eastAsia="Times New Roman" w:hAnsi="Consolas" w:cs="Times New Roman"/>
+          <w:color w:val="9CDCFE"/>
+          <w:sz w:val="21"/>
+          <w:szCs w:val="21"/>
+        </w:rPr>
+        <w:t>MEAT_API</w:t>
+      </w:r>
+      <w:r>
+        <w:rPr>
+          <w:rFonts w:ascii="Consolas" w:eastAsia="Times New Roman" w:hAnsi="Consolas" w:cs="Times New Roman"/>
+          <w:color w:val="569CD6"/>
+          <w:sz w:val="21"/>
+          <w:szCs w:val="21"/>
+        </w:rPr>
+        <w:t>}</w:t>
+      </w:r>
+      <w:r>
+        <w:rPr>
+          <w:rFonts w:ascii="Consolas" w:eastAsia="Times New Roman" w:hAnsi="Consolas" w:cs="Times New Roman"/>
+          <w:color w:val="CE9178"/>
+          <w:sz w:val="21"/>
+          <w:szCs w:val="21"/>
+        </w:rPr>
+        <w:t>/restaurants/</w:t>
+      </w:r>
+      <w:r>
+        <w:rPr>
+          <w:rFonts w:ascii="Consolas" w:eastAsia="Times New Roman" w:hAnsi="Consolas" w:cs="Times New Roman"/>
+          <w:color w:val="569CD6"/>
+          <w:sz w:val="21"/>
+          <w:szCs w:val="21"/>
+        </w:rPr>
+        <w:t>${</w:t>
+      </w:r>
+      <w:r>
+        <w:rPr>
+          <w:rFonts w:ascii="Consolas" w:eastAsia="Times New Roman" w:hAnsi="Consolas" w:cs="Times New Roman"/>
+          <w:color w:val="9CDCFE"/>
+          <w:sz w:val="21"/>
+          <w:szCs w:val="21"/>
+        </w:rPr>
+        <w:t>id</w:t>
+      </w:r>
+      <w:r>
+        <w:rPr>
+          <w:rFonts w:ascii="Consolas" w:eastAsia="Times New Roman" w:hAnsi="Consolas" w:cs="Times New Roman"/>
+          <w:color w:val="569CD6"/>
+          <w:sz w:val="21"/>
+          <w:szCs w:val="21"/>
+        </w:rPr>
+        <w:t>}</w:t>
+      </w:r>
+      <w:r>
+        <w:rPr>
+          <w:rFonts w:ascii="Consolas" w:eastAsia="Times New Roman" w:hAnsi="Consolas" w:cs="Times New Roman"/>
+          <w:color w:val="CE9178"/>
+          <w:sz w:val="21"/>
+          <w:szCs w:val="21"/>
+        </w:rPr>
+        <w:t>`</w:t>
+      </w:r>
+      <w:r>
+        <w:rPr>
+          <w:rFonts w:ascii="Consolas" w:eastAsia="Times New Roman" w:hAnsi="Consolas" w:cs="Times New Roman"/>
+          <w:color w:val="D4D4D4"/>
+          <w:sz w:val="21"/>
+          <w:szCs w:val="21"/>
+        </w:rPr>
+        <w:t>)</w:t>
+      </w:r>
+    </w:p>
+    <w:p>
+      <w:pPr>
+        <w:shd w:val="clear" w:color="auto" w:fill="1E1E1E"/>
+        <w:spacing w:line="285" w:lineRule="atLeast"/>
+        <w:rPr>
+          <w:rFonts w:ascii="Consolas" w:eastAsia="Times New Roman" w:hAnsi="Consolas" w:cs="Times New Roman"/>
+          <w:color w:val="D4D4D4"/>
+          <w:sz w:val="21"/>
+          <w:szCs w:val="21"/>
+        </w:rPr>
+      </w:pPr>
+      <w:r>
+        <w:rPr>
+          <w:rFonts w:ascii="Consolas" w:eastAsia="Times New Roman" w:hAnsi="Consolas" w:cs="Times New Roman"/>
+          <w:color w:val="D4D4D4"/>
+          <w:sz w:val="21"/>
+          <w:szCs w:val="21"/>
+        </w:rPr>
+        <w:t xml:space="preserve">      .</w:t>
+      </w:r>
+      <w:r>
+        <w:rPr>
+          <w:rFonts w:ascii="Consolas" w:eastAsia="Times New Roman" w:hAnsi="Consolas" w:cs="Times New Roman"/>
+          <w:color w:val="DCDCAA"/>
+          <w:sz w:val="21"/>
+          <w:szCs w:val="21"/>
+        </w:rPr>
+        <w:t>map</w:t>
+      </w:r>
+      <w:r>
+        <w:rPr>
+          <w:rFonts w:ascii="Consolas" w:eastAsia="Times New Roman" w:hAnsi="Consolas" w:cs="Times New Roman"/>
+          <w:color w:val="D4D4D4"/>
+          <w:sz w:val="21"/>
+          <w:szCs w:val="21"/>
+        </w:rPr>
+        <w:t>(</w:t>
+      </w:r>
+      <w:r>
+        <w:rPr>
+          <w:rFonts w:ascii="Consolas" w:eastAsia="Times New Roman" w:hAnsi="Consolas" w:cs="Times New Roman"/>
+          <w:color w:val="9CDCFE"/>
+          <w:sz w:val="21"/>
+          <w:szCs w:val="21"/>
+        </w:rPr>
+        <w:t>response</w:t>
+      </w:r>
+      <w:r>
+        <w:rPr>
+          <w:rFonts w:ascii="Consolas" w:eastAsia="Times New Roman" w:hAnsi="Consolas" w:cs="Times New Roman"/>
+          <w:color w:val="D4D4D4"/>
+          <w:sz w:val="21"/>
+          <w:szCs w:val="21"/>
+        </w:rPr>
+        <w:t xml:space="preserve"> </w:t>
+      </w:r>
+      <w:r>
+        <w:rPr>
+          <w:rFonts w:ascii="Consolas" w:eastAsia="Times New Roman" w:hAnsi="Consolas" w:cs="Times New Roman"/>
+          <w:color w:val="569CD6"/>
+          <w:sz w:val="21"/>
+          <w:szCs w:val="21"/>
+        </w:rPr>
+        <w:t>=&gt;</w:t>
+      </w:r>
+      <w:r>
+        <w:rPr>
+          <w:rFonts w:ascii="Consolas" w:eastAsia="Times New Roman" w:hAnsi="Consolas" w:cs="Times New Roman"/>
+          <w:color w:val="D4D4D4"/>
+          <w:sz w:val="21"/>
+          <w:szCs w:val="21"/>
+        </w:rPr>
+        <w:t xml:space="preserve"> </w:t>
+      </w:r>
+      <w:r>
+        <w:rPr>
+          <w:rFonts w:ascii="Consolas" w:eastAsia="Times New Roman" w:hAnsi="Consolas" w:cs="Times New Roman"/>
+          <w:color w:val="9CDCFE"/>
+          <w:sz w:val="21"/>
+          <w:szCs w:val="21"/>
+        </w:rPr>
+        <w:t>response</w:t>
+      </w:r>
+      <w:r>
+        <w:rPr>
+          <w:rFonts w:ascii="Consolas" w:eastAsia="Times New Roman" w:hAnsi="Consolas" w:cs="Times New Roman"/>
+          <w:color w:val="D4D4D4"/>
+          <w:sz w:val="21"/>
+          <w:szCs w:val="21"/>
+        </w:rPr>
+        <w:t>.</w:t>
+      </w:r>
+      <w:r>
+        <w:rPr>
+          <w:rFonts w:ascii="Consolas" w:eastAsia="Times New Roman" w:hAnsi="Consolas" w:cs="Times New Roman"/>
+          <w:color w:val="DCDCAA"/>
+          <w:sz w:val="21"/>
+          <w:szCs w:val="21"/>
+        </w:rPr>
+        <w:t>json</w:t>
+      </w:r>
+      <w:r>
+        <w:rPr>
+          <w:rFonts w:ascii="Consolas" w:eastAsia="Times New Roman" w:hAnsi="Consolas" w:cs="Times New Roman"/>
+          <w:color w:val="D4D4D4"/>
+          <w:sz w:val="21"/>
+          <w:szCs w:val="21"/>
+        </w:rPr>
+        <w:t>())</w:t>
+      </w:r>
+    </w:p>
+    <w:p>
+      <w:pPr>
+        <w:shd w:val="clear" w:color="auto" w:fill="1E1E1E"/>
+        <w:spacing w:line="285" w:lineRule="atLeast"/>
+        <w:rPr>
+          <w:rFonts w:ascii="Consolas" w:eastAsia="Times New Roman" w:hAnsi="Consolas" w:cs="Times New Roman"/>
+          <w:color w:val="D4D4D4"/>
+          <w:sz w:val="21"/>
+          <w:szCs w:val="21"/>
+        </w:rPr>
+      </w:pPr>
+      <w:r>
+        <w:rPr>
+          <w:rFonts w:ascii="Consolas" w:eastAsia="Times New Roman" w:hAnsi="Consolas" w:cs="Times New Roman"/>
+          <w:color w:val="D4D4D4"/>
+          <w:sz w:val="21"/>
+          <w:szCs w:val="21"/>
+        </w:rPr>
+        <w:t xml:space="preserve">      .</w:t>
+      </w:r>
+      <w:r>
+        <w:rPr>
+          <w:rFonts w:ascii="Consolas" w:eastAsia="Times New Roman" w:hAnsi="Consolas" w:cs="Times New Roman"/>
+          <w:color w:val="DCDCAA"/>
+          <w:sz w:val="21"/>
+          <w:szCs w:val="21"/>
+        </w:rPr>
+        <w:t>catch</w:t>
+      </w:r>
+      <w:r>
+        <w:rPr>
+          <w:rFonts w:ascii="Consolas" w:eastAsia="Times New Roman" w:hAnsi="Consolas" w:cs="Times New Roman"/>
+          <w:color w:val="D4D4D4"/>
+          <w:sz w:val="21"/>
+          <w:szCs w:val="21"/>
+        </w:rPr>
+        <w:t>(</w:t>
+      </w:r>
+      <w:r>
+        <w:rPr>
+          <w:rFonts w:ascii="Consolas" w:eastAsia="Times New Roman" w:hAnsi="Consolas" w:cs="Times New Roman"/>
+          <w:color w:val="9CDCFE"/>
+          <w:sz w:val="21"/>
+          <w:szCs w:val="21"/>
+        </w:rPr>
+        <w:t>ErrorHandler</w:t>
+      </w:r>
+      <w:r>
+        <w:rPr>
+          <w:rFonts w:ascii="Consolas" w:eastAsia="Times New Roman" w:hAnsi="Consolas" w:cs="Times New Roman"/>
+          <w:color w:val="D4D4D4"/>
+          <w:sz w:val="21"/>
+          <w:szCs w:val="21"/>
+        </w:rPr>
+        <w:t>.</w:t>
+      </w:r>
+      <w:r>
+        <w:rPr>
+          <w:rFonts w:ascii="Consolas" w:eastAsia="Times New Roman" w:hAnsi="Consolas" w:cs="Times New Roman"/>
+          <w:color w:val="9CDCFE"/>
+          <w:sz w:val="21"/>
+          <w:szCs w:val="21"/>
+        </w:rPr>
+        <w:t>handleError</w:t>
+      </w:r>
+      <w:r>
+        <w:rPr>
+          <w:rFonts w:ascii="Consolas" w:eastAsia="Times New Roman" w:hAnsi="Consolas" w:cs="Times New Roman"/>
+          <w:color w:val="D4D4D4"/>
+          <w:sz w:val="21"/>
+          <w:szCs w:val="21"/>
+        </w:rPr>
+        <w:t>);</w:t>
+      </w:r>
+    </w:p>
+    <w:p>
+      <w:pPr>
+        <w:shd w:val="clear" w:color="auto" w:fill="1E1E1E"/>
+        <w:spacing w:line="285" w:lineRule="atLeast"/>
+        <w:rPr>
+          <w:rFonts w:ascii="Consolas" w:eastAsia="Times New Roman" w:hAnsi="Consolas" w:cs="Times New Roman"/>
+          <w:color w:val="D4D4D4"/>
+          <w:sz w:val="21"/>
+          <w:szCs w:val="21"/>
+        </w:rPr>
+      </w:pPr>
+      <w:r>
+        <w:rPr>
+          <w:rFonts w:ascii="Consolas" w:eastAsia="Times New Roman" w:hAnsi="Consolas" w:cs="Times New Roman"/>
+          <w:color w:val="D4D4D4"/>
+          <w:sz w:val="21"/>
+          <w:szCs w:val="21"/>
+        </w:rPr>
+        <w:t xml:space="preserve">  }</w:t>
+      </w:r>
+    </w:p>
+    <w:p>
+      <w:pPr>
+        <w:spacing w:line="240" w:lineRule="auto"/>
+      </w:pPr>
+    </w:p>
+    <w:p>
+      <w:pPr>
+        <w:spacing w:line="240" w:lineRule="auto"/>
+      </w:pPr>
+      <w:r>
+        <w:t>Só de bater o olho no método já dá para saber do que se trata, não vou ficar explicando de novo.</w:t>
+      </w:r>
+    </w:p>
+    <w:p>
+      <w:pPr>
+        <w:spacing w:line="240" w:lineRule="auto"/>
+      </w:pPr>
+    </w:p>
+    <w:p>
+      <w:pPr>
+        <w:spacing w:line="240" w:lineRule="auto"/>
+      </w:pPr>
+      <w:r>
+        <w:t>Então, agora vamos consumir esse serviço criado no componente de detalhes do restaurant.</w:t>
+      </w:r>
+    </w:p>
+    <w:p>
+      <w:pPr>
+        <w:spacing w:line="240" w:lineRule="auto"/>
+      </w:pPr>
+    </w:p>
+    <w:p>
+      <w:pPr>
+        <w:spacing w:line="240" w:lineRule="auto"/>
+      </w:pPr>
+      <w:r>
+        <w:t>Como faremos isso? Primeiro injetamos esse serviço no componente de detalhes do restaurante (nada novo). Obs.: Como esse serviço não é novo, não precisamos declarar ele no modulo principal da aplicação (aquela parte de providers tão conhecida).</w:t>
+      </w:r>
+    </w:p>
+    <w:p>
+      <w:pPr>
+        <w:spacing w:line="240" w:lineRule="auto"/>
+      </w:pPr>
+    </w:p>
+    <w:p>
+      <w:pPr>
+        <w:spacing w:line="240" w:lineRule="auto"/>
+      </w:pPr>
+      <w:r>
+        <w:t>Então vamos injetar via parâmetro do construtor nosso serviço no componente restaurantDetails.</w:t>
+      </w:r>
+    </w:p>
+    <w:p>
+      <w:pPr>
+        <w:spacing w:line="240" w:lineRule="auto"/>
+      </w:pPr>
+      <w:r>
+        <w:lastRenderedPageBreak/>
+        <w:t xml:space="preserve">Após isso, iremos utilizar </w:t>
+      </w:r>
+      <w:r>
+        <w:t>esse serviço no método ngOnInit, que é o método ideal para esse tipo de situação. Nele iremos fazer a consulta baseado na situação.</w:t>
+      </w:r>
+    </w:p>
+    <w:p>
+      <w:pPr>
+        <w:spacing w:line="240" w:lineRule="auto"/>
+      </w:pPr>
+    </w:p>
+    <w:p>
+      <w:pPr>
+        <w:spacing w:line="240" w:lineRule="auto"/>
+      </w:pPr>
+      <w:r>
+        <w:t>Para isso, iremos adicionar uma propriedade chamada restaurant do tipo Restaurant(criamos esse tipo faz alguns dias).</w:t>
+      </w:r>
+    </w:p>
+    <w:p>
+      <w:pPr>
+        <w:spacing w:line="240" w:lineRule="auto"/>
+      </w:pPr>
+    </w:p>
+    <w:p>
+      <w:pPr>
+        <w:spacing w:line="240" w:lineRule="auto"/>
+      </w:pPr>
+      <w:r>
+        <w:t>Após isso realizaremos a consulta via subscription no método criado. O corpo ficará assim:</w:t>
+      </w:r>
+    </w:p>
+    <w:p>
+      <w:pPr>
+        <w:spacing w:line="240" w:lineRule="auto"/>
+      </w:pPr>
+    </w:p>
+    <w:p>
+      <w:pPr>
+        <w:shd w:val="clear" w:color="auto" w:fill="1E1E1E"/>
+        <w:spacing w:line="285" w:lineRule="atLeast"/>
+        <w:rPr>
+          <w:rFonts w:ascii="Consolas" w:eastAsia="Times New Roman" w:hAnsi="Consolas" w:cs="Times New Roman"/>
+          <w:color w:val="D4D4D4"/>
+          <w:sz w:val="21"/>
+          <w:szCs w:val="21"/>
+        </w:rPr>
+      </w:pPr>
+      <w:r>
+        <w:rPr>
+          <w:rFonts w:ascii="Consolas" w:eastAsia="Times New Roman" w:hAnsi="Consolas" w:cs="Times New Roman"/>
+          <w:color w:val="569CD6"/>
+          <w:sz w:val="21"/>
+          <w:szCs w:val="21"/>
+        </w:rPr>
+        <w:t>this</w:t>
+      </w:r>
+      <w:r>
+        <w:rPr>
+          <w:rFonts w:ascii="Consolas" w:eastAsia="Times New Roman" w:hAnsi="Consolas" w:cs="Times New Roman"/>
+          <w:color w:val="D4D4D4"/>
+          <w:sz w:val="21"/>
+          <w:szCs w:val="21"/>
+        </w:rPr>
+        <w:t>.</w:t>
+      </w:r>
+      <w:r>
+        <w:rPr>
+          <w:rFonts w:ascii="Consolas" w:eastAsia="Times New Roman" w:hAnsi="Consolas" w:cs="Times New Roman"/>
+          <w:color w:val="9CDCFE"/>
+          <w:sz w:val="21"/>
+          <w:szCs w:val="21"/>
+        </w:rPr>
+        <w:t>restaurantService</w:t>
+      </w:r>
+      <w:r>
+        <w:rPr>
+          <w:rFonts w:ascii="Consolas" w:eastAsia="Times New Roman" w:hAnsi="Consolas" w:cs="Times New Roman"/>
+          <w:color w:val="D4D4D4"/>
+          <w:sz w:val="21"/>
+          <w:szCs w:val="21"/>
+        </w:rPr>
+        <w:t>.</w:t>
+      </w:r>
+      <w:r>
+        <w:rPr>
+          <w:rFonts w:ascii="Consolas" w:eastAsia="Times New Roman" w:hAnsi="Consolas" w:cs="Times New Roman"/>
+          <w:color w:val="DCDCAA"/>
+          <w:sz w:val="21"/>
+          <w:szCs w:val="21"/>
+        </w:rPr>
+        <w:t>restaurantById</w:t>
+      </w:r>
+      <w:r>
+        <w:rPr>
+          <w:rFonts w:ascii="Consolas" w:eastAsia="Times New Roman" w:hAnsi="Consolas" w:cs="Times New Roman"/>
+          <w:color w:val="D4D4D4"/>
+          <w:sz w:val="21"/>
+          <w:szCs w:val="21"/>
+        </w:rPr>
+        <w:t>(</w:t>
+      </w:r>
+      <w:r>
+        <w:rPr>
+          <w:rFonts w:ascii="Consolas" w:eastAsia="Times New Roman" w:hAnsi="Consolas" w:cs="Times New Roman"/>
+          <w:color w:val="CE9178"/>
+          <w:sz w:val="21"/>
+          <w:szCs w:val="21"/>
+        </w:rPr>
+        <w:t>''</w:t>
+      </w:r>
+      <w:r>
+        <w:rPr>
+          <w:rFonts w:ascii="Consolas" w:eastAsia="Times New Roman" w:hAnsi="Consolas" w:cs="Times New Roman"/>
+          <w:color w:val="D4D4D4"/>
+          <w:sz w:val="21"/>
+          <w:szCs w:val="21"/>
+        </w:rPr>
+        <w:t>).</w:t>
+      </w:r>
+      <w:r>
+        <w:rPr>
+          <w:rFonts w:ascii="Consolas" w:eastAsia="Times New Roman" w:hAnsi="Consolas" w:cs="Times New Roman"/>
+          <w:color w:val="DCDCAA"/>
+          <w:sz w:val="21"/>
+          <w:szCs w:val="21"/>
+        </w:rPr>
+        <w:t>subscribe</w:t>
+      </w:r>
+      <w:r>
+        <w:rPr>
+          <w:rFonts w:ascii="Consolas" w:eastAsia="Times New Roman" w:hAnsi="Consolas" w:cs="Times New Roman"/>
+          <w:color w:val="D4D4D4"/>
+          <w:sz w:val="21"/>
+          <w:szCs w:val="21"/>
+        </w:rPr>
+        <w:t>(</w:t>
+      </w:r>
+      <w:r>
+        <w:rPr>
+          <w:rFonts w:ascii="Consolas" w:eastAsia="Times New Roman" w:hAnsi="Consolas" w:cs="Times New Roman"/>
+          <w:color w:val="9CDCFE"/>
+          <w:sz w:val="21"/>
+          <w:szCs w:val="21"/>
+        </w:rPr>
+        <w:t>restaurant</w:t>
+      </w:r>
+      <w:r>
+        <w:rPr>
+          <w:rFonts w:ascii="Consolas" w:eastAsia="Times New Roman" w:hAnsi="Consolas" w:cs="Times New Roman"/>
+          <w:color w:val="D4D4D4"/>
+          <w:sz w:val="21"/>
+          <w:szCs w:val="21"/>
+        </w:rPr>
+        <w:t xml:space="preserve"> </w:t>
+      </w:r>
+      <w:r>
+        <w:rPr>
+          <w:rFonts w:ascii="Consolas" w:eastAsia="Times New Roman" w:hAnsi="Consolas" w:cs="Times New Roman"/>
+          <w:color w:val="569CD6"/>
+          <w:sz w:val="21"/>
+          <w:szCs w:val="21"/>
+        </w:rPr>
+        <w:t>=&gt;</w:t>
+      </w:r>
+      <w:r>
+        <w:rPr>
+          <w:rFonts w:ascii="Consolas" w:eastAsia="Times New Roman" w:hAnsi="Consolas" w:cs="Times New Roman"/>
+          <w:color w:val="D4D4D4"/>
+          <w:sz w:val="21"/>
+          <w:szCs w:val="21"/>
+        </w:rPr>
+        <w:t xml:space="preserve"> </w:t>
+      </w:r>
+      <w:r>
+        <w:rPr>
+          <w:rFonts w:ascii="Consolas" w:eastAsia="Times New Roman" w:hAnsi="Consolas" w:cs="Times New Roman"/>
+          <w:color w:val="569CD6"/>
+          <w:sz w:val="21"/>
+          <w:szCs w:val="21"/>
+        </w:rPr>
+        <w:t>this</w:t>
+      </w:r>
+      <w:r>
+        <w:rPr>
+          <w:rFonts w:ascii="Consolas" w:eastAsia="Times New Roman" w:hAnsi="Consolas" w:cs="Times New Roman"/>
+          <w:color w:val="D4D4D4"/>
+          <w:sz w:val="21"/>
+          <w:szCs w:val="21"/>
+        </w:rPr>
+        <w:t>.</w:t>
+      </w:r>
+      <w:r>
+        <w:rPr>
+          <w:rFonts w:ascii="Consolas" w:eastAsia="Times New Roman" w:hAnsi="Consolas" w:cs="Times New Roman"/>
+          <w:color w:val="9CDCFE"/>
+          <w:sz w:val="21"/>
+          <w:szCs w:val="21"/>
+        </w:rPr>
+        <w:t>restaurant</w:t>
+      </w:r>
+      <w:r>
+        <w:rPr>
+          <w:rFonts w:ascii="Consolas" w:eastAsia="Times New Roman" w:hAnsi="Consolas" w:cs="Times New Roman"/>
+          <w:color w:val="D4D4D4"/>
+          <w:sz w:val="21"/>
+          <w:szCs w:val="21"/>
+        </w:rPr>
+        <w:t xml:space="preserve"> = </w:t>
+      </w:r>
+      <w:r>
+        <w:rPr>
+          <w:rFonts w:ascii="Consolas" w:eastAsia="Times New Roman" w:hAnsi="Consolas" w:cs="Times New Roman"/>
+          <w:color w:val="9CDCFE"/>
+          <w:sz w:val="21"/>
+          <w:szCs w:val="21"/>
+        </w:rPr>
+        <w:t>restaurant</w:t>
+      </w:r>
+      <w:r>
+        <w:rPr>
+          <w:rFonts w:ascii="Consolas" w:eastAsia="Times New Roman" w:hAnsi="Consolas" w:cs="Times New Roman"/>
+          <w:color w:val="D4D4D4"/>
+          <w:sz w:val="21"/>
+          <w:szCs w:val="21"/>
+        </w:rPr>
+        <w:t>);</w:t>
+      </w:r>
+    </w:p>
+    <w:p>
+      <w:pPr>
+        <w:spacing w:line="240" w:lineRule="auto"/>
+      </w:pPr>
+    </w:p>
+    <w:p>
+      <w:pPr>
+        <w:spacing w:line="240" w:lineRule="auto"/>
+      </w:pPr>
+      <w:r>
+        <w:t>Mas como iremos passar o id para esse método? Temos que capturar isso da url e mandar como parâmetro.</w:t>
+      </w:r>
+    </w:p>
+    <w:p>
+      <w:pPr>
+        <w:spacing w:line="240" w:lineRule="auto"/>
+      </w:pPr>
+      <w:r>
+        <w:t>Aí é que lembramos da nossa aulinha passada, onde falou sobre algo onde escutamos as mudanças da url, algo com snapshot ou subscribe.</w:t>
+      </w:r>
+    </w:p>
+    <w:p>
+      <w:pPr>
+        <w:spacing w:line="240" w:lineRule="auto"/>
+      </w:pPr>
+      <w:r>
+        <w:t>Para isso, utilizaremos um objeto do angular chamado ActivatedRoute, que prevê informações sobre as rotas como url acionado e parâmetros passados para essa url. Vamos precisar desses parâmetros para saber sobre id que vamos passar para esse método.</w:t>
+      </w:r>
+    </w:p>
+    <w:p>
+      <w:pPr>
+        <w:spacing w:line="240" w:lineRule="auto"/>
+      </w:pPr>
+      <w:r>
+        <w:t>Então vamos injetar esse objeto também.</w:t>
+      </w:r>
+    </w:p>
+    <w:p>
+      <w:pPr>
+        <w:spacing w:line="240" w:lineRule="auto"/>
+      </w:pPr>
+    </w:p>
+    <w:p>
+      <w:pPr>
+        <w:spacing w:line="240" w:lineRule="auto"/>
+      </w:pPr>
+      <w:r>
+        <w:t>Podemos acessar por snapshot ou subscribe, dessa vez cabe utilizar pelo snapshot, não estamos ligando se o componente vai ser destruído e depois construído novamente.</w:t>
+      </w:r>
+    </w:p>
+    <w:p>
+      <w:pPr>
+        <w:spacing w:line="240" w:lineRule="auto"/>
+      </w:pPr>
+    </w:p>
+    <w:p>
+      <w:pPr>
+        <w:spacing w:line="240" w:lineRule="auto"/>
+      </w:pPr>
+      <w:r>
+        <w:t>Como isso será feito?</w:t>
+      </w:r>
+    </w:p>
+    <w:p>
+      <w:pPr>
+        <w:spacing w:line="240" w:lineRule="auto"/>
+      </w:pPr>
+    </w:p>
+    <w:p>
+      <w:pPr>
+        <w:shd w:val="clear" w:color="auto" w:fill="1E1E1E"/>
+        <w:spacing w:line="285" w:lineRule="atLeast"/>
+        <w:rPr>
+          <w:rFonts w:ascii="Consolas" w:eastAsia="Times New Roman" w:hAnsi="Consolas" w:cs="Times New Roman"/>
+          <w:color w:val="D4D4D4"/>
+          <w:sz w:val="21"/>
+          <w:szCs w:val="21"/>
+        </w:rPr>
+      </w:pPr>
+      <w:r>
+        <w:rPr>
+          <w:rFonts w:ascii="Consolas" w:eastAsia="Times New Roman" w:hAnsi="Consolas" w:cs="Times New Roman"/>
+          <w:color w:val="569CD6"/>
+          <w:sz w:val="21"/>
+          <w:szCs w:val="21"/>
+        </w:rPr>
+        <w:t>let</w:t>
+      </w:r>
+      <w:r>
+        <w:rPr>
+          <w:rFonts w:ascii="Consolas" w:eastAsia="Times New Roman" w:hAnsi="Consolas" w:cs="Times New Roman"/>
+          <w:color w:val="D4D4D4"/>
+          <w:sz w:val="21"/>
+          <w:szCs w:val="21"/>
+        </w:rPr>
+        <w:t xml:space="preserve"> </w:t>
+      </w:r>
+      <w:r>
+        <w:rPr>
+          <w:rFonts w:ascii="Consolas" w:eastAsia="Times New Roman" w:hAnsi="Consolas" w:cs="Times New Roman"/>
+          <w:color w:val="9CDCFE"/>
+          <w:sz w:val="21"/>
+          <w:szCs w:val="21"/>
+        </w:rPr>
+        <w:t>id</w:t>
+      </w:r>
+      <w:r>
+        <w:rPr>
+          <w:rFonts w:ascii="Consolas" w:eastAsia="Times New Roman" w:hAnsi="Consolas" w:cs="Times New Roman"/>
+          <w:color w:val="D4D4D4"/>
+          <w:sz w:val="21"/>
+          <w:szCs w:val="21"/>
+        </w:rPr>
+        <w:t xml:space="preserve"> = </w:t>
+      </w:r>
+      <w:r>
+        <w:rPr>
+          <w:rFonts w:ascii="Consolas" w:eastAsia="Times New Roman" w:hAnsi="Consolas" w:cs="Times New Roman"/>
+          <w:color w:val="569CD6"/>
+          <w:sz w:val="21"/>
+          <w:szCs w:val="21"/>
+        </w:rPr>
+        <w:t>this</w:t>
+      </w:r>
+      <w:r>
+        <w:rPr>
+          <w:rFonts w:ascii="Consolas" w:eastAsia="Times New Roman" w:hAnsi="Consolas" w:cs="Times New Roman"/>
+          <w:color w:val="D4D4D4"/>
+          <w:sz w:val="21"/>
+          <w:szCs w:val="21"/>
+        </w:rPr>
+        <w:t>.</w:t>
+      </w:r>
+      <w:r>
+        <w:rPr>
+          <w:rFonts w:ascii="Consolas" w:eastAsia="Times New Roman" w:hAnsi="Consolas" w:cs="Times New Roman"/>
+          <w:color w:val="9CDCFE"/>
+          <w:sz w:val="21"/>
+          <w:szCs w:val="21"/>
+        </w:rPr>
+        <w:t>route</w:t>
+      </w:r>
+      <w:r>
+        <w:rPr>
+          <w:rFonts w:ascii="Consolas" w:eastAsia="Times New Roman" w:hAnsi="Consolas" w:cs="Times New Roman"/>
+          <w:color w:val="D4D4D4"/>
+          <w:sz w:val="21"/>
+          <w:szCs w:val="21"/>
+        </w:rPr>
+        <w:t>.</w:t>
+      </w:r>
+      <w:r>
+        <w:rPr>
+          <w:rFonts w:ascii="Consolas" w:eastAsia="Times New Roman" w:hAnsi="Consolas" w:cs="Times New Roman"/>
+          <w:color w:val="9CDCFE"/>
+          <w:sz w:val="21"/>
+          <w:szCs w:val="21"/>
+        </w:rPr>
+        <w:t>snapshot</w:t>
+      </w:r>
+      <w:r>
+        <w:rPr>
+          <w:rFonts w:ascii="Consolas" w:eastAsia="Times New Roman" w:hAnsi="Consolas" w:cs="Times New Roman"/>
+          <w:color w:val="D4D4D4"/>
+          <w:sz w:val="21"/>
+          <w:szCs w:val="21"/>
+        </w:rPr>
+        <w:t>.</w:t>
+      </w:r>
+      <w:r>
+        <w:rPr>
+          <w:rFonts w:ascii="Consolas" w:eastAsia="Times New Roman" w:hAnsi="Consolas" w:cs="Times New Roman"/>
+          <w:color w:val="9CDCFE"/>
+          <w:sz w:val="21"/>
+          <w:szCs w:val="21"/>
+        </w:rPr>
+        <w:t>params</w:t>
+      </w:r>
+      <w:r>
+        <w:rPr>
+          <w:rFonts w:ascii="Consolas" w:eastAsia="Times New Roman" w:hAnsi="Consolas" w:cs="Times New Roman"/>
+          <w:color w:val="D4D4D4"/>
+          <w:sz w:val="21"/>
+          <w:szCs w:val="21"/>
+        </w:rPr>
+        <w:t>[</w:t>
+      </w:r>
+      <w:r>
+        <w:rPr>
+          <w:rFonts w:ascii="Consolas" w:eastAsia="Times New Roman" w:hAnsi="Consolas" w:cs="Times New Roman"/>
+          <w:color w:val="CE9178"/>
+          <w:sz w:val="21"/>
+          <w:szCs w:val="21"/>
+        </w:rPr>
+        <w:t>'id'</w:t>
+      </w:r>
+      <w:r>
+        <w:rPr>
+          <w:rFonts w:ascii="Consolas" w:eastAsia="Times New Roman" w:hAnsi="Consolas" w:cs="Times New Roman"/>
+          <w:color w:val="D4D4D4"/>
+          <w:sz w:val="21"/>
+          <w:szCs w:val="21"/>
+        </w:rPr>
+        <w:t>];</w:t>
+      </w:r>
+    </w:p>
+    <w:p>
+      <w:pPr>
+        <w:spacing w:line="240" w:lineRule="auto"/>
+      </w:pPr>
+    </w:p>
+    <w:p>
+      <w:pPr>
+        <w:spacing w:line="240" w:lineRule="auto"/>
+      </w:pPr>
+      <w:r>
+        <w:t>Com essa linha, deixei desse modo para ficar mais fácil de visualizar.</w:t>
+      </w:r>
+    </w:p>
+    <w:p>
+      <w:pPr>
+        <w:spacing w:line="240" w:lineRule="auto"/>
+      </w:pPr>
+    </w:p>
+    <w:p>
+      <w:pPr>
+        <w:spacing w:line="240" w:lineRule="auto"/>
+      </w:pPr>
+      <w:r>
+        <w:t>Esse id que será utilizado como argumento do método restaurantById.</w:t>
+      </w:r>
+    </w:p>
+    <w:p>
+      <w:pPr>
+        <w:spacing w:line="240" w:lineRule="auto"/>
+      </w:pPr>
+    </w:p>
+    <w:p>
+      <w:pPr>
+        <w:spacing w:line="240" w:lineRule="auto"/>
+      </w:pPr>
+      <w:r>
+        <w:t>Esse params utilizado é um objeto que contém valores sobre os parâmetros da rota utilizada. Parece ser um array ou um array like onde pegaremos o parâmetro pelo “nome” dele. Ou seja, pegaremos o parâmetro id.</w:t>
+      </w:r>
+    </w:p>
+    <w:p>
+      <w:pPr>
+        <w:spacing w:line="240" w:lineRule="auto"/>
+      </w:pPr>
+    </w:p>
+    <w:p>
+      <w:pPr>
+        <w:spacing w:line="240" w:lineRule="auto"/>
+      </w:pPr>
+      <w:r>
+        <w:t>Agora temos que olhar o console para ver se não vai dar nenhum erro. Nada de errado, podemos continuar.</w:t>
+      </w:r>
+    </w:p>
+    <w:p>
+      <w:pPr>
+        <w:spacing w:line="240" w:lineRule="auto"/>
+      </w:pPr>
+    </w:p>
+    <w:p>
+      <w:pPr>
+        <w:spacing w:line="240" w:lineRule="auto"/>
+      </w:pPr>
+      <w:r>
+        <w:t>Nesse momento que começamos a colocar as informações de maneira dinâmica no componente restaurant details.</w:t>
+      </w:r>
+    </w:p>
+    <w:p>
+      <w:pPr>
+        <w:spacing w:line="240" w:lineRule="auto"/>
+      </w:pPr>
+    </w:p>
+    <w:p>
+      <w:pPr>
+        <w:spacing w:line="240" w:lineRule="auto"/>
+      </w:pPr>
+      <w:r>
+        <w:t>Mudando a informação sobre o nome do estabelecimento, já pipoca um erro falando que não podemos ler a propriedade name de undefined. Mas por que está retornando um undefined?</w:t>
+      </w:r>
+    </w:p>
+    <w:p>
+      <w:pPr>
+        <w:spacing w:line="240" w:lineRule="auto"/>
+      </w:pPr>
+    </w:p>
+    <w:p>
+      <w:pPr>
+        <w:spacing w:line="240" w:lineRule="auto"/>
+      </w:pPr>
+      <w:r>
+        <w:t>Por que tem todo um delay entre o carregamento da página e o consumo da api. Digamos que a página é renderizada antes do retorno do observable, que vai sofrer um mapeamento e etc.</w:t>
+      </w:r>
+    </w:p>
+    <w:p>
+      <w:pPr>
+        <w:spacing w:line="240" w:lineRule="auto"/>
+      </w:pPr>
+    </w:p>
+    <w:p>
+      <w:pPr>
+        <w:spacing w:line="240" w:lineRule="auto"/>
+      </w:pPr>
+      <w:r>
+        <w:t>O que fazemos para resolver isso?</w:t>
+      </w:r>
+    </w:p>
+    <w:p>
+      <w:pPr>
+        <w:spacing w:line="240" w:lineRule="auto"/>
+      </w:pPr>
+    </w:p>
+    <w:p>
+      <w:pPr>
+        <w:spacing w:line="240" w:lineRule="auto"/>
+      </w:pPr>
+      <w:r>
+        <w:t>Podemos utilizar o operador de navegação segura, que é a interrogação após o parâmetro da interpolation.</w:t>
+      </w:r>
+    </w:p>
+    <w:p>
+      <w:pPr>
+        <w:spacing w:line="240" w:lineRule="auto"/>
+      </w:pPr>
+    </w:p>
+    <w:p>
+      <w:pPr>
+        <w:spacing w:line="240" w:lineRule="auto"/>
+      </w:pPr>
+      <w:r>
+        <w:t>Por que funciona agora?</w:t>
+      </w:r>
+    </w:p>
+    <w:p>
+      <w:pPr>
+        <w:spacing w:line="240" w:lineRule="auto"/>
+      </w:pPr>
+    </w:p>
+    <w:p>
+      <w:pPr>
+        <w:spacing w:line="240" w:lineRule="auto"/>
+      </w:pPr>
+      <w:r>
+        <w:lastRenderedPageBreak/>
+        <w:t xml:space="preserve">Pq agora o angular sabe que em um primeiro momento, aquela informação realmente </w:t>
+      </w:r>
+      <w:r>
+        <w:t>pode</w:t>
+      </w:r>
+      <w:r>
+        <w:t xml:space="preserve"> ser undefined, mas está sendo entendido pelo operador que não é p</w:t>
+      </w:r>
+      <w:r>
+        <w:t>a</w:t>
+      </w:r>
+      <w:r>
+        <w:t>ra ele ligar pra isso, carrega depois ai quando chegar, se chegar.</w:t>
+      </w:r>
+    </w:p>
+    <w:p>
+      <w:pPr>
+        <w:spacing w:line="240" w:lineRule="auto"/>
+      </w:pPr>
+    </w:p>
+    <w:p>
+      <w:pPr>
+        <w:spacing w:line="240" w:lineRule="auto"/>
+      </w:pPr>
+      <w:r>
+        <w:t>Tendo a seguinte interpolação:</w:t>
+      </w:r>
+    </w:p>
+    <w:p>
+      <w:pPr>
+        <w:shd w:val="clear" w:color="auto" w:fill="1E1E1E"/>
+        <w:spacing w:line="285" w:lineRule="atLeast"/>
+        <w:rPr>
+          <w:rFonts w:ascii="Consolas" w:eastAsia="Times New Roman" w:hAnsi="Consolas" w:cs="Times New Roman"/>
+          <w:color w:val="D4D4D4"/>
+          <w:sz w:val="21"/>
+          <w:szCs w:val="21"/>
+        </w:rPr>
+      </w:pPr>
+      <w:r>
+        <w:rPr>
+          <w:rFonts w:ascii="Consolas" w:eastAsia="Times New Roman" w:hAnsi="Consolas" w:cs="Times New Roman"/>
+          <w:color w:val="D4D4D4"/>
+          <w:sz w:val="21"/>
+          <w:szCs w:val="21"/>
+        </w:rPr>
+        <w:t>{{restaurant?.name}}</w:t>
+      </w:r>
+    </w:p>
+    <w:p>
+      <w:pPr>
+        <w:spacing w:line="240" w:lineRule="auto"/>
+      </w:pPr>
+    </w:p>
+    <w:p>
+      <w:pPr>
+        <w:spacing w:line="240" w:lineRule="auto"/>
+      </w:pPr>
+      <w:r>
+        <w:t>É falado o seguinte para o angular: Depois da interrogação, só carregue se tiver dado, se undefined, espere.</w:t>
+      </w:r>
+    </w:p>
+    <w:p>
+      <w:pPr>
+        <w:spacing w:line="240" w:lineRule="auto"/>
+      </w:pPr>
+    </w:p>
+    <w:p>
+      <w:pPr>
+        <w:spacing w:line="240" w:lineRule="auto"/>
+      </w:pPr>
+      <w:r>
+        <w:t>Agora faremos isso para o resto das informações. (Acho meio moios deixar tudo com interroga, mas é o framework, fazer o que né?).</w:t>
+      </w:r>
+    </w:p>
+    <w:p>
+      <w:pPr>
+        <w:spacing w:line="240" w:lineRule="auto"/>
+      </w:pPr>
+    </w:p>
+    <w:p>
+      <w:pPr>
+        <w:spacing w:line="240" w:lineRule="auto"/>
+      </w:pPr>
+      <w:r>
+        <w:t>Toda vez que muda de restaurant, também está dando um erro, pq? Sempre que é mudado de página, está sendo buscado de maneira rápida</w:t>
+      </w:r>
+      <w:r>
+        <w:t xml:space="preserve"> por um id vazio da imagem, por isso rola esse erro.</w:t>
+      </w:r>
+    </w:p>
+    <w:p>
+      <w:pPr>
+        <w:spacing w:line="240" w:lineRule="auto"/>
+      </w:pPr>
+    </w:p>
+    <w:p>
+      <w:pPr>
+        <w:spacing w:line="240" w:lineRule="auto"/>
+      </w:pPr>
+      <w:r>
+        <w:t>Para resolver isso, será utiliza utilizado a diretiva ngIf, renderizando a div que apresenta as informações do restaurant apenas se existir um restaurant. Agora sim</w:t>
+      </w:r>
+      <w:r>
+        <w:t>, o erro foi embora. Ihul!!</w:t>
+      </w:r>
+      <w:r>
+        <w:t xml:space="preserve"> </w:t>
+      </w:r>
+    </w:p>
+    <w:p>
+      <w:pPr>
+        <w:spacing w:line="240" w:lineRule="auto"/>
+      </w:pPr>
+    </w:p>
+    <w:p>
+      <w:pPr>
+        <w:spacing w:line="240" w:lineRule="auto"/>
+      </w:pPr>
+      <w:r>
+        <w:t>Com isso funcionando, go next!!!</w:t>
+      </w:r>
+    </w:p>
+    <w:p>
+      <w:pPr>
+        <w:spacing w:line="240" w:lineRule="auto"/>
+      </w:pPr>
+    </w:p>
+    <w:p>
+      <w:pPr>
+        <w:pBdr>
+          <w:bottom w:val="double" w:sz="6" w:space="1" w:color="auto"/>
+        </w:pBdr>
+        <w:spacing w:line="240" w:lineRule="auto"/>
+      </w:pPr>
+    </w:p>
+    <w:p>
+      <w:pPr>
+        <w:spacing w:line="240" w:lineRule="auto"/>
+      </w:pPr>
       <w:bookmarkStart w:id="1" w:name="_GoBack"/>
       <w:bookmarkEnd w:id="1"/>
     </w:p>

</xml_diff>